<commit_message>
add multilangage à la spec BO
</commit_message>
<xml_diff>
--- a/doc/2014/Specifications/BackOffice-Modification.docx
+++ b/doc/2014/Specifications/BackOffice-Modification.docx
@@ -262,25 +262,7 @@
                               <w:sz w:val="24"/>
                               <w:szCs w:val="24"/>
                             </w:rPr>
-                            <w:t xml:space="preserve">Benjamin </w:t>
-                          </w:r>
-                          <w:proofErr w:type="spellStart"/>
-                          <w:r>
-                            <w:rPr>
-                              <w:color w:val="E65B01" w:themeColor="accent1" w:themeShade="BF"/>
-                              <w:sz w:val="24"/>
-                              <w:szCs w:val="24"/>
-                            </w:rPr>
-                            <w:t>Verney</w:t>
-                          </w:r>
-                          <w:proofErr w:type="spellEnd"/>
-                          <w:r>
-                            <w:rPr>
-                              <w:color w:val="E65B01" w:themeColor="accent1" w:themeShade="BF"/>
-                              <w:sz w:val="24"/>
-                              <w:szCs w:val="24"/>
-                            </w:rPr>
-                            <w:t xml:space="preserve"> – Thomas Badin</w:t>
+                            <w:t>Benjamin Verney – Thomas Badin</w:t>
                           </w:r>
                         </w:sdtContent>
                       </w:sdt>
@@ -769,14 +751,12 @@
         <w:t xml:space="preserve">(projet hébergé au 6 mai 2014 sur </w:t>
       </w:r>
       <w:hyperlink r:id="rId14" w:history="1">
-        <w:proofErr w:type="spellStart"/>
         <w:r>
           <w:rPr>
             <w:rStyle w:val="Lienhypertexte"/>
           </w:rPr>
           <w:t>Github</w:t>
         </w:r>
-        <w:proofErr w:type="spellEnd"/>
       </w:hyperlink>
       <w:r>
         <w:t>).</w:t>
@@ -1425,65 +1405,17 @@
     </w:p>
     <w:p>
       <w:r>
-        <w:t xml:space="preserve">Nous utiliserons la base de données utilisateurs existante pour définir les utilisateurs autorisés à contribuer par le moyen des </w:t>
-      </w:r>
-      <w:proofErr w:type="spellStart"/>
-      <w:r>
-        <w:t>webservices</w:t>
-      </w:r>
-      <w:proofErr w:type="spellEnd"/>
-      <w:r>
-        <w:t xml:space="preserve"> POST.</w:t>
-      </w:r>
-    </w:p>
-    <w:p>
-      <w:r>
-        <w:t xml:space="preserve">Aussi, nous stockerons les </w:t>
-      </w:r>
-      <w:proofErr w:type="spellStart"/>
-      <w:r>
-        <w:t>tokens</w:t>
-      </w:r>
-      <w:proofErr w:type="spellEnd"/>
-      <w:r>
-        <w:t xml:space="preserve"> d’accès et les </w:t>
-      </w:r>
-      <w:proofErr w:type="spellStart"/>
-      <w:r>
-        <w:t>tokens</w:t>
-      </w:r>
-      <w:proofErr w:type="spellEnd"/>
-      <w:r>
-        <w:t xml:space="preserve"> de </w:t>
-      </w:r>
-      <w:proofErr w:type="spellStart"/>
-      <w:r>
-        <w:t>refresh</w:t>
-      </w:r>
-      <w:proofErr w:type="spellEnd"/>
-      <w:r>
-        <w:t xml:space="preserve"> associés aux </w:t>
-      </w:r>
-      <w:proofErr w:type="spellStart"/>
-      <w:r>
-        <w:t>users</w:t>
-      </w:r>
-      <w:proofErr w:type="spellEnd"/>
-      <w:r>
-        <w:t>.</w:t>
-      </w:r>
-    </w:p>
-    <w:p>
-      <w:r>
-        <w:t>Le module d’authentification OAuth2 que nous implémenterons (voir WebServicesReadOnly.docx) met à disposition tout cela mais pose un problème concernant la table utilisateurs, le module est fait de façon à utiliser sa propre table d’</w:t>
-      </w:r>
-      <w:proofErr w:type="spellStart"/>
-      <w:r>
-        <w:t>users</w:t>
-      </w:r>
-      <w:proofErr w:type="spellEnd"/>
-      <w:r>
-        <w:t>,  nous allons donc le modifier pour utiliser notre propre table.</w:t>
+        <w:t>Nous utiliserons la base de données utilisateurs existante pour définir les utilisateurs autorisés à contribuer par le moyen des webservices POST.</w:t>
+      </w:r>
+    </w:p>
+    <w:p>
+      <w:r>
+        <w:t>Aussi, nous stockerons les tokens d’accès et les tokens de refresh associés aux users.</w:t>
+      </w:r>
+    </w:p>
+    <w:p>
+      <w:r>
+        <w:t>Le module d’authentification OAuth2 que nous implémenterons (voir WebServicesReadOnly.docx) met à disposition tout cela mais pose un problème concernant la table utilisateurs, le module est fait de façon à utiliser sa propre table d’users,  nous allons donc le modifier pour utiliser notre propre table.</w:t>
       </w:r>
     </w:p>
     <w:p/>
@@ -1559,41 +1491,17 @@
         <w:t xml:space="preserve">Un utilisateur pourra se voir attribuer le rôle de </w:t>
       </w:r>
       <w:r>
-        <w:t xml:space="preserve">Contributeur, un contributeur peut créer des éléments sur l’IHM du BackOffice ou en utilisant les </w:t>
-      </w:r>
-      <w:proofErr w:type="spellStart"/>
-      <w:r>
-        <w:t>webservices</w:t>
-      </w:r>
-      <w:proofErr w:type="spellEnd"/>
-      <w:r>
-        <w:t xml:space="preserve"> POST. </w:t>
-      </w:r>
-    </w:p>
-    <w:p>
-      <w:r>
-        <w:t xml:space="preserve">Cependant chacune de ses contributions restera sous la forme d’un brouillon tant qu’un </w:t>
-      </w:r>
-      <w:proofErr w:type="spellStart"/>
-      <w:r>
-        <w:t>admin</w:t>
-      </w:r>
-      <w:proofErr w:type="spellEnd"/>
-      <w:r>
-        <w:t xml:space="preserve"> ne l’aura pas validé.</w:t>
-      </w:r>
-    </w:p>
-    <w:p>
-      <w:r>
-        <w:t xml:space="preserve">De plus, les </w:t>
-      </w:r>
-      <w:proofErr w:type="spellStart"/>
-      <w:r>
-        <w:t>webservices</w:t>
-      </w:r>
-      <w:proofErr w:type="spellEnd"/>
-      <w:r>
-        <w:t xml:space="preserve"> de consultation ne permett</w:t>
+        <w:t xml:space="preserve">Contributeur, un contributeur peut créer des éléments sur l’IHM du BackOffice ou en utilisant les webservices POST. </w:t>
+      </w:r>
+    </w:p>
+    <w:p>
+      <w:r>
+        <w:t>Cependant chacune de ses contributions restera sous la forme d’un brouillon tant qu’un admin ne l’aura pas validé.</w:t>
+      </w:r>
+    </w:p>
+    <w:p>
+      <w:r>
+        <w:t>De plus, les webservices de consultation ne permett</w:t>
       </w:r>
       <w:r>
         <w:t>rons</w:t>
@@ -1602,15 +1510,7 @@
         <w:t xml:space="preserve"> pas d’exporter les éléments qui ne sont pas encore publiés, le contributeur ne pourra alors pas consulter un élément qu’il vient de créer (contribution)</w:t>
       </w:r>
       <w:r>
-        <w:t xml:space="preserve"> en utilisant les </w:t>
-      </w:r>
-      <w:proofErr w:type="spellStart"/>
-      <w:r>
-        <w:t>webservices</w:t>
-      </w:r>
-      <w:proofErr w:type="spellEnd"/>
-      <w:r>
-        <w:t xml:space="preserve"> GET</w:t>
+        <w:t xml:space="preserve"> en utilisant les webservices GET</w:t>
       </w:r>
       <w:r>
         <w:t>.</w:t>
@@ -1652,15 +1552,7 @@
     </w:p>
     <w:p>
       <w:r>
-        <w:t xml:space="preserve">On veut pouvoir garder une trace chaque fois qu’une requête est effectuée contre les </w:t>
-      </w:r>
-      <w:proofErr w:type="spellStart"/>
-      <w:r>
-        <w:t>webservices</w:t>
-      </w:r>
-      <w:proofErr w:type="spellEnd"/>
-      <w:r>
-        <w:t xml:space="preserve">. </w:t>
+        <w:t xml:space="preserve">On veut pouvoir garder une trace chaque fois qu’une requête est effectuée contre les webservices. </w:t>
       </w:r>
     </w:p>
     <w:p>
@@ -1724,57 +1616,33 @@
         <w:rPr>
           <w:b/>
         </w:rPr>
-        <w:t xml:space="preserve">id </w:t>
-      </w:r>
-      <w:proofErr w:type="spellStart"/>
+        <w:t>id Scene</w:t>
+      </w:r>
       <w:r>
         <w:rPr>
           <w:b/>
         </w:rPr>
-        <w:t>Scene</w:t>
-      </w:r>
-      <w:proofErr w:type="spellEnd"/>
-      <w:r>
+        <w:t>, timestamp</w:t>
+      </w:r>
+    </w:p>
+    <w:p>
+      <w:pPr>
         <w:rPr>
           <w:b/>
         </w:rPr>
-        <w:t xml:space="preserve">, </w:t>
-      </w:r>
-      <w:proofErr w:type="spellStart"/>
-      <w:r>
+      </w:pPr>
+    </w:p>
+    <w:p>
+      <w:pPr>
         <w:rPr>
           <w:b/>
         </w:rPr>
-        <w:t>timestamp</w:t>
-      </w:r>
-      <w:proofErr w:type="spellEnd"/>
-    </w:p>
-    <w:p>
-      <w:pPr>
+      </w:pPr>
+      <w:r>
         <w:rPr>
           <w:b/>
         </w:rPr>
-      </w:pPr>
-    </w:p>
-    <w:p>
-      <w:pPr>
-        <w:rPr>
-          <w:b/>
-        </w:rPr>
-      </w:pPr>
-      <w:proofErr w:type="spellStart"/>
-      <w:r>
-        <w:rPr>
-          <w:b/>
-        </w:rPr>
-        <w:t>Shéma</w:t>
-      </w:r>
-      <w:proofErr w:type="spellEnd"/>
-      <w:r>
-        <w:rPr>
-          <w:b/>
-        </w:rPr>
-        <w:t> :</w:t>
+        <w:t>Shéma :</w:t>
       </w:r>
     </w:p>
     <w:tbl>
@@ -1800,14 +1668,12 @@
                 <w:b/>
               </w:rPr>
             </w:pPr>
-            <w:proofErr w:type="spellStart"/>
             <w:r>
               <w:rPr>
                 <w:b/>
               </w:rPr>
               <w:t>HistoriqueConsultationScene</w:t>
             </w:r>
-            <w:proofErr w:type="spellEnd"/>
           </w:p>
         </w:tc>
       </w:tr>
@@ -1838,23 +1704,7 @@
                 <w:b/>
                 <w:lang w:val="en-US"/>
               </w:rPr>
-              <w:t>(</w:t>
-            </w:r>
-            <w:proofErr w:type="spellStart"/>
-            <w:r>
-              <w:rPr>
-                <w:b/>
-                <w:lang w:val="en-US"/>
-              </w:rPr>
-              <w:t>int</w:t>
-            </w:r>
-            <w:proofErr w:type="spellEnd"/>
-            <w:r>
-              <w:rPr>
-                <w:b/>
-                <w:lang w:val="en-US"/>
-              </w:rPr>
-              <w:t>)</w:t>
+              <w:t>(int)</w:t>
             </w:r>
             <w:r>
               <w:rPr>
@@ -1883,40 +1733,15 @@
                 <w:b/>
                 <w:lang w:val="en-US"/>
               </w:rPr>
-              <w:t>(</w:t>
-            </w:r>
-            <w:proofErr w:type="spellStart"/>
+              <w:t>(int)</w:t>
+            </w:r>
             <w:r>
               <w:rPr>
                 <w:b/>
                 <w:lang w:val="en-US"/>
               </w:rPr>
-              <w:t>int</w:t>
-            </w:r>
-            <w:proofErr w:type="spellEnd"/>
-            <w:r>
-              <w:rPr>
-                <w:b/>
-                <w:lang w:val="en-US"/>
-              </w:rPr>
-              <w:t>)</w:t>
-            </w:r>
-            <w:r>
-              <w:rPr>
-                <w:b/>
-                <w:lang w:val="en-US"/>
-              </w:rPr>
-              <w:t>-</w:t>
-            </w:r>
-            <w:proofErr w:type="spellStart"/>
-            <w:r>
-              <w:rPr>
-                <w:b/>
-                <w:lang w:val="en-US"/>
-              </w:rPr>
-              <w:t>IdUser</w:t>
-            </w:r>
-            <w:proofErr w:type="spellEnd"/>
+              <w:t>-IdUser</w:t>
+            </w:r>
           </w:p>
           <w:p>
             <w:pPr>
@@ -1930,47 +1755,22 @@
                 <w:b/>
                 <w:lang w:val="en-US"/>
               </w:rPr>
-              <w:t>(FK)(</w:t>
-            </w:r>
-            <w:proofErr w:type="spellStart"/>
+              <w:t>(FK)(int)</w:t>
+            </w:r>
             <w:r>
               <w:rPr>
                 <w:b/>
                 <w:lang w:val="en-US"/>
               </w:rPr>
-              <w:t>int</w:t>
-            </w:r>
-            <w:proofErr w:type="spellEnd"/>
+              <w:t>-Id</w:t>
+            </w:r>
             <w:r>
               <w:rPr>
                 <w:b/>
                 <w:lang w:val="en-US"/>
               </w:rPr>
-              <w:t>)</w:t>
-            </w:r>
-            <w:r>
-              <w:rPr>
-                <w:b/>
-                <w:lang w:val="en-US"/>
-              </w:rPr>
-              <w:t>-</w:t>
-            </w:r>
-            <w:proofErr w:type="spellStart"/>
-            <w:r>
-              <w:rPr>
-                <w:b/>
-                <w:lang w:val="en-US"/>
-              </w:rPr>
-              <w:t>Id</w:t>
-            </w:r>
-            <w:r>
-              <w:rPr>
-                <w:b/>
-                <w:lang w:val="en-US"/>
-              </w:rPr>
               <w:t>Scene</w:t>
             </w:r>
-            <w:proofErr w:type="spellEnd"/>
           </w:p>
           <w:p>
             <w:pPr>
@@ -1984,17 +1784,8 @@
                 <w:b/>
                 <w:lang w:val="en-US"/>
               </w:rPr>
-              <w:t>(timestamp)-</w:t>
-            </w:r>
-            <w:proofErr w:type="spellStart"/>
-            <w:r>
-              <w:rPr>
-                <w:b/>
-                <w:lang w:val="en-US"/>
-              </w:rPr>
-              <w:t>DateTime</w:t>
-            </w:r>
-            <w:proofErr w:type="spellEnd"/>
+              <w:t>(timestamp)-DateTime</w:t>
+            </w:r>
           </w:p>
         </w:tc>
       </w:tr>
@@ -2016,15 +1807,7 @@
     </w:p>
     <w:p>
       <w:r>
-        <w:t xml:space="preserve">On veut pouvoir garder une trace chaque fois qu’une requête est effectuée contre les </w:t>
-      </w:r>
-      <w:proofErr w:type="spellStart"/>
-      <w:r>
-        <w:t>webservices</w:t>
-      </w:r>
-      <w:proofErr w:type="spellEnd"/>
-      <w:r>
-        <w:t xml:space="preserve">. </w:t>
+        <w:t xml:space="preserve">On veut pouvoir garder une trace chaque fois qu’une requête est effectuée contre les webservices. </w:t>
       </w:r>
     </w:p>
     <w:p>
@@ -2054,16 +1837,8 @@
         <w:rPr>
           <w:b/>
         </w:rPr>
-        <w:t xml:space="preserve">Id User, id Media, </w:t>
-      </w:r>
-      <w:proofErr w:type="spellStart"/>
-      <w:r>
-        <w:rPr>
-          <w:b/>
-        </w:rPr>
-        <w:t>timestamp</w:t>
-      </w:r>
-      <w:proofErr w:type="spellEnd"/>
+        <w:t>Id User, id Media, timestamp</w:t>
+      </w:r>
     </w:p>
     <w:p>
       <w:pPr>
@@ -2095,20 +1870,12 @@
                 <w:b/>
               </w:rPr>
             </w:pPr>
-            <w:proofErr w:type="spellStart"/>
             <w:r>
               <w:rPr>
                 <w:b/>
               </w:rPr>
-              <w:t>Historique</w:t>
-            </w:r>
-            <w:r>
-              <w:rPr>
-                <w:b/>
-              </w:rPr>
-              <w:t>ContributionMedia</w:t>
-            </w:r>
-            <w:proofErr w:type="spellEnd"/>
+              <w:t>HistoriqueContributionMedia</w:t>
+            </w:r>
           </w:p>
         </w:tc>
       </w:tr>
@@ -2139,23 +1906,7 @@
                 <w:b/>
                 <w:lang w:val="en-US"/>
               </w:rPr>
-              <w:t>(</w:t>
-            </w:r>
-            <w:proofErr w:type="spellStart"/>
-            <w:r>
-              <w:rPr>
-                <w:b/>
-                <w:lang w:val="en-US"/>
-              </w:rPr>
-              <w:t>int</w:t>
-            </w:r>
-            <w:proofErr w:type="spellEnd"/>
-            <w:r>
-              <w:rPr>
-                <w:b/>
-                <w:lang w:val="en-US"/>
-              </w:rPr>
-              <w:t>)</w:t>
+              <w:t>(int)</w:t>
             </w:r>
             <w:r>
               <w:rPr>
@@ -2184,40 +1935,15 @@
                 <w:b/>
                 <w:lang w:val="en-US"/>
               </w:rPr>
-              <w:t>(</w:t>
-            </w:r>
-            <w:proofErr w:type="spellStart"/>
+              <w:t>(int)</w:t>
+            </w:r>
             <w:r>
               <w:rPr>
                 <w:b/>
                 <w:lang w:val="en-US"/>
               </w:rPr>
-              <w:t>int</w:t>
-            </w:r>
-            <w:proofErr w:type="spellEnd"/>
-            <w:r>
-              <w:rPr>
-                <w:b/>
-                <w:lang w:val="en-US"/>
-              </w:rPr>
-              <w:t>)</w:t>
-            </w:r>
-            <w:r>
-              <w:rPr>
-                <w:b/>
-                <w:lang w:val="en-US"/>
-              </w:rPr>
-              <w:t>-</w:t>
-            </w:r>
-            <w:proofErr w:type="spellStart"/>
-            <w:r>
-              <w:rPr>
-                <w:b/>
-                <w:lang w:val="en-US"/>
-              </w:rPr>
-              <w:t>IdUser</w:t>
-            </w:r>
-            <w:proofErr w:type="spellEnd"/>
+              <w:t>-IdUser</w:t>
+            </w:r>
           </w:p>
           <w:p>
             <w:pPr>
@@ -2231,47 +1957,22 @@
                 <w:b/>
                 <w:lang w:val="en-US"/>
               </w:rPr>
-              <w:t>(FK)(</w:t>
-            </w:r>
-            <w:proofErr w:type="spellStart"/>
+              <w:t>(FK)(int)</w:t>
+            </w:r>
             <w:r>
               <w:rPr>
                 <w:b/>
                 <w:lang w:val="en-US"/>
               </w:rPr>
-              <w:t>int</w:t>
-            </w:r>
-            <w:proofErr w:type="spellEnd"/>
+              <w:t>-Id</w:t>
+            </w:r>
             <w:r>
               <w:rPr>
                 <w:b/>
                 <w:lang w:val="en-US"/>
               </w:rPr>
-              <w:t>)</w:t>
-            </w:r>
-            <w:r>
-              <w:rPr>
-                <w:b/>
-                <w:lang w:val="en-US"/>
-              </w:rPr>
-              <w:t>-</w:t>
-            </w:r>
-            <w:proofErr w:type="spellStart"/>
-            <w:r>
-              <w:rPr>
-                <w:b/>
-                <w:lang w:val="en-US"/>
-              </w:rPr>
-              <w:t>Id</w:t>
-            </w:r>
-            <w:r>
-              <w:rPr>
-                <w:b/>
-                <w:lang w:val="en-US"/>
-              </w:rPr>
               <w:t>Media</w:t>
             </w:r>
-            <w:proofErr w:type="spellEnd"/>
           </w:p>
           <w:p>
             <w:pPr>
@@ -2285,17 +1986,8 @@
                 <w:b/>
                 <w:lang w:val="en-US"/>
               </w:rPr>
-              <w:t>(timestamp)-</w:t>
-            </w:r>
-            <w:proofErr w:type="spellStart"/>
-            <w:r>
-              <w:rPr>
-                <w:b/>
-                <w:lang w:val="en-US"/>
-              </w:rPr>
-              <w:t>DateTime</w:t>
-            </w:r>
-            <w:proofErr w:type="spellEnd"/>
+              <w:t>(timestamp)-DateTime</w:t>
+            </w:r>
           </w:p>
         </w:tc>
       </w:tr>
@@ -2322,15 +2014,7 @@
       </w:r>
       <w:r>
         <w:br/>
-        <w:t>La méthode (</w:t>
-      </w:r>
-      <w:proofErr w:type="spellStart"/>
-      <w:r>
-        <w:t>algo</w:t>
-      </w:r>
-      <w:proofErr w:type="spellEnd"/>
-      <w:r>
-        <w:t>) reste à définir.</w:t>
+        <w:t>La méthode (algo) reste à définir.</w:t>
       </w:r>
     </w:p>
     <w:p/>
@@ -2358,23 +2042,7 @@
     </w:p>
     <w:p>
       <w:r>
-        <w:t xml:space="preserve">Pour les besoins de l’application mobile, il sera nécessaire de rajouter un mécanisme de correspondance entre l’ID d’un Tag (NFC, </w:t>
-      </w:r>
-      <w:proofErr w:type="spellStart"/>
-      <w:r>
-        <w:t>QRCode</w:t>
-      </w:r>
-      <w:proofErr w:type="spellEnd"/>
-      <w:r>
-        <w:t xml:space="preserve">, </w:t>
-      </w:r>
-      <w:proofErr w:type="spellStart"/>
-      <w:r>
-        <w:t>iBeacon</w:t>
-      </w:r>
-      <w:proofErr w:type="spellEnd"/>
-      <w:r>
-        <w:t xml:space="preserve">) ou d’une coordonnée GPS et d’un élément. Pour cela nous avons besoin d’étendre la base de données de la manière suivante : </w:t>
+        <w:t xml:space="preserve">Pour les besoins de l’application mobile, il sera nécessaire de rajouter un mécanisme de correspondance entre l’ID d’un Tag (NFC, QRCode, iBeacon) ou d’une coordonnée GPS et d’un élément. Pour cela nous avons besoin d’étendre la base de données de la manière suivante : </w:t>
       </w:r>
     </w:p>
     <w:p>
@@ -2438,31 +2106,7 @@
     </w:p>
     <w:p>
       <w:r>
-        <w:t>Le fonctionnement sera simple : par exemple l’application demandera au Back Office via un Web Services (</w:t>
-      </w:r>
-      <w:proofErr w:type="spellStart"/>
-      <w:r>
-        <w:t>cf</w:t>
-      </w:r>
-      <w:proofErr w:type="spellEnd"/>
-      <w:r>
-        <w:t xml:space="preserve"> document de conception des </w:t>
-      </w:r>
-      <w:proofErr w:type="spellStart"/>
-      <w:r>
-        <w:t>WebServices</w:t>
-      </w:r>
-      <w:proofErr w:type="spellEnd"/>
-      <w:r>
-        <w:t xml:space="preserve">) a quoi correspond cet Identifiant NFC. Le </w:t>
-      </w:r>
-      <w:proofErr w:type="spellStart"/>
-      <w:r>
-        <w:t>WebService</w:t>
-      </w:r>
-      <w:proofErr w:type="spellEnd"/>
-      <w:r>
-        <w:t xml:space="preserve"> lui répondra qu’il correspond à l</w:t>
+        <w:t>Le fonctionnement sera simple : par exemple l’application demandera au Back Office via un Web Services (cf document de conception des WebServices) a quoi correspond cet Identifiant NFC. Le WebService lui répondra qu’il correspond à l</w:t>
       </w:r>
       <w:r>
         <w:t>a Scène (ou au Sous parcours) avec tel Identifiant de base de donnée.</w:t>
@@ -2531,23 +2175,10 @@
         <w:t>Le back office doit être modifié afin de stocker la corr</w:t>
       </w:r>
       <w:r>
-        <w:t xml:space="preserve">espondance ID tag (NFC, </w:t>
-      </w:r>
-      <w:proofErr w:type="spellStart"/>
-      <w:r>
-        <w:t>QRCode</w:t>
-      </w:r>
-      <w:proofErr w:type="spellEnd"/>
-      <w:r>
-        <w:t xml:space="preserve">, </w:t>
-      </w:r>
-      <w:proofErr w:type="spellStart"/>
-      <w:r>
-        <w:t>iBeacon</w:t>
-      </w:r>
-      <w:proofErr w:type="spellEnd"/>
-      <w:r>
-        <w:t>) et un point d’intérêt. Un point d’intérêt est soit une scène, soit un sous parcours.</w:t>
+        <w:t>espondance ID tag (NFC, QRCode</w:t>
+      </w:r>
+      <w:r>
+        <w:t>, iBeacon) et un point d’intérêt. Un point d’intérêt est soit une scène, soit un sous parcours.</w:t>
       </w:r>
       <w:r>
         <w:t xml:space="preserve"> Cette partie représentante la portion suivante du diagramme :</w:t>
@@ -2693,11 +2324,9 @@
             <w:tcW w:w="2020" w:type="dxa"/>
           </w:tcPr>
           <w:p>
-            <w:proofErr w:type="spellStart"/>
             <w:r>
               <w:t>RelationTagItemBase</w:t>
             </w:r>
-            <w:proofErr w:type="spellEnd"/>
           </w:p>
         </w:tc>
         <w:tc>
@@ -2751,11 +2380,9 @@
             <w:tcW w:w="2020" w:type="dxa"/>
           </w:tcPr>
           <w:p>
-            <w:proofErr w:type="spellStart"/>
             <w:r>
               <w:t>RelationTagItemBase</w:t>
             </w:r>
-            <w:proofErr w:type="spellEnd"/>
           </w:p>
         </w:tc>
         <w:tc>
@@ -2766,11 +2393,9 @@
             <w:pPr>
               <w:cnfStyle w:val="000000010000"/>
             </w:pPr>
-            <w:proofErr w:type="spellStart"/>
             <w:r>
               <w:t>ItemType</w:t>
             </w:r>
-            <w:proofErr w:type="spellEnd"/>
           </w:p>
         </w:tc>
         <w:tc>
@@ -2795,24 +2420,11 @@
               <w:cnfStyle w:val="000000010000"/>
             </w:pPr>
             <w:r>
-              <w:t xml:space="preserve">2 valeurs possible : </w:t>
-            </w:r>
-            <w:proofErr w:type="spellStart"/>
-            <w:r>
-              <w:t>SousParcours</w:t>
-            </w:r>
-            <w:proofErr w:type="spellEnd"/>
-            <w:r>
-              <w:t xml:space="preserve"> / </w:t>
-            </w:r>
-            <w:proofErr w:type="spellStart"/>
-            <w:r>
-              <w:t>Scen</w:t>
+              <w:t>2 valeurs possible : SousParcours / Scen</w:t>
             </w:r>
             <w:r>
               <w:t>e</w:t>
             </w:r>
-            <w:proofErr w:type="spellEnd"/>
           </w:p>
         </w:tc>
       </w:tr>
@@ -2827,11 +2439,9 @@
             <w:tcW w:w="2020" w:type="dxa"/>
           </w:tcPr>
           <w:p>
-            <w:proofErr w:type="spellStart"/>
             <w:r>
               <w:t>RelationTagItemBase</w:t>
             </w:r>
-            <w:proofErr w:type="spellEnd"/>
           </w:p>
         </w:tc>
         <w:tc>
@@ -2842,11 +2452,9 @@
             <w:pPr>
               <w:cnfStyle w:val="000000100000"/>
             </w:pPr>
-            <w:proofErr w:type="spellStart"/>
             <w:r>
               <w:t>SousParcoursID</w:t>
             </w:r>
-            <w:proofErr w:type="spellEnd"/>
           </w:p>
         </w:tc>
         <w:tc>
@@ -2871,29 +2479,8 @@
               <w:cnfStyle w:val="000000100000"/>
             </w:pPr>
             <w:r>
-              <w:t xml:space="preserve">Si </w:t>
-            </w:r>
-            <w:proofErr w:type="spellStart"/>
-            <w:r>
-              <w:t>ItemType</w:t>
-            </w:r>
-            <w:proofErr w:type="spellEnd"/>
-            <w:r>
-              <w:t xml:space="preserve"> == </w:t>
-            </w:r>
-            <w:proofErr w:type="spellStart"/>
-            <w:r>
-              <w:t>SousParcours</w:t>
-            </w:r>
-            <w:proofErr w:type="spellEnd"/>
-            <w:r>
-              <w:t xml:space="preserve"> : Id du sous parcours ; Sinon : </w:t>
-            </w:r>
-            <w:proofErr w:type="spellStart"/>
-            <w:r>
-              <w:t>null</w:t>
-            </w:r>
-            <w:proofErr w:type="spellEnd"/>
+              <w:t>Si ItemType == SousParcours : Id du sous parcours ; Sinon : null</w:t>
+            </w:r>
           </w:p>
         </w:tc>
       </w:tr>
@@ -2908,11 +2495,9 @@
             <w:tcW w:w="2020" w:type="dxa"/>
           </w:tcPr>
           <w:p>
-            <w:proofErr w:type="spellStart"/>
             <w:r>
               <w:t>RelationTagItemBase</w:t>
             </w:r>
-            <w:proofErr w:type="spellEnd"/>
           </w:p>
         </w:tc>
         <w:tc>
@@ -2923,11 +2508,9 @@
             <w:pPr>
               <w:cnfStyle w:val="000000010000"/>
             </w:pPr>
-            <w:proofErr w:type="spellStart"/>
             <w:r>
               <w:t>SceneID</w:t>
             </w:r>
-            <w:proofErr w:type="spellEnd"/>
           </w:p>
         </w:tc>
         <w:tc>
@@ -2952,29 +2535,8 @@
               <w:cnfStyle w:val="000000010000"/>
             </w:pPr>
             <w:r>
-              <w:t xml:space="preserve">Si </w:t>
-            </w:r>
-            <w:proofErr w:type="spellStart"/>
-            <w:r>
-              <w:t>ItemType</w:t>
-            </w:r>
-            <w:proofErr w:type="spellEnd"/>
-            <w:r>
-              <w:t xml:space="preserve"> == </w:t>
-            </w:r>
-            <w:proofErr w:type="spellStart"/>
-            <w:r>
-              <w:t>Scene</w:t>
-            </w:r>
-            <w:proofErr w:type="spellEnd"/>
-            <w:r>
-              <w:t xml:space="preserve"> : Id de la scène; Sinon : </w:t>
-            </w:r>
-            <w:proofErr w:type="spellStart"/>
-            <w:r>
-              <w:t>null</w:t>
-            </w:r>
-            <w:proofErr w:type="spellEnd"/>
+              <w:t>Si ItemType == Scene : Id de la scène; Sinon : null</w:t>
+            </w:r>
           </w:p>
         </w:tc>
       </w:tr>
@@ -2989,11 +2551,9 @@
             <w:tcW w:w="2020" w:type="dxa"/>
           </w:tcPr>
           <w:p>
-            <w:proofErr w:type="spellStart"/>
             <w:r>
               <w:t>RelationTagItem</w:t>
             </w:r>
-            <w:proofErr w:type="spellEnd"/>
           </w:p>
         </w:tc>
         <w:tc>
@@ -3004,11 +2564,9 @@
             <w:pPr>
               <w:cnfStyle w:val="000000100000"/>
             </w:pPr>
-            <w:proofErr w:type="spellStart"/>
             <w:r>
               <w:t>TagType</w:t>
             </w:r>
-            <w:proofErr w:type="spellEnd"/>
           </w:p>
         </w:tc>
         <w:tc>
@@ -3033,21 +2591,8 @@
               <w:cnfStyle w:val="000000100000"/>
             </w:pPr>
             <w:r>
-              <w:t>3 valeurs possibles : NFC/</w:t>
-            </w:r>
-            <w:proofErr w:type="spellStart"/>
-            <w:r>
-              <w:t>QRCode</w:t>
-            </w:r>
-            <w:proofErr w:type="spellEnd"/>
-            <w:r>
-              <w:t>/</w:t>
-            </w:r>
-            <w:proofErr w:type="spellStart"/>
-            <w:r>
-              <w:t>iBeacon</w:t>
-            </w:r>
-            <w:proofErr w:type="spellEnd"/>
+              <w:t>3 valeurs possibles : NFC/QRCode/iBeacon</w:t>
+            </w:r>
           </w:p>
         </w:tc>
       </w:tr>
@@ -3062,11 +2607,9 @@
             <w:tcW w:w="2020" w:type="dxa"/>
           </w:tcPr>
           <w:p>
-            <w:proofErr w:type="spellStart"/>
             <w:r>
               <w:t>RelationTagItem</w:t>
             </w:r>
-            <w:proofErr w:type="spellEnd"/>
           </w:p>
         </w:tc>
         <w:tc>
@@ -3077,11 +2620,9 @@
             <w:pPr>
               <w:cnfStyle w:val="000000010000"/>
             </w:pPr>
-            <w:proofErr w:type="spellStart"/>
             <w:r>
               <w:t>TagValue</w:t>
             </w:r>
-            <w:proofErr w:type="spellEnd"/>
           </w:p>
         </w:tc>
         <w:tc>
@@ -3122,15 +2663,7 @@
     </w:p>
     <w:p>
       <w:r>
-        <w:t xml:space="preserve">Une interface d’administration devra être rajoutée à </w:t>
-      </w:r>
-      <w:proofErr w:type="spellStart"/>
-      <w:r>
-        <w:t>Moving</w:t>
-      </w:r>
-      <w:proofErr w:type="spellEnd"/>
-      <w:r>
-        <w:t xml:space="preserve"> BO, permettant d’ajouter / supprimer / modifier une correspondance.</w:t>
+        <w:t>Une interface d’administration devra être rajoutée à Moving BO, permettant d’ajouter / supprimer / modifier une correspondance.</w:t>
       </w:r>
     </w:p>
     <w:p>
@@ -3147,21 +2680,8 @@
         </w:numPr>
       </w:pPr>
       <w:r>
-        <w:t xml:space="preserve">Le choix du type de Tag (via une liste déroulante par exemple). Dans cette première version la liste proposera NFC / </w:t>
-      </w:r>
-      <w:proofErr w:type="spellStart"/>
-      <w:r>
-        <w:t>QRCode</w:t>
-      </w:r>
-      <w:proofErr w:type="spellEnd"/>
-      <w:r>
-        <w:t xml:space="preserve"> / </w:t>
-      </w:r>
-      <w:proofErr w:type="spellStart"/>
-      <w:r>
-        <w:t>iBeacon</w:t>
-      </w:r>
-      <w:proofErr w:type="spellEnd"/>
+        <w:t>Le choix du type de Tag (via une liste déroulante par exemple). Dans cette première version la liste proposera NFC / QRCode / iBeacon</w:t>
+      </w:r>
     </w:p>
     <w:p>
       <w:pPr>
@@ -3172,15 +2692,7 @@
         </w:numPr>
       </w:pPr>
       <w:r>
-        <w:t>La valeur du Tag (</w:t>
-      </w:r>
-      <w:proofErr w:type="spellStart"/>
-      <w:r>
-        <w:t>TextBox</w:t>
-      </w:r>
-      <w:proofErr w:type="spellEnd"/>
-      <w:r>
-        <w:t xml:space="preserve"> classique, valeur non nulle)</w:t>
+        <w:t>La valeur du Tag (TextBox classique, valeur non nulle)</w:t>
       </w:r>
     </w:p>
     <w:p>
@@ -3192,47 +2704,7 @@
         </w:numPr>
       </w:pPr>
       <w:r>
-        <w:t xml:space="preserve">Le choix entre Scène et </w:t>
-      </w:r>
-      <w:proofErr w:type="spellStart"/>
-      <w:r>
-        <w:t>SousParcours</w:t>
-      </w:r>
-      <w:proofErr w:type="spellEnd"/>
-      <w:r>
-        <w:t xml:space="preserve">. Une fois le choix Scène / </w:t>
-      </w:r>
-      <w:proofErr w:type="spellStart"/>
-      <w:r>
-        <w:t>SousParcours</w:t>
-      </w:r>
-      <w:proofErr w:type="spellEnd"/>
-      <w:r>
-        <w:t xml:space="preserve"> fait, l’interface proposera une interface de </w:t>
-      </w:r>
-      <w:proofErr w:type="spellStart"/>
-      <w:r>
-        <w:t>selection</w:t>
-      </w:r>
-      <w:proofErr w:type="spellEnd"/>
-      <w:r>
-        <w:t xml:space="preserve"> de Scène / de </w:t>
-      </w:r>
-      <w:proofErr w:type="spellStart"/>
-      <w:r>
-        <w:t>SousParcours</w:t>
-      </w:r>
-      <w:proofErr w:type="spellEnd"/>
-      <w:r>
-        <w:t xml:space="preserve">. (Avec un </w:t>
-      </w:r>
-      <w:proofErr w:type="gramStart"/>
-      <w:r>
-        <w:t>champs</w:t>
-      </w:r>
-      <w:proofErr w:type="gramEnd"/>
-      <w:r>
-        <w:t xml:space="preserve"> de recherche)</w:t>
+        <w:t>Le choix entre Scène et SousParcours. Une fois le choix Scène / SousParcours fait, l’interface proposera une interface de selection de Scène / de SousParcours. (Avec un champs de recherche)</w:t>
       </w:r>
     </w:p>
     <w:p>
@@ -3255,13 +2727,8 @@
         </w:numPr>
       </w:pPr>
       <w:r>
-        <w:t xml:space="preserve">La valeur du tag doit être alphanumérique (sans espace), et non </w:t>
-      </w:r>
-      <w:proofErr w:type="spellStart"/>
-      <w:r>
-        <w:t>null</w:t>
-      </w:r>
-      <w:proofErr w:type="spellEnd"/>
+        <w:t>La valeur du tag doit être alphanumérique (sans espace), et non null</w:t>
+      </w:r>
     </w:p>
     <w:p>
       <w:pPr>
@@ -3285,31 +2752,7 @@
       </w:pPr>
       <w:r>
         <w:lastRenderedPageBreak/>
-        <w:t xml:space="preserve">Si </w:t>
-      </w:r>
-      <w:proofErr w:type="spellStart"/>
-      <w:r>
-        <w:t>ItemType</w:t>
-      </w:r>
-      <w:proofErr w:type="spellEnd"/>
-      <w:r>
-        <w:t xml:space="preserve"> correspond à </w:t>
-      </w:r>
-      <w:proofErr w:type="spellStart"/>
-      <w:r>
-        <w:t>Scene</w:t>
-      </w:r>
-      <w:proofErr w:type="spellEnd"/>
-      <w:r>
-        <w:t xml:space="preserve">, </w:t>
-      </w:r>
-      <w:proofErr w:type="spellStart"/>
-      <w:r>
-        <w:t>SceneID</w:t>
-      </w:r>
-      <w:proofErr w:type="spellEnd"/>
-      <w:r>
-        <w:t xml:space="preserve"> doit être non nul</w:t>
+        <w:t>Si ItemType correspond à Scene, SceneID doit être non nul</w:t>
       </w:r>
     </w:p>
     <w:p>
@@ -3321,31 +2764,7 @@
         </w:numPr>
       </w:pPr>
       <w:r>
-        <w:t xml:space="preserve">Si </w:t>
-      </w:r>
-      <w:proofErr w:type="spellStart"/>
-      <w:r>
-        <w:t>ItemType</w:t>
-      </w:r>
-      <w:proofErr w:type="spellEnd"/>
-      <w:r>
-        <w:t xml:space="preserve"> correspond à </w:t>
-      </w:r>
-      <w:proofErr w:type="spellStart"/>
-      <w:r>
-        <w:t>SousParcours</w:t>
-      </w:r>
-      <w:proofErr w:type="spellEnd"/>
-      <w:r>
-        <w:t xml:space="preserve">, </w:t>
-      </w:r>
-      <w:proofErr w:type="spellStart"/>
-      <w:r>
-        <w:t>SousParcoursId</w:t>
-      </w:r>
-      <w:proofErr w:type="spellEnd"/>
-      <w:r>
-        <w:t xml:space="preserve"> doit être non nul</w:t>
+        <w:t>Si ItemType correspond à SousParcours, SousParcoursId doit être non nul</w:t>
       </w:r>
     </w:p>
     <w:p>
@@ -3488,101 +2907,27 @@
     </w:p>
     <w:p>
       <w:r>
-        <w:t xml:space="preserve">La table </w:t>
-      </w:r>
-      <w:proofErr w:type="spellStart"/>
-      <w:r>
-        <w:t>RelationGPSItem</w:t>
-      </w:r>
-      <w:proofErr w:type="spellEnd"/>
-      <w:r>
-        <w:t xml:space="preserve"> (héritant de </w:t>
-      </w:r>
-      <w:proofErr w:type="spellStart"/>
-      <w:r>
-        <w:t>RelationTagItemBase</w:t>
-      </w:r>
-      <w:proofErr w:type="spellEnd"/>
-      <w:r>
-        <w:t xml:space="preserve">) stockera une coordonnée au format </w:t>
+        <w:t xml:space="preserve">La table RelationGPSItem (héritant de RelationTagItemBase) stockera une coordonnée au format </w:t>
       </w:r>
       <w:hyperlink r:id="rId21" w:history="1">
-        <w:proofErr w:type="spellStart"/>
         <w:r>
           <w:rPr>
             <w:rStyle w:val="Lienhypertexte"/>
           </w:rPr>
           <w:t>Polygon</w:t>
         </w:r>
-        <w:proofErr w:type="spellEnd"/>
       </w:hyperlink>
       <w:r>
-        <w:t xml:space="preserve">. Le </w:t>
-      </w:r>
-      <w:proofErr w:type="spellStart"/>
-      <w:r>
-        <w:t>Polygon</w:t>
-      </w:r>
-      <w:proofErr w:type="spellEnd"/>
-      <w:r>
-        <w:t xml:space="preserve"> correspondra à une partie de carte liée à un élément. Exemple : Une scène décrit l’histoire de l’</w:t>
-      </w:r>
-      <w:proofErr w:type="spellStart"/>
-      <w:r>
-        <w:t>Inovallée</w:t>
-      </w:r>
-      <w:proofErr w:type="spellEnd"/>
-      <w:r>
-        <w:t xml:space="preserve">. On stockera dans la table de correspondance un </w:t>
-      </w:r>
-      <w:proofErr w:type="spellStart"/>
-      <w:r>
-        <w:t>polygon</w:t>
-      </w:r>
-      <w:proofErr w:type="spellEnd"/>
-      <w:r>
-        <w:t xml:space="preserve"> correspondant au contour de l’</w:t>
-      </w:r>
-      <w:proofErr w:type="spellStart"/>
-      <w:r>
-        <w:t>Inovallée</w:t>
-      </w:r>
-      <w:proofErr w:type="spellEnd"/>
-      <w:r>
-        <w:t xml:space="preserve"> dans la base de </w:t>
+        <w:t xml:space="preserve">. Le Polygon correspondra à une partie de carte liée à un élément. Exemple : Une scène décrit l’histoire de l’Inovallée. On stockera dans la table de correspondance un polygon correspondant au contour de l’Inovallée dans la base de </w:t>
       </w:r>
       <w:r>
         <w:t>données</w:t>
       </w:r>
       <w:r>
-        <w:t>, et on le liera à la scène décrivant l’histoire de l’</w:t>
-      </w:r>
-      <w:proofErr w:type="spellStart"/>
-      <w:r>
-        <w:t>Inovallée</w:t>
-      </w:r>
-      <w:proofErr w:type="spellEnd"/>
-      <w:r>
-        <w:t xml:space="preserve">. Lorsque l’utilisateur </w:t>
-      </w:r>
-      <w:r>
-        <w:t xml:space="preserve">entrera dans le </w:t>
-      </w:r>
-      <w:proofErr w:type="spellStart"/>
-      <w:r>
-        <w:t>polygon</w:t>
-      </w:r>
-      <w:proofErr w:type="spellEnd"/>
-      <w:r>
-        <w:t xml:space="preserve"> représentant l’</w:t>
-      </w:r>
-      <w:proofErr w:type="spellStart"/>
-      <w:r>
-        <w:t>Inovallée</w:t>
-      </w:r>
-      <w:proofErr w:type="spellEnd"/>
-      <w:r>
-        <w:t>, l’application lui proposera de consulter la scène associée.</w:t>
+        <w:t xml:space="preserve">, et on le liera à la scène décrivant l’histoire de l’Inovallée. Lorsque l’utilisateur </w:t>
+      </w:r>
+      <w:r>
+        <w:t>entrera dans le polygon représentant l’Inovallée, l’application lui proposera de consulter la scène associée.</w:t>
       </w:r>
     </w:p>
     <w:p>
@@ -3590,27 +2935,23 @@
         <w:t xml:space="preserve">Note : On pourra remplacer l’utilisation des </w:t>
       </w:r>
       <w:hyperlink r:id="rId22" w:history="1">
-        <w:proofErr w:type="spellStart"/>
         <w:r>
           <w:rPr>
             <w:rStyle w:val="Lienhypertexte"/>
           </w:rPr>
           <w:t>Polygon</w:t>
         </w:r>
-        <w:proofErr w:type="spellEnd"/>
       </w:hyperlink>
       <w:r>
         <w:t xml:space="preserve"> par des </w:t>
       </w:r>
       <w:hyperlink r:id="rId23" w:history="1">
-        <w:proofErr w:type="spellStart"/>
         <w:r>
           <w:rPr>
             <w:rStyle w:val="Lienhypertexte"/>
           </w:rPr>
           <w:t>MultiPolygon</w:t>
         </w:r>
-        <w:proofErr w:type="spellEnd"/>
       </w:hyperlink>
       <w:r>
         <w:t xml:space="preserve"> afin de permettre d’associer directement plusieurs régions à un élément. (Plus complexe à gérer). </w:t>
@@ -3618,23 +2959,7 @@
     </w:p>
     <w:p>
       <w:r>
-        <w:t xml:space="preserve">La principale difficulté se trouve au niveau de l’interface d’administration. Après avoir choisi un Tag de type GPS (a rajouter dans les choix), l’utilisateur devra définir le </w:t>
-      </w:r>
-      <w:proofErr w:type="spellStart"/>
-      <w:r>
-        <w:t>polygon</w:t>
-      </w:r>
-      <w:proofErr w:type="spellEnd"/>
-      <w:r>
-        <w:t>. Il faudra donc développer une interface de sélection géographique (regarder du coté d’</w:t>
-      </w:r>
-      <w:proofErr w:type="spellStart"/>
-      <w:r>
-        <w:t>OpenStreetMap</w:t>
-      </w:r>
-      <w:proofErr w:type="spellEnd"/>
-      <w:r>
-        <w:t>).</w:t>
+        <w:t>La principale difficulté se trouve au niveau de l’interface d’administration. Après avoir choisi un Tag de type GPS (a rajouter dans les choix), l’utilisateur devra définir le polygon. Il faudra donc développer une interface de sélection géographique (regarder du coté d’OpenStreetMap).</w:t>
       </w:r>
     </w:p>
     <w:p>
@@ -3756,31 +3081,7 @@
         </w:numPr>
       </w:pPr>
       <w:r>
-        <w:t xml:space="preserve">Images (type </w:t>
-      </w:r>
-      <w:proofErr w:type="gramStart"/>
-      <w:r>
-        <w:t>a</w:t>
-      </w:r>
-      <w:proofErr w:type="gramEnd"/>
-      <w:r>
-        <w:t xml:space="preserve"> définir, mais au moins </w:t>
-      </w:r>
-      <w:proofErr w:type="spellStart"/>
-      <w:r>
-        <w:t>jpeg</w:t>
-      </w:r>
-      <w:proofErr w:type="spellEnd"/>
-      <w:r>
-        <w:t xml:space="preserve"> et </w:t>
-      </w:r>
-      <w:proofErr w:type="spellStart"/>
-      <w:r>
-        <w:t>png</w:t>
-      </w:r>
-      <w:proofErr w:type="spellEnd"/>
-      <w:r>
-        <w:t>)</w:t>
+        <w:t>Images (type a définir, mais au moins jpeg et png)</w:t>
       </w:r>
     </w:p>
     <w:p>
@@ -3954,18 +3255,238 @@
     <w:p>
       <w:r>
         <w:lastRenderedPageBreak/>
-        <w:t>Au niveau des changements à réaliser dans l’interface d’administration, il faudra modifier la fonction d’</w:t>
-      </w:r>
-      <w:proofErr w:type="spellStart"/>
-      <w:r>
-        <w:t>upload</w:t>
-      </w:r>
-      <w:proofErr w:type="spellEnd"/>
-      <w:r>
-        <w:t xml:space="preserve"> afin de d’extraire les métadonnées (durée, dimensions, résolutions…) des fichiers. Actuellement, seule le type MIME est détecté en fonction de l’extension du fichier. </w:t>
+        <w:t xml:space="preserve">Au niveau des changements à réaliser dans l’interface d’administration, il faudra modifier la fonction d’upload afin de d’extraire les métadonnées (durée, dimensions, résolutions…) des fichiers. Actuellement, seule le type MIME est détecté en fonction de l’extension du fichier. </w:t>
       </w:r>
     </w:p>
     <w:p/>
+    <w:p>
+      <w:pPr>
+        <w:pStyle w:val="Titre1"/>
+      </w:pPr>
+      <w:r>
+        <w:t>INTEGRATION DU MULTILANGAGE</w:t>
+      </w:r>
+    </w:p>
+    <w:p>
+      <w:pPr>
+        <w:pStyle w:val="Priorit"/>
+      </w:pPr>
+      <w:r>
+        <w:t>Priorité  A definir</w:t>
+      </w:r>
+    </w:p>
+    <w:p>
+      <w:r>
+        <w:t>Pour pouvoir intégrer le changement de langue à l’application, il est necessaire de modifier les classes pour qu’elle prennent en paramètre la langue selectionnée.</w:t>
+      </w:r>
+      <w:r>
+        <w:tab/>
+      </w:r>
+    </w:p>
+    <w:p>
+      <w:r>
+        <w:t>La solution choisie est, pour chaque classe dont les attributs changent en fonction de la langue, nous créons un clone de cette classe contenant les attributs en question plus un attibut id_langue.</w:t>
+      </w:r>
+    </w:p>
+    <w:p>
+      <w:r>
+        <w:t xml:space="preserve">Exemple : La classe Element </w:t>
+      </w:r>
+    </w:p>
+    <w:p>
+      <w:r>
+        <w:rPr>
+          <w:noProof/>
+          <w:lang w:eastAsia="fr-FR"/>
+        </w:rPr>
+        <w:drawing>
+          <wp:inline distT="0" distB="0" distL="0" distR="0">
+            <wp:extent cx="1790950" cy="1181265"/>
+            <wp:effectExtent l="19050" t="0" r="0" b="0"/>
+            <wp:docPr id="6" name="Image 5" descr="Element.png"/>
+            <wp:cNvGraphicFramePr>
+              <a:graphicFrameLocks xmlns:a="http://schemas.openxmlformats.org/drawingml/2006/main" noChangeAspect="1"/>
+            </wp:cNvGraphicFramePr>
+            <a:graphic xmlns:a="http://schemas.openxmlformats.org/drawingml/2006/main">
+              <a:graphicData uri="http://schemas.openxmlformats.org/drawingml/2006/picture">
+                <pic:pic xmlns:pic="http://schemas.openxmlformats.org/drawingml/2006/picture">
+                  <pic:nvPicPr>
+                    <pic:cNvPr id="0" name="Element.png"/>
+                    <pic:cNvPicPr/>
+                  </pic:nvPicPr>
+                  <pic:blipFill>
+                    <a:blip r:embed="rId27" cstate="print"/>
+                    <a:stretch>
+                      <a:fillRect/>
+                    </a:stretch>
+                  </pic:blipFill>
+                  <pic:spPr>
+                    <a:xfrm>
+                      <a:off x="0" y="0"/>
+                      <a:ext cx="1790950" cy="1181265"/>
+                    </a:xfrm>
+                    <a:prstGeom prst="rect">
+                      <a:avLst/>
+                    </a:prstGeom>
+                  </pic:spPr>
+                </pic:pic>
+              </a:graphicData>
+            </a:graphic>
+          </wp:inline>
+        </w:drawing>
+      </w:r>
+    </w:p>
+    <w:p>
+      <w:r>
+        <w:t>Devient :</w:t>
+      </w:r>
+    </w:p>
+    <w:p>
+      <w:r>
+        <w:rPr>
+          <w:noProof/>
+          <w:lang w:eastAsia="fr-FR"/>
+        </w:rPr>
+        <w:drawing>
+          <wp:inline distT="0" distB="0" distL="0" distR="0">
+            <wp:extent cx="4021175" cy="1133933"/>
+            <wp:effectExtent l="19050" t="0" r="0" b="0"/>
+            <wp:docPr id="9" name="Image 7" descr="Element_Trad.png"/>
+            <wp:cNvGraphicFramePr>
+              <a:graphicFrameLocks xmlns:a="http://schemas.openxmlformats.org/drawingml/2006/main" noChangeAspect="1"/>
+            </wp:cNvGraphicFramePr>
+            <a:graphic xmlns:a="http://schemas.openxmlformats.org/drawingml/2006/main">
+              <a:graphicData uri="http://schemas.openxmlformats.org/drawingml/2006/picture">
+                <pic:pic xmlns:pic="http://schemas.openxmlformats.org/drawingml/2006/picture">
+                  <pic:nvPicPr>
+                    <pic:cNvPr id="0" name="Element_Trad.png"/>
+                    <pic:cNvPicPr/>
+                  </pic:nvPicPr>
+                  <pic:blipFill>
+                    <a:blip r:embed="rId28" cstate="print"/>
+                    <a:stretch>
+                      <a:fillRect/>
+                    </a:stretch>
+                  </pic:blipFill>
+                  <pic:spPr>
+                    <a:xfrm>
+                      <a:off x="0" y="0"/>
+                      <a:ext cx="4021175" cy="1133933"/>
+                    </a:xfrm>
+                    <a:prstGeom prst="rect">
+                      <a:avLst/>
+                    </a:prstGeom>
+                  </pic:spPr>
+                </pic:pic>
+              </a:graphicData>
+            </a:graphic>
+          </wp:inline>
+        </w:drawing>
+      </w:r>
+    </w:p>
+    <w:p>
+      <w:r>
+        <w:t xml:space="preserve">Cela permet de conserver un seul id par media, plutôt que d’avoir des id différents pour un même media existant en plusieurs langues. </w:t>
+      </w:r>
+    </w:p>
+    <w:p>
+      <w:r>
+        <w:t>Nouvelle modélisation de la collection :</w:t>
+      </w:r>
+    </w:p>
+    <w:p>
+      <w:r>
+        <w:rPr>
+          <w:noProof/>
+          <w:lang w:eastAsia="fr-FR"/>
+        </w:rPr>
+        <w:lastRenderedPageBreak/>
+        <w:drawing>
+          <wp:inline distT="0" distB="0" distL="0" distR="0">
+            <wp:extent cx="5220335" cy="5231765"/>
+            <wp:effectExtent l="19050" t="0" r="0" b="0"/>
+            <wp:docPr id="10" name="Image 9" descr="Modelisation_Collection.png"/>
+            <wp:cNvGraphicFramePr>
+              <a:graphicFrameLocks xmlns:a="http://schemas.openxmlformats.org/drawingml/2006/main" noChangeAspect="1"/>
+            </wp:cNvGraphicFramePr>
+            <a:graphic xmlns:a="http://schemas.openxmlformats.org/drawingml/2006/main">
+              <a:graphicData uri="http://schemas.openxmlformats.org/drawingml/2006/picture">
+                <pic:pic xmlns:pic="http://schemas.openxmlformats.org/drawingml/2006/picture">
+                  <pic:nvPicPr>
+                    <pic:cNvPr id="0" name="Modelisation_Collection.png"/>
+                    <pic:cNvPicPr/>
+                  </pic:nvPicPr>
+                  <pic:blipFill>
+                    <a:blip r:embed="rId29" cstate="print"/>
+                    <a:stretch>
+                      <a:fillRect/>
+                    </a:stretch>
+                  </pic:blipFill>
+                  <pic:spPr>
+                    <a:xfrm>
+                      <a:off x="0" y="0"/>
+                      <a:ext cx="5220335" cy="5231765"/>
+                    </a:xfrm>
+                    <a:prstGeom prst="rect">
+                      <a:avLst/>
+                    </a:prstGeom>
+                  </pic:spPr>
+                </pic:pic>
+              </a:graphicData>
+            </a:graphic>
+          </wp:inline>
+        </w:drawing>
+      </w:r>
+    </w:p>
+    <w:p/>
+    <w:p>
+      <w:r>
+        <w:t>Nouvelle modélisation du parcours :</w:t>
+      </w:r>
+    </w:p>
+    <w:p>
+      <w:r>
+        <w:rPr>
+          <w:noProof/>
+          <w:lang w:eastAsia="fr-FR"/>
+        </w:rPr>
+        <w:drawing>
+          <wp:inline distT="0" distB="0" distL="0" distR="0">
+            <wp:extent cx="5220335" cy="2429510"/>
+            <wp:effectExtent l="19050" t="0" r="0" b="0"/>
+            <wp:docPr id="11" name="Image 10" descr="Modelisation_Parcours.png"/>
+            <wp:cNvGraphicFramePr>
+              <a:graphicFrameLocks xmlns:a="http://schemas.openxmlformats.org/drawingml/2006/main" noChangeAspect="1"/>
+            </wp:cNvGraphicFramePr>
+            <a:graphic xmlns:a="http://schemas.openxmlformats.org/drawingml/2006/main">
+              <a:graphicData uri="http://schemas.openxmlformats.org/drawingml/2006/picture">
+                <pic:pic xmlns:pic="http://schemas.openxmlformats.org/drawingml/2006/picture">
+                  <pic:nvPicPr>
+                    <pic:cNvPr id="0" name="Modelisation_Parcours.png"/>
+                    <pic:cNvPicPr/>
+                  </pic:nvPicPr>
+                  <pic:blipFill>
+                    <a:blip r:embed="rId30" cstate="print"/>
+                    <a:stretch>
+                      <a:fillRect/>
+                    </a:stretch>
+                  </pic:blipFill>
+                  <pic:spPr>
+                    <a:xfrm>
+                      <a:off x="0" y="0"/>
+                      <a:ext cx="5220335" cy="2429510"/>
+                    </a:xfrm>
+                    <a:prstGeom prst="rect">
+                      <a:avLst/>
+                    </a:prstGeom>
+                  </pic:spPr>
+                </pic:pic>
+              </a:graphicData>
+            </a:graphic>
+          </wp:inline>
+        </w:drawing>
+      </w:r>
+    </w:p>
     <w:p>
       <w:pPr>
         <w:rPr>
@@ -3978,12 +3499,12 @@
       </w:pPr>
     </w:p>
     <w:sectPr>
-      <w:headerReference w:type="even" r:id="rId27"/>
-      <w:headerReference w:type="default" r:id="rId28"/>
-      <w:footerReference w:type="even" r:id="rId29"/>
-      <w:footerReference w:type="default" r:id="rId30"/>
-      <w:headerReference w:type="first" r:id="rId31"/>
-      <w:footerReference w:type="first" r:id="rId32"/>
+      <w:headerReference w:type="even" r:id="rId31"/>
+      <w:headerReference w:type="default" r:id="rId32"/>
+      <w:footerReference w:type="even" r:id="rId33"/>
+      <w:footerReference w:type="default" r:id="rId34"/>
+      <w:headerReference w:type="first" r:id="rId35"/>
+      <w:footerReference w:type="first" r:id="rId36"/>
       <w:pgSz w:w="11907" w:h="16839"/>
       <w:pgMar w:top="1418" w:right="1843" w:bottom="1418" w:left="1843" w:header="709" w:footer="709" w:gutter="0"/>
       <w:pgNumType w:start="0"/>
@@ -4044,7 +3565,7 @@
         <w:rPr>
           <w:noProof/>
         </w:rPr>
-        <w:t>3</w:t>
+        <w:t>9</w:t>
       </w:r>
     </w:fldSimple>
     <w:r>
@@ -6355,6 +5876,25 @@
       </w:tcPr>
     </w:tblStylePr>
   </w:style>
+  <w:style w:type="paragraph" w:styleId="NormalWeb">
+    <w:name w:val="Normal (Web)"/>
+    <w:basedOn w:val="Normal"/>
+    <w:uiPriority w:val="99"/>
+    <w:semiHidden/>
+    <w:unhideWhenUsed/>
+    <w:rsid w:val="00F60C37"/>
+    <w:pPr>
+      <w:spacing w:before="100" w:beforeAutospacing="1" w:after="100" w:afterAutospacing="1" w:line="240" w:lineRule="auto"/>
+      <w:jc w:val="left"/>
+    </w:pPr>
+    <w:rPr>
+      <w:rFonts w:ascii="Times New Roman" w:eastAsia="Times New Roman" w:hAnsi="Times New Roman" w:cs="Times New Roman"/>
+      <w:color w:val="auto"/>
+      <w:sz w:val="24"/>
+      <w:szCs w:val="24"/>
+      <w:lang w:eastAsia="fr-FR"/>
+    </w:rPr>
+  </w:style>
 </w:styles>
 </file>
 
@@ -6663,33 +6203,33 @@
 </file>
 
 <file path=customXml/item2.xml><?xml version="1.0" encoding="utf-8"?>
+<tns:customPropertyEditors xmlns:tns="http://schemas.microsoft.com/office/2006/customDocumentInformationPanel">
+  <tns:showOnOpen/>
+  <tns:defaultPropertyEditorNamespace/>
+</tns:customPropertyEditors>
+</file>
+
+<file path=customXml/item3.xml><?xml version="1.0" encoding="utf-8"?>
 <templateProperties xmlns="urn:microsoft.template.properties">
   <_Version/>
   <_LCID/>
 </templateProperties>
 </file>
 
-<file path=customXml/item3.xml><?xml version="1.0" encoding="utf-8"?>
-<tns:customPropertyEditors xmlns:tns="http://schemas.microsoft.com/office/2006/customDocumentInformationPanel">
-  <tns:showOnOpen/>
-  <tns:defaultPropertyEditorNamespace/>
-</tns:customPropertyEditors>
-</file>
-
 <file path=customXml/item4.xml><?xml version="1.0" encoding="utf-8"?>
-<templateProperties xmlns="urn:microsoft.template.properties">
-  <_Version/>
-  <_LCID/>
-</templateProperties>
-</file>
-
-<file path=customXml/item5.xml><?xml version="1.0" encoding="utf-8"?>
 <?mso-contentType ?>
 <FormTemplates xmlns="http://schemas.microsoft.com/sharepoint/v3/contenttype/forms">
   <Display>DocumentLibraryForm</Display>
   <Edit>AssetEditForm</Edit>
   <New>DocumentLibraryForm</New>
 </FormTemplates>
+</file>
+
+<file path=customXml/item5.xml><?xml version="1.0" encoding="utf-8"?>
+<templateProperties xmlns="urn:microsoft.template.properties">
+  <_Version/>
+  <_LCID/>
+</templateProperties>
 </file>
 
 <file path=customXml/item6.xml><?xml version="1.0" encoding="utf-8"?>
@@ -6705,6 +6245,14 @@
 </file>
 
 <file path=customXml/itemProps2.xml><?xml version="1.0" encoding="utf-8"?>
+<ds:datastoreItem xmlns:ds="http://schemas.openxmlformats.org/officeDocument/2006/customXml" ds:itemID="{2B06F414-C573-4C0B-9746-2EC8EAD8EB56}">
+  <ds:schemaRefs>
+    <ds:schemaRef ds:uri="http://schemas.microsoft.com/office/2006/customDocumentInformationPanel"/>
+  </ds:schemaRefs>
+</ds:datastoreItem>
+</file>
+
+<file path=customXml/itemProps3.xml><?xml version="1.0" encoding="utf-8"?>
 <ds:datastoreItem xmlns:ds="http://schemas.openxmlformats.org/officeDocument/2006/customXml" ds:itemID="{C7DCFB9A-D0A9-4B95-B0C1-3C48EE5A7A72}">
   <ds:schemaRefs>
     <ds:schemaRef ds:uri="urn:microsoft.template.properties"/>
@@ -6712,15 +6260,15 @@
 </ds:datastoreItem>
 </file>
 
-<file path=customXml/itemProps3.xml><?xml version="1.0" encoding="utf-8"?>
-<ds:datastoreItem xmlns:ds="http://schemas.openxmlformats.org/officeDocument/2006/customXml" ds:itemID="{2B06F414-C573-4C0B-9746-2EC8EAD8EB56}">
+<file path=customXml/itemProps4.xml><?xml version="1.0" encoding="utf-8"?>
+<ds:datastoreItem xmlns:ds="http://schemas.openxmlformats.org/officeDocument/2006/customXml" ds:itemID="{B50060B2-5E63-452F-AAA0-FFCF90806A20}">
   <ds:schemaRefs>
-    <ds:schemaRef ds:uri="http://schemas.microsoft.com/office/2006/customDocumentInformationPanel"/>
+    <ds:schemaRef ds:uri="http://schemas.microsoft.com/sharepoint/v3/contenttype/forms"/>
   </ds:schemaRefs>
 </ds:datastoreItem>
 </file>
 
-<file path=customXml/itemProps4.xml><?xml version="1.0" encoding="utf-8"?>
+<file path=customXml/itemProps5.xml><?xml version="1.0" encoding="utf-8"?>
 <ds:datastoreItem xmlns:ds="http://schemas.openxmlformats.org/officeDocument/2006/customXml" ds:itemID="{37A44DD3-EB41-461C-8831-8E039C645FD7}">
   <ds:schemaRefs>
     <ds:schemaRef ds:uri="urn:microsoft.template.properties"/>
@@ -6728,16 +6276,8 @@
 </ds:datastoreItem>
 </file>
 
-<file path=customXml/itemProps5.xml><?xml version="1.0" encoding="utf-8"?>
-<ds:datastoreItem xmlns:ds="http://schemas.openxmlformats.org/officeDocument/2006/customXml" ds:itemID="{B50060B2-5E63-452F-AAA0-FFCF90806A20}">
-  <ds:schemaRefs>
-    <ds:schemaRef ds:uri="http://schemas.microsoft.com/sharepoint/v3/contenttype/forms"/>
-  </ds:schemaRefs>
-</ds:datastoreItem>
-</file>
-
 <file path=customXml/itemProps6.xml><?xml version="1.0" encoding="utf-8"?>
-<ds:datastoreItem xmlns:ds="http://schemas.openxmlformats.org/officeDocument/2006/customXml" ds:itemID="{A80257FE-2A8D-4C75-B00F-B6D57AD9BFAF}">
+<ds:datastoreItem xmlns:ds="http://schemas.openxmlformats.org/officeDocument/2006/customXml" ds:itemID="{4F7C90BD-EEE3-4F21-A12A-F09D886C2F44}">
   <ds:schemaRefs>
     <ds:schemaRef ds:uri="http://schemas.openxmlformats.org/officeDocument/2006/bibliography"/>
   </ds:schemaRefs>

</xml_diff>

<commit_message>
maj specs consultation, contribution, historiques
</commit_message>
<xml_diff>
--- a/doc/2014/Specifications/BackOffice-Modification.docx
+++ b/doc/2014/Specifications/BackOffice-Modification.docx
@@ -262,7 +262,25 @@
                               <w:sz w:val="24"/>
                               <w:szCs w:val="24"/>
                             </w:rPr>
-                            <w:t>Benjamin Verney – Thomas Badin</w:t>
+                            <w:t xml:space="preserve">Benjamin </w:t>
+                          </w:r>
+                          <w:proofErr w:type="spellStart"/>
+                          <w:r>
+                            <w:rPr>
+                              <w:color w:val="E65B01" w:themeColor="accent1" w:themeShade="BF"/>
+                              <w:sz w:val="24"/>
+                              <w:szCs w:val="24"/>
+                            </w:rPr>
+                            <w:t>Verney</w:t>
+                          </w:r>
+                          <w:proofErr w:type="spellEnd"/>
+                          <w:r>
+                            <w:rPr>
+                              <w:color w:val="E65B01" w:themeColor="accent1" w:themeShade="BF"/>
+                              <w:sz w:val="24"/>
+                              <w:szCs w:val="24"/>
+                            </w:rPr>
+                            <w:t xml:space="preserve"> – Thomas Badin</w:t>
                           </w:r>
                         </w:sdtContent>
                       </w:sdt>
@@ -751,12 +769,14 @@
         <w:t xml:space="preserve">(projet hébergé au 6 mai 2014 sur </w:t>
       </w:r>
       <w:hyperlink r:id="rId14" w:history="1">
+        <w:proofErr w:type="spellStart"/>
         <w:r>
           <w:rPr>
             <w:rStyle w:val="Lienhypertexte"/>
           </w:rPr>
           <w:t>Github</w:t>
         </w:r>
+        <w:proofErr w:type="spellEnd"/>
       </w:hyperlink>
       <w:r>
         <w:t>).</w:t>
@@ -1405,17 +1425,65 @@
     </w:p>
     <w:p>
       <w:r>
-        <w:t>Nous utiliserons la base de données utilisateurs existante pour définir les utilisateurs autorisés à contribuer par le moyen des webservices POST.</w:t>
-      </w:r>
-    </w:p>
-    <w:p>
-      <w:r>
-        <w:t>Aussi, nous stockerons les tokens d’accès et les tokens de refresh associés aux users.</w:t>
-      </w:r>
-    </w:p>
-    <w:p>
-      <w:r>
-        <w:t>Le module d’authentification OAuth2 que nous implémenterons (voir WebServicesReadOnly.docx) met à disposition tout cela mais pose un problème concernant la table utilisateurs, le module est fait de façon à utiliser sa propre table d’users,  nous allons donc le modifier pour utiliser notre propre table.</w:t>
+        <w:t xml:space="preserve">Nous utiliserons la base de données utilisateurs existante pour définir les utilisateurs autorisés à contribuer par le moyen des </w:t>
+      </w:r>
+      <w:proofErr w:type="spellStart"/>
+      <w:r>
+        <w:t>webservices</w:t>
+      </w:r>
+      <w:proofErr w:type="spellEnd"/>
+      <w:r>
+        <w:t xml:space="preserve"> POST.</w:t>
+      </w:r>
+    </w:p>
+    <w:p>
+      <w:r>
+        <w:t xml:space="preserve">Aussi, nous stockerons les </w:t>
+      </w:r>
+      <w:proofErr w:type="spellStart"/>
+      <w:r>
+        <w:t>tokens</w:t>
+      </w:r>
+      <w:proofErr w:type="spellEnd"/>
+      <w:r>
+        <w:t xml:space="preserve"> d’accès et les </w:t>
+      </w:r>
+      <w:proofErr w:type="spellStart"/>
+      <w:r>
+        <w:t>tokens</w:t>
+      </w:r>
+      <w:proofErr w:type="spellEnd"/>
+      <w:r>
+        <w:t xml:space="preserve"> de </w:t>
+      </w:r>
+      <w:proofErr w:type="spellStart"/>
+      <w:r>
+        <w:t>refresh</w:t>
+      </w:r>
+      <w:proofErr w:type="spellEnd"/>
+      <w:r>
+        <w:t xml:space="preserve"> associés aux </w:t>
+      </w:r>
+      <w:proofErr w:type="spellStart"/>
+      <w:r>
+        <w:t>users</w:t>
+      </w:r>
+      <w:proofErr w:type="spellEnd"/>
+      <w:r>
+        <w:t>.</w:t>
+      </w:r>
+    </w:p>
+    <w:p>
+      <w:r>
+        <w:t>Le module d’authentification OAuth2 que nous implémenterons (voir WebServicesReadOnly.docx) met à disposition tout cela mais pose un problème concernant la table utilisateurs, le module est fait de façon à utiliser sa propre table d’</w:t>
+      </w:r>
+      <w:proofErr w:type="spellStart"/>
+      <w:r>
+        <w:t>users</w:t>
+      </w:r>
+      <w:proofErr w:type="spellEnd"/>
+      <w:r>
+        <w:t>,  nous allons donc le modifier pour utiliser notre propre table.</w:t>
       </w:r>
     </w:p>
     <w:p/>
@@ -1491,17 +1559,41 @@
         <w:t xml:space="preserve">Un utilisateur pourra se voir attribuer le rôle de </w:t>
       </w:r>
       <w:r>
-        <w:t xml:space="preserve">Contributeur, un contributeur peut créer des éléments sur l’IHM du BackOffice ou en utilisant les webservices POST. </w:t>
-      </w:r>
-    </w:p>
-    <w:p>
-      <w:r>
-        <w:t>Cependant chacune de ses contributions restera sous la forme d’un brouillon tant qu’un admin ne l’aura pas validé.</w:t>
-      </w:r>
-    </w:p>
-    <w:p>
-      <w:r>
-        <w:t>De plus, les webservices de consultation ne permett</w:t>
+        <w:t xml:space="preserve">Contributeur, un contributeur peut créer des éléments sur l’IHM du BackOffice ou en utilisant les </w:t>
+      </w:r>
+      <w:proofErr w:type="spellStart"/>
+      <w:r>
+        <w:t>webservices</w:t>
+      </w:r>
+      <w:proofErr w:type="spellEnd"/>
+      <w:r>
+        <w:t xml:space="preserve"> POST. </w:t>
+      </w:r>
+    </w:p>
+    <w:p>
+      <w:r>
+        <w:t xml:space="preserve">Cependant chacune de ses contributions restera sous la forme d’un brouillon tant qu’un </w:t>
+      </w:r>
+      <w:proofErr w:type="spellStart"/>
+      <w:r>
+        <w:t>admin</w:t>
+      </w:r>
+      <w:proofErr w:type="spellEnd"/>
+      <w:r>
+        <w:t xml:space="preserve"> ne l’aura pas validé.</w:t>
+      </w:r>
+    </w:p>
+    <w:p>
+      <w:r>
+        <w:t xml:space="preserve">De plus, les </w:t>
+      </w:r>
+      <w:proofErr w:type="spellStart"/>
+      <w:r>
+        <w:t>webservices</w:t>
+      </w:r>
+      <w:proofErr w:type="spellEnd"/>
+      <w:r>
+        <w:t xml:space="preserve"> de consultation ne permett</w:t>
       </w:r>
       <w:r>
         <w:t>rons</w:t>
@@ -1510,7 +1602,15 @@
         <w:t xml:space="preserve"> pas d’exporter les éléments qui ne sont pas encore publiés, le contributeur ne pourra alors pas consulter un élément qu’il vient de créer (contribution)</w:t>
       </w:r>
       <w:r>
-        <w:t xml:space="preserve"> en utilisant les webservices GET</w:t>
+        <w:t xml:space="preserve"> en utilisant les </w:t>
+      </w:r>
+      <w:proofErr w:type="spellStart"/>
+      <w:r>
+        <w:t>webservices</w:t>
+      </w:r>
+      <w:proofErr w:type="spellEnd"/>
+      <w:r>
+        <w:t xml:space="preserve"> GET</w:t>
       </w:r>
       <w:r>
         <w:t>.</w:t>
@@ -1552,7 +1652,15 @@
     </w:p>
     <w:p>
       <w:r>
-        <w:t xml:space="preserve">On veut pouvoir garder une trace chaque fois qu’une requête est effectuée contre les webservices. </w:t>
+        <w:t xml:space="preserve">On veut pouvoir garder une trace chaque fois qu’une requête est effectuée contre les </w:t>
+      </w:r>
+      <w:proofErr w:type="spellStart"/>
+      <w:r>
+        <w:t>webservices</w:t>
+      </w:r>
+      <w:proofErr w:type="spellEnd"/>
+      <w:r>
+        <w:t xml:space="preserve">. </w:t>
       </w:r>
     </w:p>
     <w:p>
@@ -1604,23 +1712,27 @@
       <w:pPr>
         <w:rPr>
           <w:b/>
+          <w:lang w:val="en-US"/>
         </w:rPr>
       </w:pPr>
       <w:r>
         <w:rPr>
           <w:b/>
+          <w:lang w:val="en-US"/>
         </w:rPr>
         <w:t xml:space="preserve">Id User, </w:t>
       </w:r>
       <w:r>
         <w:rPr>
           <w:b/>
+          <w:lang w:val="en-US"/>
         </w:rPr>
         <w:t>id Scene</w:t>
       </w:r>
       <w:r>
         <w:rPr>
           <w:b/>
+          <w:lang w:val="en-US"/>
         </w:rPr>
         <w:t>, timestamp</w:t>
       </w:r>
@@ -1629,6 +1741,7 @@
       <w:pPr>
         <w:rPr>
           <w:b/>
+          <w:lang w:val="en-US"/>
         </w:rPr>
       </w:pPr>
     </w:p>
@@ -1636,14 +1749,27 @@
       <w:pPr>
         <w:rPr>
           <w:b/>
+          <w:lang w:val="en-US"/>
         </w:rPr>
       </w:pPr>
+      <w:proofErr w:type="spellStart"/>
+      <w:proofErr w:type="gramStart"/>
       <w:r>
         <w:rPr>
           <w:b/>
+          <w:lang w:val="en-US"/>
         </w:rPr>
-        <w:t>Shéma :</w:t>
-      </w:r>
+        <w:t>Shéma</w:t>
+      </w:r>
+      <w:proofErr w:type="spellEnd"/>
+      <w:r>
+        <w:rPr>
+          <w:b/>
+          <w:lang w:val="en-US"/>
+        </w:rPr>
+        <w:t> :</w:t>
+      </w:r>
+      <w:proofErr w:type="gramEnd"/>
     </w:p>
     <w:tbl>
       <w:tblPr>
@@ -1668,12 +1794,14 @@
                 <w:b/>
               </w:rPr>
             </w:pPr>
+            <w:proofErr w:type="spellStart"/>
             <w:r>
               <w:rPr>
                 <w:b/>
               </w:rPr>
               <w:t>HistoriqueConsultationScene</w:t>
             </w:r>
+            <w:proofErr w:type="spellEnd"/>
           </w:p>
         </w:tc>
       </w:tr>
@@ -1704,7 +1832,23 @@
                 <w:b/>
                 <w:lang w:val="en-US"/>
               </w:rPr>
-              <w:t>(int)</w:t>
+              <w:t>(</w:t>
+            </w:r>
+            <w:proofErr w:type="spellStart"/>
+            <w:r>
+              <w:rPr>
+                <w:b/>
+                <w:lang w:val="en-US"/>
+              </w:rPr>
+              <w:t>int</w:t>
+            </w:r>
+            <w:proofErr w:type="spellEnd"/>
+            <w:r>
+              <w:rPr>
+                <w:b/>
+                <w:lang w:val="en-US"/>
+              </w:rPr>
+              <w:t>)</w:t>
             </w:r>
             <w:r>
               <w:rPr>
@@ -1733,15 +1877,40 @@
                 <w:b/>
                 <w:lang w:val="en-US"/>
               </w:rPr>
-              <w:t>(int)</w:t>
-            </w:r>
+              <w:t>(</w:t>
+            </w:r>
+            <w:proofErr w:type="spellStart"/>
             <w:r>
               <w:rPr>
                 <w:b/>
                 <w:lang w:val="en-US"/>
               </w:rPr>
-              <w:t>-IdUser</w:t>
-            </w:r>
+              <w:t>int</w:t>
+            </w:r>
+            <w:proofErr w:type="spellEnd"/>
+            <w:r>
+              <w:rPr>
+                <w:b/>
+                <w:lang w:val="en-US"/>
+              </w:rPr>
+              <w:t>)</w:t>
+            </w:r>
+            <w:r>
+              <w:rPr>
+                <w:b/>
+                <w:lang w:val="en-US"/>
+              </w:rPr>
+              <w:t>-</w:t>
+            </w:r>
+            <w:proofErr w:type="spellStart"/>
+            <w:r>
+              <w:rPr>
+                <w:b/>
+                <w:lang w:val="en-US"/>
+              </w:rPr>
+              <w:t>IdUser</w:t>
+            </w:r>
+            <w:proofErr w:type="spellEnd"/>
           </w:p>
           <w:p>
             <w:pPr>
@@ -1755,22 +1924,47 @@
                 <w:b/>
                 <w:lang w:val="en-US"/>
               </w:rPr>
-              <w:t>(FK)(int)</w:t>
-            </w:r>
+              <w:t>(FK)(</w:t>
+            </w:r>
+            <w:proofErr w:type="spellStart"/>
             <w:r>
               <w:rPr>
                 <w:b/>
                 <w:lang w:val="en-US"/>
               </w:rPr>
-              <w:t>-Id</w:t>
-            </w:r>
+              <w:t>int</w:t>
+            </w:r>
+            <w:proofErr w:type="spellEnd"/>
             <w:r>
               <w:rPr>
                 <w:b/>
                 <w:lang w:val="en-US"/>
               </w:rPr>
+              <w:t>)</w:t>
+            </w:r>
+            <w:r>
+              <w:rPr>
+                <w:b/>
+                <w:lang w:val="en-US"/>
+              </w:rPr>
+              <w:t>-</w:t>
+            </w:r>
+            <w:proofErr w:type="spellStart"/>
+            <w:r>
+              <w:rPr>
+                <w:b/>
+                <w:lang w:val="en-US"/>
+              </w:rPr>
+              <w:t>Id</w:t>
+            </w:r>
+            <w:r>
+              <w:rPr>
+                <w:b/>
+                <w:lang w:val="en-US"/>
+              </w:rPr>
               <w:t>Scene</w:t>
             </w:r>
+            <w:proofErr w:type="spellEnd"/>
           </w:p>
           <w:p>
             <w:pPr>
@@ -1784,8 +1978,17 @@
                 <w:b/>
                 <w:lang w:val="en-US"/>
               </w:rPr>
-              <w:t>(timestamp)-DateTime</w:t>
-            </w:r>
+              <w:t>(timestamp)-</w:t>
+            </w:r>
+            <w:proofErr w:type="spellStart"/>
+            <w:r>
+              <w:rPr>
+                <w:b/>
+                <w:lang w:val="en-US"/>
+              </w:rPr>
+              <w:t>DateTime</w:t>
+            </w:r>
+            <w:proofErr w:type="spellEnd"/>
           </w:p>
         </w:tc>
       </w:tr>
@@ -1807,11 +2010,6 @@
     </w:p>
     <w:p>
       <w:r>
-        <w:t xml:space="preserve">On veut pouvoir garder une trace chaque fois qu’une requête est effectuée contre les webservices. </w:t>
-      </w:r>
-    </w:p>
-    <w:p>
-      <w:r>
         <w:t>Pour les services POST, on veut connaître les médias créés par le contributeur</w:t>
       </w:r>
       <w:r>
@@ -1819,185 +2017,30 @@
       </w:r>
     </w:p>
     <w:p>
-      <w:pPr>
-        <w:rPr>
-          <w:b/>
-        </w:rPr>
-      </w:pPr>
-      <w:r>
-        <w:t>On stockera alors, pour chaque requête, dans une nouvelle table d’historique </w:t>
-      </w:r>
-      <w:r>
-        <w:rPr>
-          <w:b/>
-        </w:rPr>
-        <w:t xml:space="preserve">: </w:t>
-      </w:r>
-      <w:r>
-        <w:rPr>
-          <w:b/>
-        </w:rPr>
-        <w:t>Id User, id Media, timestamp</w:t>
-      </w:r>
-    </w:p>
-    <w:p>
-      <w:pPr>
-        <w:rPr>
-          <w:b/>
-        </w:rPr>
-      </w:pPr>
-    </w:p>
-    <w:tbl>
-      <w:tblPr>
-        <w:tblStyle w:val="Grilledutableau"/>
-        <w:tblW w:w="0" w:type="auto"/>
-        <w:tblLook w:val="04A0"/>
-      </w:tblPr>
-      <w:tblGrid>
-        <w:gridCol w:w="3730"/>
-      </w:tblGrid>
-      <w:tr>
-        <w:trPr>
-          <w:trHeight w:val="725"/>
-        </w:trPr>
-        <w:tc>
-          <w:tcPr>
-            <w:tcW w:w="3730" w:type="dxa"/>
-          </w:tcPr>
-          <w:p>
-            <w:pPr>
-              <w:rPr>
-                <w:b/>
-              </w:rPr>
-            </w:pPr>
-            <w:r>
-              <w:rPr>
-                <w:b/>
-              </w:rPr>
-              <w:t>HistoriqueContributionMedia</w:t>
-            </w:r>
-          </w:p>
-        </w:tc>
-      </w:tr>
-      <w:tr>
-        <w:trPr>
-          <w:trHeight w:val="1507"/>
-        </w:trPr>
-        <w:tc>
-          <w:tcPr>
-            <w:tcW w:w="3730" w:type="dxa"/>
-          </w:tcPr>
-          <w:p>
-            <w:pPr>
-              <w:rPr>
-                <w:b/>
-                <w:lang w:val="en-US"/>
-              </w:rPr>
-            </w:pPr>
-            <w:r>
-              <w:rPr>
-                <w:b/>
-                <w:lang w:val="en-US"/>
-              </w:rPr>
-              <w:t>(PK)</w:t>
-            </w:r>
-            <w:r>
-              <w:rPr>
-                <w:b/>
-                <w:lang w:val="en-US"/>
-              </w:rPr>
-              <w:t>(int)</w:t>
-            </w:r>
-            <w:r>
-              <w:rPr>
-                <w:b/>
-                <w:lang w:val="en-US"/>
-              </w:rPr>
-              <w:t>-Id</w:t>
-            </w:r>
-          </w:p>
-          <w:p>
-            <w:pPr>
-              <w:rPr>
-                <w:b/>
-                <w:lang w:val="en-US"/>
-              </w:rPr>
-            </w:pPr>
-            <w:r>
-              <w:rPr>
-                <w:b/>
-                <w:lang w:val="en-US"/>
-              </w:rPr>
-              <w:t>(FK)</w:t>
-            </w:r>
-            <w:r>
-              <w:rPr>
-                <w:b/>
-                <w:lang w:val="en-US"/>
-              </w:rPr>
-              <w:t>(int)</w:t>
-            </w:r>
-            <w:r>
-              <w:rPr>
-                <w:b/>
-                <w:lang w:val="en-US"/>
-              </w:rPr>
-              <w:t>-IdUser</w:t>
-            </w:r>
-          </w:p>
-          <w:p>
-            <w:pPr>
-              <w:rPr>
-                <w:b/>
-                <w:lang w:val="en-US"/>
-              </w:rPr>
-            </w:pPr>
-            <w:r>
-              <w:rPr>
-                <w:b/>
-                <w:lang w:val="en-US"/>
-              </w:rPr>
-              <w:t>(FK)(int)</w:t>
-            </w:r>
-            <w:r>
-              <w:rPr>
-                <w:b/>
-                <w:lang w:val="en-US"/>
-              </w:rPr>
-              <w:t>-Id</w:t>
-            </w:r>
-            <w:r>
-              <w:rPr>
-                <w:b/>
-                <w:lang w:val="en-US"/>
-              </w:rPr>
-              <w:t>Media</w:t>
-            </w:r>
-          </w:p>
-          <w:p>
-            <w:pPr>
-              <w:rPr>
-                <w:b/>
-                <w:lang w:val="en-US"/>
-              </w:rPr>
-            </w:pPr>
-            <w:r>
-              <w:rPr>
-                <w:b/>
-                <w:lang w:val="en-US"/>
-              </w:rPr>
-              <w:t>(timestamp)-DateTime</w:t>
-            </w:r>
-          </w:p>
-        </w:tc>
-      </w:tr>
-    </w:tbl>
-    <w:p>
-      <w:pPr>
-        <w:rPr>
-          <w:b/>
-        </w:rPr>
-      </w:pPr>
+      <w:r>
+        <w:t xml:space="preserve">Le modèle actuel de la base de données nous permet de faire ceci sans ajouter de table, la table média possède un attribut </w:t>
+      </w:r>
+      <w:proofErr w:type="spellStart"/>
+      <w:r>
+        <w:t>IdUser</w:t>
+      </w:r>
+      <w:proofErr w:type="spellEnd"/>
+      <w:r>
+        <w:t xml:space="preserve"> c’est l’Id du créateur. </w:t>
+      </w:r>
+    </w:p>
+    <w:p>
+      <w:r>
+        <w:t xml:space="preserve">Nous pouvons donc utiliser ce modèle pour avoir l’historique des contributions. Il suffira de créer une fonction </w:t>
+      </w:r>
+      <w:proofErr w:type="spellStart"/>
+      <w:r>
+        <w:t>getMediaByUserId</w:t>
+      </w:r>
+      <w:proofErr w:type="spellEnd"/>
+      <w:r>
+        <w:t xml:space="preserve"> qui retournera les médias créés par un utilisateur en spécifié.</w:t>
+      </w:r>
     </w:p>
     <w:p/>
     <w:p>
@@ -2014,7 +2057,15 @@
       </w:r>
       <w:r>
         <w:br/>
-        <w:t>La méthode (algo) reste à définir.</w:t>
+        <w:t>La méthode (</w:t>
+      </w:r>
+      <w:proofErr w:type="spellStart"/>
+      <w:r>
+        <w:t>algo</w:t>
+      </w:r>
+      <w:proofErr w:type="spellEnd"/>
+      <w:r>
+        <w:t>) reste à définir.</w:t>
       </w:r>
     </w:p>
     <w:p/>
@@ -2042,7 +2093,23 @@
     </w:p>
     <w:p>
       <w:r>
-        <w:t xml:space="preserve">Pour les besoins de l’application mobile, il sera nécessaire de rajouter un mécanisme de correspondance entre l’ID d’un Tag (NFC, QRCode, iBeacon) ou d’une coordonnée GPS et d’un élément. Pour cela nous avons besoin d’étendre la base de données de la manière suivante : </w:t>
+        <w:t xml:space="preserve">Pour les besoins de l’application mobile, il sera nécessaire de rajouter un mécanisme de correspondance entre l’ID d’un Tag (NFC, </w:t>
+      </w:r>
+      <w:proofErr w:type="spellStart"/>
+      <w:r>
+        <w:t>QRCode</w:t>
+      </w:r>
+      <w:proofErr w:type="spellEnd"/>
+      <w:r>
+        <w:t xml:space="preserve">, </w:t>
+      </w:r>
+      <w:proofErr w:type="spellStart"/>
+      <w:r>
+        <w:t>iBeacon</w:t>
+      </w:r>
+      <w:proofErr w:type="spellEnd"/>
+      <w:r>
+        <w:t xml:space="preserve">) ou d’une coordonnée GPS et d’un élément. Pour cela nous avons besoin d’étendre la base de données de la manière suivante : </w:t>
       </w:r>
     </w:p>
     <w:p>
@@ -2050,6 +2117,7 @@
         <w:jc w:val="center"/>
       </w:pPr>
       <w:r>
+        <w:lastRenderedPageBreak/>
         <w:t xml:space="preserve"> </w:t>
       </w:r>
       <w:r>
@@ -2106,7 +2174,31 @@
     </w:p>
     <w:p>
       <w:r>
-        <w:t>Le fonctionnement sera simple : par exemple l’application demandera au Back Office via un Web Services (cf document de conception des WebServices) a quoi correspond cet Identifiant NFC. Le WebService lui répondra qu’il correspond à l</w:t>
+        <w:t>Le fonctionnement sera simple : par exemple l’application demandera au Back Office via un Web Services (</w:t>
+      </w:r>
+      <w:proofErr w:type="spellStart"/>
+      <w:r>
+        <w:t>cf</w:t>
+      </w:r>
+      <w:proofErr w:type="spellEnd"/>
+      <w:r>
+        <w:t xml:space="preserve"> document de conception des </w:t>
+      </w:r>
+      <w:proofErr w:type="spellStart"/>
+      <w:r>
+        <w:t>WebServices</w:t>
+      </w:r>
+      <w:proofErr w:type="spellEnd"/>
+      <w:r>
+        <w:t xml:space="preserve">) a quoi correspond cet Identifiant NFC. Le </w:t>
+      </w:r>
+      <w:proofErr w:type="spellStart"/>
+      <w:r>
+        <w:t>WebService</w:t>
+      </w:r>
+      <w:proofErr w:type="spellEnd"/>
+      <w:r>
+        <w:t xml:space="preserve"> lui répondra qu’il correspond à l</w:t>
       </w:r>
       <w:r>
         <w:t>a Scène (ou au Sous parcours) avec tel Identifiant de base de donnée.</w:t>
@@ -2175,10 +2267,23 @@
         <w:t>Le back office doit être modifié afin de stocker la corr</w:t>
       </w:r>
       <w:r>
-        <w:t>espondance ID tag (NFC, QRCode</w:t>
-      </w:r>
-      <w:r>
-        <w:t>, iBeacon) et un point d’intérêt. Un point d’intérêt est soit une scène, soit un sous parcours.</w:t>
+        <w:t xml:space="preserve">espondance ID tag (NFC, </w:t>
+      </w:r>
+      <w:proofErr w:type="spellStart"/>
+      <w:r>
+        <w:t>QRCode</w:t>
+      </w:r>
+      <w:proofErr w:type="spellEnd"/>
+      <w:r>
+        <w:t xml:space="preserve">, </w:t>
+      </w:r>
+      <w:proofErr w:type="spellStart"/>
+      <w:r>
+        <w:t>iBeacon</w:t>
+      </w:r>
+      <w:proofErr w:type="spellEnd"/>
+      <w:r>
+        <w:t>) et un point d’intérêt. Un point d’intérêt est soit une scène, soit un sous parcours.</w:t>
       </w:r>
       <w:r>
         <w:t xml:space="preserve"> Cette partie représentante la portion suivante du diagramme :</w:t>
@@ -2324,9 +2429,11 @@
             <w:tcW w:w="2020" w:type="dxa"/>
           </w:tcPr>
           <w:p>
+            <w:proofErr w:type="spellStart"/>
             <w:r>
               <w:t>RelationTagItemBase</w:t>
             </w:r>
+            <w:proofErr w:type="spellEnd"/>
           </w:p>
         </w:tc>
         <w:tc>
@@ -2380,9 +2487,11 @@
             <w:tcW w:w="2020" w:type="dxa"/>
           </w:tcPr>
           <w:p>
+            <w:proofErr w:type="spellStart"/>
             <w:r>
               <w:t>RelationTagItemBase</w:t>
             </w:r>
+            <w:proofErr w:type="spellEnd"/>
           </w:p>
         </w:tc>
         <w:tc>
@@ -2393,9 +2502,11 @@
             <w:pPr>
               <w:cnfStyle w:val="000000010000"/>
             </w:pPr>
+            <w:proofErr w:type="spellStart"/>
             <w:r>
               <w:t>ItemType</w:t>
             </w:r>
+            <w:proofErr w:type="spellEnd"/>
           </w:p>
         </w:tc>
         <w:tc>
@@ -2420,11 +2531,24 @@
               <w:cnfStyle w:val="000000010000"/>
             </w:pPr>
             <w:r>
-              <w:t>2 valeurs possible : SousParcours / Scen</w:t>
+              <w:t xml:space="preserve">2 valeurs possible : </w:t>
+            </w:r>
+            <w:proofErr w:type="spellStart"/>
+            <w:r>
+              <w:t>SousParcours</w:t>
+            </w:r>
+            <w:proofErr w:type="spellEnd"/>
+            <w:r>
+              <w:t xml:space="preserve"> / </w:t>
+            </w:r>
+            <w:proofErr w:type="spellStart"/>
+            <w:r>
+              <w:t>Scen</w:t>
             </w:r>
             <w:r>
               <w:t>e</w:t>
             </w:r>
+            <w:proofErr w:type="spellEnd"/>
           </w:p>
         </w:tc>
       </w:tr>
@@ -2439,9 +2563,11 @@
             <w:tcW w:w="2020" w:type="dxa"/>
           </w:tcPr>
           <w:p>
+            <w:proofErr w:type="spellStart"/>
             <w:r>
               <w:t>RelationTagItemBase</w:t>
             </w:r>
+            <w:proofErr w:type="spellEnd"/>
           </w:p>
         </w:tc>
         <w:tc>
@@ -2452,9 +2578,11 @@
             <w:pPr>
               <w:cnfStyle w:val="000000100000"/>
             </w:pPr>
+            <w:proofErr w:type="spellStart"/>
             <w:r>
               <w:t>SousParcoursID</w:t>
             </w:r>
+            <w:proofErr w:type="spellEnd"/>
           </w:p>
         </w:tc>
         <w:tc>
@@ -2479,8 +2607,29 @@
               <w:cnfStyle w:val="000000100000"/>
             </w:pPr>
             <w:r>
-              <w:t>Si ItemType == SousParcours : Id du sous parcours ; Sinon : null</w:t>
-            </w:r>
+              <w:t xml:space="preserve">Si </w:t>
+            </w:r>
+            <w:proofErr w:type="spellStart"/>
+            <w:r>
+              <w:t>ItemType</w:t>
+            </w:r>
+            <w:proofErr w:type="spellEnd"/>
+            <w:r>
+              <w:t xml:space="preserve"> == </w:t>
+            </w:r>
+            <w:proofErr w:type="spellStart"/>
+            <w:r>
+              <w:t>SousParcours</w:t>
+            </w:r>
+            <w:proofErr w:type="spellEnd"/>
+            <w:r>
+              <w:t xml:space="preserve"> : Id du sous parcours ; Sinon : </w:t>
+            </w:r>
+            <w:proofErr w:type="spellStart"/>
+            <w:r>
+              <w:t>null</w:t>
+            </w:r>
+            <w:proofErr w:type="spellEnd"/>
           </w:p>
         </w:tc>
       </w:tr>
@@ -2495,9 +2644,11 @@
             <w:tcW w:w="2020" w:type="dxa"/>
           </w:tcPr>
           <w:p>
+            <w:proofErr w:type="spellStart"/>
             <w:r>
               <w:t>RelationTagItemBase</w:t>
             </w:r>
+            <w:proofErr w:type="spellEnd"/>
           </w:p>
         </w:tc>
         <w:tc>
@@ -2508,9 +2659,11 @@
             <w:pPr>
               <w:cnfStyle w:val="000000010000"/>
             </w:pPr>
+            <w:proofErr w:type="spellStart"/>
             <w:r>
               <w:t>SceneID</w:t>
             </w:r>
+            <w:proofErr w:type="spellEnd"/>
           </w:p>
         </w:tc>
         <w:tc>
@@ -2535,8 +2688,29 @@
               <w:cnfStyle w:val="000000010000"/>
             </w:pPr>
             <w:r>
-              <w:t>Si ItemType == Scene : Id de la scène; Sinon : null</w:t>
-            </w:r>
+              <w:t xml:space="preserve">Si </w:t>
+            </w:r>
+            <w:proofErr w:type="spellStart"/>
+            <w:r>
+              <w:t>ItemType</w:t>
+            </w:r>
+            <w:proofErr w:type="spellEnd"/>
+            <w:r>
+              <w:t xml:space="preserve"> == </w:t>
+            </w:r>
+            <w:proofErr w:type="spellStart"/>
+            <w:r>
+              <w:t>Scene</w:t>
+            </w:r>
+            <w:proofErr w:type="spellEnd"/>
+            <w:r>
+              <w:t xml:space="preserve"> : Id de la scène; Sinon : </w:t>
+            </w:r>
+            <w:proofErr w:type="spellStart"/>
+            <w:r>
+              <w:t>null</w:t>
+            </w:r>
+            <w:proofErr w:type="spellEnd"/>
           </w:p>
         </w:tc>
       </w:tr>
@@ -2551,9 +2725,11 @@
             <w:tcW w:w="2020" w:type="dxa"/>
           </w:tcPr>
           <w:p>
+            <w:proofErr w:type="spellStart"/>
             <w:r>
               <w:t>RelationTagItem</w:t>
             </w:r>
+            <w:proofErr w:type="spellEnd"/>
           </w:p>
         </w:tc>
         <w:tc>
@@ -2564,9 +2740,11 @@
             <w:pPr>
               <w:cnfStyle w:val="000000100000"/>
             </w:pPr>
+            <w:proofErr w:type="spellStart"/>
             <w:r>
               <w:t>TagType</w:t>
             </w:r>
+            <w:proofErr w:type="spellEnd"/>
           </w:p>
         </w:tc>
         <w:tc>
@@ -2591,8 +2769,21 @@
               <w:cnfStyle w:val="000000100000"/>
             </w:pPr>
             <w:r>
-              <w:t>3 valeurs possibles : NFC/QRCode/iBeacon</w:t>
-            </w:r>
+              <w:t>3 valeurs possibles : NFC/</w:t>
+            </w:r>
+            <w:proofErr w:type="spellStart"/>
+            <w:r>
+              <w:t>QRCode</w:t>
+            </w:r>
+            <w:proofErr w:type="spellEnd"/>
+            <w:r>
+              <w:t>/</w:t>
+            </w:r>
+            <w:proofErr w:type="spellStart"/>
+            <w:r>
+              <w:t>iBeacon</w:t>
+            </w:r>
+            <w:proofErr w:type="spellEnd"/>
           </w:p>
         </w:tc>
       </w:tr>
@@ -2607,9 +2798,11 @@
             <w:tcW w:w="2020" w:type="dxa"/>
           </w:tcPr>
           <w:p>
+            <w:proofErr w:type="spellStart"/>
             <w:r>
               <w:t>RelationTagItem</w:t>
             </w:r>
+            <w:proofErr w:type="spellEnd"/>
           </w:p>
         </w:tc>
         <w:tc>
@@ -2620,9 +2813,11 @@
             <w:pPr>
               <w:cnfStyle w:val="000000010000"/>
             </w:pPr>
+            <w:proofErr w:type="spellStart"/>
             <w:r>
               <w:t>TagValue</w:t>
             </w:r>
+            <w:proofErr w:type="spellEnd"/>
           </w:p>
         </w:tc>
         <w:tc>
@@ -2663,7 +2858,15 @@
     </w:p>
     <w:p>
       <w:r>
-        <w:t>Une interface d’administration devra être rajoutée à Moving BO, permettant d’ajouter / supprimer / modifier une correspondance.</w:t>
+        <w:t xml:space="preserve">Une interface d’administration devra être rajoutée à </w:t>
+      </w:r>
+      <w:proofErr w:type="spellStart"/>
+      <w:r>
+        <w:t>Moving</w:t>
+      </w:r>
+      <w:proofErr w:type="spellEnd"/>
+      <w:r>
+        <w:t xml:space="preserve"> BO, permettant d’ajouter / supprimer / modifier une correspondance.</w:t>
       </w:r>
     </w:p>
     <w:p>
@@ -2680,8 +2883,21 @@
         </w:numPr>
       </w:pPr>
       <w:r>
-        <w:t>Le choix du type de Tag (via une liste déroulante par exemple). Dans cette première version la liste proposera NFC / QRCode / iBeacon</w:t>
-      </w:r>
+        <w:t xml:space="preserve">Le choix du type de Tag (via une liste déroulante par exemple). Dans cette première version la liste proposera NFC / </w:t>
+      </w:r>
+      <w:proofErr w:type="spellStart"/>
+      <w:r>
+        <w:t>QRCode</w:t>
+      </w:r>
+      <w:proofErr w:type="spellEnd"/>
+      <w:r>
+        <w:t xml:space="preserve"> / </w:t>
+      </w:r>
+      <w:proofErr w:type="spellStart"/>
+      <w:r>
+        <w:t>iBeacon</w:t>
+      </w:r>
+      <w:proofErr w:type="spellEnd"/>
     </w:p>
     <w:p>
       <w:pPr>
@@ -2692,7 +2908,15 @@
         </w:numPr>
       </w:pPr>
       <w:r>
-        <w:t>La valeur du Tag (TextBox classique, valeur non nulle)</w:t>
+        <w:t>La valeur du Tag (</w:t>
+      </w:r>
+      <w:proofErr w:type="spellStart"/>
+      <w:r>
+        <w:t>TextBox</w:t>
+      </w:r>
+      <w:proofErr w:type="spellEnd"/>
+      <w:r>
+        <w:t xml:space="preserve"> classique, valeur non nulle)</w:t>
       </w:r>
     </w:p>
     <w:p>
@@ -2704,7 +2928,47 @@
         </w:numPr>
       </w:pPr>
       <w:r>
-        <w:t>Le choix entre Scène et SousParcours. Une fois le choix Scène / SousParcours fait, l’interface proposera une interface de selection de Scène / de SousParcours. (Avec un champs de recherche)</w:t>
+        <w:t xml:space="preserve">Le choix entre Scène et </w:t>
+      </w:r>
+      <w:proofErr w:type="spellStart"/>
+      <w:r>
+        <w:t>SousParcours</w:t>
+      </w:r>
+      <w:proofErr w:type="spellEnd"/>
+      <w:r>
+        <w:t xml:space="preserve">. Une fois le choix Scène / </w:t>
+      </w:r>
+      <w:proofErr w:type="spellStart"/>
+      <w:r>
+        <w:t>SousParcours</w:t>
+      </w:r>
+      <w:proofErr w:type="spellEnd"/>
+      <w:r>
+        <w:t xml:space="preserve"> fait, l’interface proposera une interface de </w:t>
+      </w:r>
+      <w:proofErr w:type="spellStart"/>
+      <w:r>
+        <w:t>selection</w:t>
+      </w:r>
+      <w:proofErr w:type="spellEnd"/>
+      <w:r>
+        <w:t xml:space="preserve"> de Scène / de </w:t>
+      </w:r>
+      <w:proofErr w:type="spellStart"/>
+      <w:r>
+        <w:t>SousParcours</w:t>
+      </w:r>
+      <w:proofErr w:type="spellEnd"/>
+      <w:r>
+        <w:t xml:space="preserve">. (Avec un </w:t>
+      </w:r>
+      <w:proofErr w:type="gramStart"/>
+      <w:r>
+        <w:t>champs</w:t>
+      </w:r>
+      <w:proofErr w:type="gramEnd"/>
+      <w:r>
+        <w:t xml:space="preserve"> de recherche)</w:t>
       </w:r>
     </w:p>
     <w:p>
@@ -2727,8 +2991,13 @@
         </w:numPr>
       </w:pPr>
       <w:r>
-        <w:t>La valeur du tag doit être alphanumérique (sans espace), et non null</w:t>
-      </w:r>
+        <w:t xml:space="preserve">La valeur du tag doit être alphanumérique (sans espace), et non </w:t>
+      </w:r>
+      <w:proofErr w:type="spellStart"/>
+      <w:r>
+        <w:t>null</w:t>
+      </w:r>
+      <w:proofErr w:type="spellEnd"/>
     </w:p>
     <w:p>
       <w:pPr>
@@ -2752,7 +3021,31 @@
       </w:pPr>
       <w:r>
         <w:lastRenderedPageBreak/>
-        <w:t>Si ItemType correspond à Scene, SceneID doit être non nul</w:t>
+        <w:t xml:space="preserve">Si </w:t>
+      </w:r>
+      <w:proofErr w:type="spellStart"/>
+      <w:r>
+        <w:t>ItemType</w:t>
+      </w:r>
+      <w:proofErr w:type="spellEnd"/>
+      <w:r>
+        <w:t xml:space="preserve"> correspond à </w:t>
+      </w:r>
+      <w:proofErr w:type="spellStart"/>
+      <w:r>
+        <w:t>Scene</w:t>
+      </w:r>
+      <w:proofErr w:type="spellEnd"/>
+      <w:r>
+        <w:t xml:space="preserve">, </w:t>
+      </w:r>
+      <w:proofErr w:type="spellStart"/>
+      <w:r>
+        <w:t>SceneID</w:t>
+      </w:r>
+      <w:proofErr w:type="spellEnd"/>
+      <w:r>
+        <w:t xml:space="preserve"> doit être non nul</w:t>
       </w:r>
     </w:p>
     <w:p>
@@ -2764,7 +3057,31 @@
         </w:numPr>
       </w:pPr>
       <w:r>
-        <w:t>Si ItemType correspond à SousParcours, SousParcoursId doit être non nul</w:t>
+        <w:t xml:space="preserve">Si </w:t>
+      </w:r>
+      <w:proofErr w:type="spellStart"/>
+      <w:r>
+        <w:t>ItemType</w:t>
+      </w:r>
+      <w:proofErr w:type="spellEnd"/>
+      <w:r>
+        <w:t xml:space="preserve"> correspond à </w:t>
+      </w:r>
+      <w:proofErr w:type="spellStart"/>
+      <w:r>
+        <w:t>SousParcours</w:t>
+      </w:r>
+      <w:proofErr w:type="spellEnd"/>
+      <w:r>
+        <w:t xml:space="preserve">, </w:t>
+      </w:r>
+      <w:proofErr w:type="spellStart"/>
+      <w:r>
+        <w:t>SousParcoursId</w:t>
+      </w:r>
+      <w:proofErr w:type="spellEnd"/>
+      <w:r>
+        <w:t xml:space="preserve"> doit être non nul</w:t>
       </w:r>
     </w:p>
     <w:p>
@@ -2907,27 +3224,101 @@
     </w:p>
     <w:p>
       <w:r>
-        <w:t xml:space="preserve">La table RelationGPSItem (héritant de RelationTagItemBase) stockera une coordonnée au format </w:t>
+        <w:t xml:space="preserve">La table </w:t>
+      </w:r>
+      <w:proofErr w:type="spellStart"/>
+      <w:r>
+        <w:t>RelationGPSItem</w:t>
+      </w:r>
+      <w:proofErr w:type="spellEnd"/>
+      <w:r>
+        <w:t xml:space="preserve"> (héritant de </w:t>
+      </w:r>
+      <w:proofErr w:type="spellStart"/>
+      <w:r>
+        <w:t>RelationTagItemBase</w:t>
+      </w:r>
+      <w:proofErr w:type="spellEnd"/>
+      <w:r>
+        <w:t xml:space="preserve">) stockera une coordonnée au format </w:t>
       </w:r>
       <w:hyperlink r:id="rId21" w:history="1">
+        <w:proofErr w:type="spellStart"/>
         <w:r>
           <w:rPr>
             <w:rStyle w:val="Lienhypertexte"/>
           </w:rPr>
           <w:t>Polygon</w:t>
         </w:r>
+        <w:proofErr w:type="spellEnd"/>
       </w:hyperlink>
       <w:r>
-        <w:t xml:space="preserve">. Le Polygon correspondra à une partie de carte liée à un élément. Exemple : Une scène décrit l’histoire de l’Inovallée. On stockera dans la table de correspondance un polygon correspondant au contour de l’Inovallée dans la base de </w:t>
+        <w:t xml:space="preserve">. Le </w:t>
+      </w:r>
+      <w:proofErr w:type="spellStart"/>
+      <w:r>
+        <w:t>Polygon</w:t>
+      </w:r>
+      <w:proofErr w:type="spellEnd"/>
+      <w:r>
+        <w:t xml:space="preserve"> correspondra à une partie de carte liée à un élément. Exemple : Une scène décrit l’histoire de l’</w:t>
+      </w:r>
+      <w:proofErr w:type="spellStart"/>
+      <w:r>
+        <w:t>Inovallée</w:t>
+      </w:r>
+      <w:proofErr w:type="spellEnd"/>
+      <w:r>
+        <w:t xml:space="preserve">. On stockera dans la table de correspondance un </w:t>
+      </w:r>
+      <w:proofErr w:type="spellStart"/>
+      <w:r>
+        <w:t>polygon</w:t>
+      </w:r>
+      <w:proofErr w:type="spellEnd"/>
+      <w:r>
+        <w:t xml:space="preserve"> correspondant au contour de l’</w:t>
+      </w:r>
+      <w:proofErr w:type="spellStart"/>
+      <w:r>
+        <w:t>Inovallée</w:t>
+      </w:r>
+      <w:proofErr w:type="spellEnd"/>
+      <w:r>
+        <w:t xml:space="preserve"> dans la base de </w:t>
       </w:r>
       <w:r>
         <w:t>données</w:t>
       </w:r>
       <w:r>
-        <w:t xml:space="preserve">, et on le liera à la scène décrivant l’histoire de l’Inovallée. Lorsque l’utilisateur </w:t>
-      </w:r>
-      <w:r>
-        <w:t>entrera dans le polygon représentant l’Inovallée, l’application lui proposera de consulter la scène associée.</w:t>
+        <w:t>, et on le liera à la scène décrivant l’histoire de l’</w:t>
+      </w:r>
+      <w:proofErr w:type="spellStart"/>
+      <w:r>
+        <w:t>Inovallée</w:t>
+      </w:r>
+      <w:proofErr w:type="spellEnd"/>
+      <w:r>
+        <w:t xml:space="preserve">. Lorsque l’utilisateur </w:t>
+      </w:r>
+      <w:r>
+        <w:t xml:space="preserve">entrera dans le </w:t>
+      </w:r>
+      <w:proofErr w:type="spellStart"/>
+      <w:r>
+        <w:t>polygon</w:t>
+      </w:r>
+      <w:proofErr w:type="spellEnd"/>
+      <w:r>
+        <w:t xml:space="preserve"> représentant l’</w:t>
+      </w:r>
+      <w:proofErr w:type="spellStart"/>
+      <w:r>
+        <w:t>Inovallée</w:t>
+      </w:r>
+      <w:proofErr w:type="spellEnd"/>
+      <w:r>
+        <w:t>, l’application lui proposera de consulter la scène associée.</w:t>
       </w:r>
     </w:p>
     <w:p>
@@ -2935,23 +3326,27 @@
         <w:t xml:space="preserve">Note : On pourra remplacer l’utilisation des </w:t>
       </w:r>
       <w:hyperlink r:id="rId22" w:history="1">
+        <w:proofErr w:type="spellStart"/>
         <w:r>
           <w:rPr>
             <w:rStyle w:val="Lienhypertexte"/>
           </w:rPr>
           <w:t>Polygon</w:t>
         </w:r>
+        <w:proofErr w:type="spellEnd"/>
       </w:hyperlink>
       <w:r>
         <w:t xml:space="preserve"> par des </w:t>
       </w:r>
       <w:hyperlink r:id="rId23" w:history="1">
+        <w:proofErr w:type="spellStart"/>
         <w:r>
           <w:rPr>
             <w:rStyle w:val="Lienhypertexte"/>
           </w:rPr>
           <w:t>MultiPolygon</w:t>
         </w:r>
+        <w:proofErr w:type="spellEnd"/>
       </w:hyperlink>
       <w:r>
         <w:t xml:space="preserve"> afin de permettre d’associer directement plusieurs régions à un élément. (Plus complexe à gérer). </w:t>
@@ -2959,7 +3354,23 @@
     </w:p>
     <w:p>
       <w:r>
-        <w:t>La principale difficulté se trouve au niveau de l’interface d’administration. Après avoir choisi un Tag de type GPS (a rajouter dans les choix), l’utilisateur devra définir le polygon. Il faudra donc développer une interface de sélection géographique (regarder du coté d’OpenStreetMap).</w:t>
+        <w:t xml:space="preserve">La principale difficulté se trouve au niveau de l’interface d’administration. Après avoir choisi un Tag de type GPS (a rajouter dans les choix), l’utilisateur devra définir le </w:t>
+      </w:r>
+      <w:proofErr w:type="spellStart"/>
+      <w:r>
+        <w:t>polygon</w:t>
+      </w:r>
+      <w:proofErr w:type="spellEnd"/>
+      <w:r>
+        <w:t>. Il faudra donc développer une interface de sélection géographique (regarder du coté d’</w:t>
+      </w:r>
+      <w:proofErr w:type="spellStart"/>
+      <w:r>
+        <w:t>OpenStreetMap</w:t>
+      </w:r>
+      <w:proofErr w:type="spellEnd"/>
+      <w:r>
+        <w:t>).</w:t>
       </w:r>
     </w:p>
     <w:p>
@@ -3081,7 +3492,31 @@
         </w:numPr>
       </w:pPr>
       <w:r>
-        <w:t>Images (type a définir, mais au moins jpeg et png)</w:t>
+        <w:t xml:space="preserve">Images (type </w:t>
+      </w:r>
+      <w:proofErr w:type="gramStart"/>
+      <w:r>
+        <w:t>a</w:t>
+      </w:r>
+      <w:proofErr w:type="gramEnd"/>
+      <w:r>
+        <w:t xml:space="preserve"> définir, mais au moins </w:t>
+      </w:r>
+      <w:proofErr w:type="spellStart"/>
+      <w:r>
+        <w:t>jpeg</w:t>
+      </w:r>
+      <w:proofErr w:type="spellEnd"/>
+      <w:r>
+        <w:t xml:space="preserve"> et </w:t>
+      </w:r>
+      <w:proofErr w:type="spellStart"/>
+      <w:r>
+        <w:t>png</w:t>
+      </w:r>
+      <w:proofErr w:type="spellEnd"/>
+      <w:r>
+        <w:t>)</w:t>
       </w:r>
     </w:p>
     <w:p>
@@ -3255,7 +3690,15 @@
     <w:p>
       <w:r>
         <w:lastRenderedPageBreak/>
-        <w:t xml:space="preserve">Au niveau des changements à réaliser dans l’interface d’administration, il faudra modifier la fonction d’upload afin de d’extraire les métadonnées (durée, dimensions, résolutions…) des fichiers. Actuellement, seule le type MIME est détecté en fonction de l’extension du fichier. </w:t>
+        <w:t>Au niveau des changements à réaliser dans l’interface d’administration, il faudra modifier la fonction d’</w:t>
+      </w:r>
+      <w:proofErr w:type="spellStart"/>
+      <w:r>
+        <w:t>upload</w:t>
+      </w:r>
+      <w:proofErr w:type="spellEnd"/>
+      <w:r>
+        <w:t xml:space="preserve"> afin de d’extraire les métadonnées (durée, dimensions, résolutions…) des fichiers. Actuellement, seule le type MIME est détecté en fonction de l’extension du fichier. </w:t>
       </w:r>
     </w:p>
     <w:p/>
@@ -3272,12 +3715,41 @@
         <w:pStyle w:val="Priorit"/>
       </w:pPr>
       <w:r>
-        <w:t>Priorité  A definir</w:t>
-      </w:r>
-    </w:p>
-    <w:p>
-      <w:r>
-        <w:t>Pour pouvoir intégrer le changement de langue à l’application, il est necessaire de modifier les classes pour qu’elle prennent en paramètre la langue selectionnée.</w:t>
+        <w:t xml:space="preserve">Priorité  A </w:t>
+      </w:r>
+      <w:proofErr w:type="spellStart"/>
+      <w:r>
+        <w:t>definir</w:t>
+      </w:r>
+      <w:proofErr w:type="spellEnd"/>
+    </w:p>
+    <w:p>
+      <w:r>
+        <w:t xml:space="preserve">Pour pouvoir intégrer le changement de langue à l’application, il est </w:t>
+      </w:r>
+      <w:proofErr w:type="spellStart"/>
+      <w:r>
+        <w:t>necessaire</w:t>
+      </w:r>
+      <w:proofErr w:type="spellEnd"/>
+      <w:r>
+        <w:t xml:space="preserve"> de modifier les classes pour </w:t>
+      </w:r>
+      <w:proofErr w:type="gramStart"/>
+      <w:r>
+        <w:t>qu’elle prennent</w:t>
+      </w:r>
+      <w:proofErr w:type="gramEnd"/>
+      <w:r>
+        <w:t xml:space="preserve"> en paramètre la langue </w:t>
+      </w:r>
+      <w:proofErr w:type="spellStart"/>
+      <w:r>
+        <w:t>selectionnée</w:t>
+      </w:r>
+      <w:proofErr w:type="spellEnd"/>
+      <w:r>
+        <w:t>.</w:t>
       </w:r>
       <w:r>
         <w:tab/>
@@ -3285,12 +3757,36 @@
     </w:p>
     <w:p>
       <w:r>
-        <w:t>La solution choisie est, pour chaque classe dont les attributs changent en fonction de la langue, nous créons un clone de cette classe contenant les attributs en question plus un attibut id_langue.</w:t>
-      </w:r>
-    </w:p>
-    <w:p>
-      <w:r>
-        <w:t xml:space="preserve">Exemple : La classe Element </w:t>
+        <w:t xml:space="preserve">La solution choisie est, pour chaque classe dont les attributs changent en fonction de la langue, nous créons un clone de cette classe contenant les attributs en question plus un </w:t>
+      </w:r>
+      <w:proofErr w:type="spellStart"/>
+      <w:r>
+        <w:t>attibut</w:t>
+      </w:r>
+      <w:proofErr w:type="spellEnd"/>
+      <w:r>
+        <w:t xml:space="preserve"> </w:t>
+      </w:r>
+      <w:proofErr w:type="spellStart"/>
+      <w:r>
+        <w:t>id_langue</w:t>
+      </w:r>
+      <w:proofErr w:type="spellEnd"/>
+      <w:r>
+        <w:t>.</w:t>
+      </w:r>
+    </w:p>
+    <w:p>
+      <w:r>
+        <w:t xml:space="preserve">Exemple : La classe </w:t>
+      </w:r>
+      <w:proofErr w:type="spellStart"/>
+      <w:r>
+        <w:t>Element</w:t>
+      </w:r>
+      <w:proofErr w:type="spellEnd"/>
+      <w:r>
+        <w:t xml:space="preserve"> </w:t>
       </w:r>
     </w:p>
     <w:p>
@@ -3619,7 +4115,7 @@
         <w:rPr>
           <w:noProof/>
         </w:rPr>
-        <w:t>11</w:t>
+        <w:t>4</w:t>
       </w:r>
     </w:fldSimple>
     <w:r>
@@ -6257,33 +6753,33 @@
 </file>
 
 <file path=customXml/item2.xml><?xml version="1.0" encoding="utf-8"?>
+<tns:customPropertyEditors xmlns:tns="http://schemas.microsoft.com/office/2006/customDocumentInformationPanel">
+  <tns:showOnOpen/>
+  <tns:defaultPropertyEditorNamespace/>
+</tns:customPropertyEditors>
+</file>
+
+<file path=customXml/item3.xml><?xml version="1.0" encoding="utf-8"?>
 <templateProperties xmlns="urn:microsoft.template.properties">
   <_Version/>
   <_LCID/>
 </templateProperties>
 </file>
 
-<file path=customXml/item3.xml><?xml version="1.0" encoding="utf-8"?>
-<tns:customPropertyEditors xmlns:tns="http://schemas.microsoft.com/office/2006/customDocumentInformationPanel">
-  <tns:showOnOpen/>
-  <tns:defaultPropertyEditorNamespace/>
-</tns:customPropertyEditors>
-</file>
-
 <file path=customXml/item4.xml><?xml version="1.0" encoding="utf-8"?>
-<templateProperties xmlns="urn:microsoft.template.properties">
-  <_Version/>
-  <_LCID/>
-</templateProperties>
-</file>
-
-<file path=customXml/item5.xml><?xml version="1.0" encoding="utf-8"?>
 <?mso-contentType ?>
 <FormTemplates xmlns="http://schemas.microsoft.com/sharepoint/v3/contenttype/forms">
   <Display>DocumentLibraryForm</Display>
   <Edit>AssetEditForm</Edit>
   <New>DocumentLibraryForm</New>
 </FormTemplates>
+</file>
+
+<file path=customXml/item5.xml><?xml version="1.0" encoding="utf-8"?>
+<templateProperties xmlns="urn:microsoft.template.properties">
+  <_Version/>
+  <_LCID/>
+</templateProperties>
 </file>
 
 <file path=customXml/item6.xml><?xml version="1.0" encoding="utf-8"?>
@@ -6299,6 +6795,14 @@
 </file>
 
 <file path=customXml/itemProps2.xml><?xml version="1.0" encoding="utf-8"?>
+<ds:datastoreItem xmlns:ds="http://schemas.openxmlformats.org/officeDocument/2006/customXml" ds:itemID="{2B06F414-C573-4C0B-9746-2EC8EAD8EB56}">
+  <ds:schemaRefs>
+    <ds:schemaRef ds:uri="http://schemas.microsoft.com/office/2006/customDocumentInformationPanel"/>
+  </ds:schemaRefs>
+</ds:datastoreItem>
+</file>
+
+<file path=customXml/itemProps3.xml><?xml version="1.0" encoding="utf-8"?>
 <ds:datastoreItem xmlns:ds="http://schemas.openxmlformats.org/officeDocument/2006/customXml" ds:itemID="{C7DCFB9A-D0A9-4B95-B0C1-3C48EE5A7A72}">
   <ds:schemaRefs>
     <ds:schemaRef ds:uri="urn:microsoft.template.properties"/>
@@ -6306,15 +6810,15 @@
 </ds:datastoreItem>
 </file>
 
-<file path=customXml/itemProps3.xml><?xml version="1.0" encoding="utf-8"?>
-<ds:datastoreItem xmlns:ds="http://schemas.openxmlformats.org/officeDocument/2006/customXml" ds:itemID="{2B06F414-C573-4C0B-9746-2EC8EAD8EB56}">
+<file path=customXml/itemProps4.xml><?xml version="1.0" encoding="utf-8"?>
+<ds:datastoreItem xmlns:ds="http://schemas.openxmlformats.org/officeDocument/2006/customXml" ds:itemID="{B50060B2-5E63-452F-AAA0-FFCF90806A20}">
   <ds:schemaRefs>
-    <ds:schemaRef ds:uri="http://schemas.microsoft.com/office/2006/customDocumentInformationPanel"/>
+    <ds:schemaRef ds:uri="http://schemas.microsoft.com/sharepoint/v3/contenttype/forms"/>
   </ds:schemaRefs>
 </ds:datastoreItem>
 </file>
 
-<file path=customXml/itemProps4.xml><?xml version="1.0" encoding="utf-8"?>
+<file path=customXml/itemProps5.xml><?xml version="1.0" encoding="utf-8"?>
 <ds:datastoreItem xmlns:ds="http://schemas.openxmlformats.org/officeDocument/2006/customXml" ds:itemID="{37A44DD3-EB41-461C-8831-8E039C645FD7}">
   <ds:schemaRefs>
     <ds:schemaRef ds:uri="urn:microsoft.template.properties"/>
@@ -6322,16 +6826,8 @@
 </ds:datastoreItem>
 </file>
 
-<file path=customXml/itemProps5.xml><?xml version="1.0" encoding="utf-8"?>
-<ds:datastoreItem xmlns:ds="http://schemas.openxmlformats.org/officeDocument/2006/customXml" ds:itemID="{B50060B2-5E63-452F-AAA0-FFCF90806A20}">
-  <ds:schemaRefs>
-    <ds:schemaRef ds:uri="http://schemas.microsoft.com/sharepoint/v3/contenttype/forms"/>
-  </ds:schemaRefs>
-</ds:datastoreItem>
-</file>
-
 <file path=customXml/itemProps6.xml><?xml version="1.0" encoding="utf-8"?>
-<ds:datastoreItem xmlns:ds="http://schemas.openxmlformats.org/officeDocument/2006/customXml" ds:itemID="{69DC1A64-631B-4A20-A590-EA000C5E0273}">
+<ds:datastoreItem xmlns:ds="http://schemas.openxmlformats.org/officeDocument/2006/customXml" ds:itemID="{4437F12B-331C-4600-91CC-7C14F1081A35}">
   <ds:schemaRefs>
     <ds:schemaRef ds:uri="http://schemas.openxmlformats.org/officeDocument/2006/bibliography"/>
   </ds:schemaRefs>

</xml_diff>

<commit_message>
Modif titre Conception WS
</commit_message>
<xml_diff>
--- a/doc/2014/Specifications/BackOffice-Modification.docx
+++ b/doc/2014/Specifications/BackOffice-Modification.docx
@@ -1,6 +1,6 @@
 
 <file path=word/document.xml><?xml version="1.0" encoding="utf-8"?>
-<w:document xmlns:ve="http://schemas.openxmlformats.org/markup-compatibility/2006" xmlns:o="urn:schemas-microsoft-com:office:office" xmlns:r="http://schemas.openxmlformats.org/officeDocument/2006/relationships" xmlns:m="http://schemas.openxmlformats.org/officeDocument/2006/math" xmlns:v="urn:schemas-microsoft-com:vml" xmlns:wp="http://schemas.openxmlformats.org/drawingml/2006/wordprocessingDrawing" xmlns:w10="urn:schemas-microsoft-com:office:word" xmlns:w="http://schemas.openxmlformats.org/wordprocessingml/2006/main" xmlns:wne="http://schemas.microsoft.com/office/word/2006/wordml">
+<w:document xmlns:wpc="http://schemas.microsoft.com/office/word/2010/wordprocessingCanvas" xmlns:mo="http://schemas.microsoft.com/office/mac/office/2008/main" xmlns:mc="http://schemas.openxmlformats.org/markup-compatibility/2006" xmlns:mv="urn:schemas-microsoft-com:mac:vml" xmlns:o="urn:schemas-microsoft-com:office:office" xmlns:r="http://schemas.openxmlformats.org/officeDocument/2006/relationships" xmlns:m="http://schemas.openxmlformats.org/officeDocument/2006/math" xmlns:v="urn:schemas-microsoft-com:vml" xmlns:wp14="http://schemas.microsoft.com/office/word/2010/wordprocessingDrawing" xmlns:wp="http://schemas.openxmlformats.org/drawingml/2006/wordprocessingDrawing" xmlns:w10="urn:schemas-microsoft-com:office:word" xmlns:w="http://schemas.openxmlformats.org/wordprocessingml/2006/main" xmlns:w14="http://schemas.microsoft.com/office/word/2010/wordml" xmlns:wpg="http://schemas.microsoft.com/office/word/2010/wordprocessingGroup" xmlns:wpi="http://schemas.microsoft.com/office/word/2010/wordprocessingInk" xmlns:wne="http://schemas.microsoft.com/office/word/2006/wordml" xmlns:wps="http://schemas.microsoft.com/office/word/2010/wordprocessingShape" mc:Ignorable="w14 wp14 mv">
   <w:body>
     <w:sdt>
       <w:sdtPr>
@@ -10,6 +10,7 @@
           <w:docPartUnique/>
         </w:docPartObj>
       </w:sdtPr>
+      <w:sdtEndPr/>
       <w:sdtContent>
         <w:p>
           <w:pPr>
@@ -32,8 +33,8 @@
               <w:sz w:val="48"/>
               <w:szCs w:val="48"/>
             </w:rPr>
-            <w:pict>
-              <v:rect id="_x0000_s1109" style="position:absolute;left:0;text-align:left;margin-left:0;margin-top:0;width:366.3pt;height:395.15pt;z-index:251677696;mso-width-percent:600;mso-height-percent:500;mso-position-horizontal:left;mso-position-horizontal-relative:margin;mso-position-vertical:center;mso-position-vertical-relative:page;mso-width-percent:600;mso-height-percent:500;v-text-anchor:middle" o:allowincell="f" filled="f" stroked="f">
+            <w:pict w14:anchorId="24E0FB56">
+              <v:rect id="_x0000_s1109" style="position:absolute;left:0;text-align:left;margin-left:0;margin-top:0;width:357.2pt;height:421pt;z-index:251677696;mso-width-percent:600;mso-height-percent:500;mso-position-horizontal:left;mso-position-horizontal-relative:margin;mso-position-vertical:center;mso-position-vertical-relative:page;mso-width-percent:600;mso-height-percent:500;v-text-anchor:middle" o:allowincell="f" filled="f" stroked="f">
                 <v:textbox>
                   <w:txbxContent>
                     <w:p>
@@ -62,6 +63,7 @@
                           <w:dataBinding w:prefixMappings="xmlns:ns0='http://schemas.openxmlformats.org/package/2006/metadata/core-properties' xmlns:ns1='http://purl.org/dc/elements/1.1/'" w:xpath="/ns0:coreProperties[1]/ns1:title[1]" w:storeItemID="{6C3C8BC8-F283-45AE-878A-BAB7291924A1}"/>
                           <w:text/>
                         </w:sdtPr>
+                        <w:sdtEndPr/>
                         <w:sdtContent>
                           <w:r>
                             <w:rPr>
@@ -101,6 +103,7 @@
                           <w:dataBinding w:prefixMappings="xmlns:ns0='http://schemas.openxmlformats.org/package/2006/metadata/core-properties' xmlns:ns1='http://purl.org/dc/elements/1.1/'" w:xpath="/ns0:coreProperties[1]/ns1:subject[1]" w:storeItemID="{6C3C8BC8-F283-45AE-878A-BAB7291924A1}"/>
                           <w:text/>
                         </w:sdtPr>
+                        <w:sdtEndPr/>
                         <w:sdtContent>
                           <w:r>
                             <w:rPr>
@@ -134,6 +137,7 @@
                           <w:dataBinding w:prefixMappings="xmlns:ns0='http://schemas.microsoft.com/office/2006/coverPageProps'" w:xpath="/ns0:CoverPageProperties[1]/ns0:Abstract[1]" w:storeItemID="{55AF091B-3C7A-41E3-B477-F2FDAA23CFDA}"/>
                           <w:text/>
                         </w:sdtPr>
+                        <w:sdtEndPr/>
                         <w:sdtContent>
                           <w:r>
                             <w:t xml:space="preserve">Ce document synthétise les spécifications </w:t>
@@ -172,13 +176,13 @@
               <w:sz w:val="32"/>
               <w:szCs w:val="32"/>
             </w:rPr>
-            <w:pict>
+            <w:pict w14:anchorId="6616E530">
               <v:group id="_x0000_s1098" style="position:absolute;left:0;text-align:left;margin-left:436.55pt;margin-top:0;width:139.1pt;height:805.7pt;z-index:251676672;mso-left-percent:750;mso-position-horizontal-relative:page;mso-position-vertical:center;mso-position-vertical-relative:page;mso-left-percent:750" coordorigin="8731,45" coordsize="2782,16114" o:allowincell="f">
                 <v:group id="_x0000_s1099" style="position:absolute;left:9203;top:45;width:2310;height:16114;mso-left-percent:750;mso-position-horizontal-relative:page;mso-position-vertical:top;mso-position-vertical-relative:page;mso-left-percent:750" coordorigin="6022,8835" coordsize="2310,16114" o:allowincell="f">
                   <v:rect id="_x0000_s1100" style="position:absolute;left:6676;top:8835;width:1512;height:16114;mso-position-horizontal-relative:margin;mso-position-vertical-relative:top-margin-area" fillcolor="#fe8637 [3204]" stroked="f" strokecolor="#bfb675">
                     <v:fill color2="#feb686 [1940]" rotate="t" angle="-90" focusposition="1" focussize="" type="gradient"/>
                   </v:rect>
-                  <v:shapetype id="_x0000_t32" coordsize="21600,21600" o:spt="32" o:oned="t" path="m,l21600,21600e" filled="f">
+                  <v:shapetype id="_x0000_t32" coordsize="21600,21600" o:spt="32" o:oned="t" path="m0,0l21600,21600e" filled="f">
                     <v:path arrowok="t" fillok="f" o:connecttype="none"/>
                     <o:lock v:ext="edit" shapetype="t"/>
                   </v:shapetype>
@@ -212,7 +216,7 @@
               <w:sz w:val="32"/>
               <w:szCs w:val="32"/>
             </w:rPr>
-            <w:pict>
+            <w:pict w14:anchorId="17633F34">
               <v:oval id="_x0000_s1097" style="position:absolute;left:0;text-align:left;margin-left:294.35pt;margin-top:542.25pt;width:186.2pt;height:183.3pt;flip:x;z-index:251675648;mso-left-percent:520;mso-position-horizontal-relative:margin;mso-position-vertical-relative:bottom-margin-area;mso-left-percent:520" fillcolor="#fe8637" strokecolor="#fe8637" strokeweight="4.5pt">
                 <v:fill rotate="t"/>
                 <v:stroke linestyle="thinThick"/>
@@ -231,8 +235,8 @@
               <w:sz w:val="32"/>
               <w:szCs w:val="32"/>
             </w:rPr>
-            <w:pict>
-              <v:rect id="_x0000_s1096" style="position:absolute;left:0;text-align:left;margin-left:0;margin-top:0;width:258.55pt;height:64.25pt;z-index:251674624;mso-width-percent:600;mso-position-horizontal:left;mso-position-horizontal-relative:margin;mso-position-vertical:bottom;mso-position-vertical-relative:margin;mso-width-percent:600" o:allowincell="f" stroked="f">
+            <w:pict w14:anchorId="557C5C6C">
+              <v:rect id="_x0000_s1096" style="position:absolute;left:0;text-align:left;margin-left:0;margin-top:0;width:356.75pt;height:64.25pt;z-index:251674624;mso-width-percent:600;mso-position-horizontal:left;mso-position-horizontal-relative:margin;mso-position-vertical:bottom;mso-position-vertical-relative:margin;mso-width-percent:600" o:allowincell="f" stroked="f">
                 <v:textbox style="mso-next-textbox:#_x0000_s1096">
                   <w:txbxContent>
                     <w:p>
@@ -255,6 +259,7 @@
                           <w:id w:val="280430085"/>
                           <w:text/>
                         </w:sdtPr>
+                        <w:sdtEndPr/>
                         <w:sdtContent>
                           <w:r>
                             <w:rPr>
@@ -309,6 +314,7 @@
                             <w:calendar w:val="gregorian"/>
                           </w:date>
                         </w:sdtPr>
+                        <w:sdtEndPr/>
                         <w:sdtContent>
                           <w:r>
                             <w:rPr>
@@ -345,6 +351,7 @@
             <w:docPartUnique/>
           </w:docPartObj>
         </w:sdtPr>
+        <w:sdtEndPr/>
         <w:sdtContent>
           <w:r>
             <w:rPr>
@@ -354,7 +361,7 @@
               <w:sz w:val="32"/>
               <w:szCs w:val="32"/>
             </w:rPr>
-            <w:pict>
+            <w:pict w14:anchorId="1EF26D5C">
               <v:oval id="_x0000_s1094" style="position:absolute;left:0;text-align:left;margin-left:294.35pt;margin-top:542.25pt;width:186.2pt;height:183.3pt;flip:x;z-index:251672576;mso-left-percent:520;mso-position-horizontal-relative:margin;mso-position-vertical-relative:bottom-margin-area;mso-left-percent:520" fillcolor="#fe8637" strokecolor="#fe8637" strokeweight="4.5pt">
                 <v:fill rotate="t"/>
                 <v:stroke linestyle="thinThick"/>
@@ -378,6 +385,7 @@
           <w:dataBinding w:prefixMappings="xmlns:ns0='http://purl.org/dc/elements/1.1/' xmlns:ns1='http://schemas.openxmlformats.org/package/2006/metadata/core-properties' " w:xpath="/ns1:coreProperties[1]/ns0:title[1]" w:storeItemID="{6C3C8BC8-F283-45AE-878A-BAB7291924A1}"/>
           <w:text/>
         </w:sdtPr>
+        <w:sdtEndPr/>
         <w:sdtContent>
           <w:r>
             <w:rPr>
@@ -392,7 +400,7 @@
         <w:rPr>
           <w:szCs w:val="52"/>
         </w:rPr>
-        <w:pict>
+        <w:pict w14:anchorId="555A18E5">
           <v:group id="_x0000_s1086" style="position:absolute;left:0;text-align:left;margin-left:514.8pt;margin-top:10in;width:43.2pt;height:43.2pt;z-index:251646976;mso-left-percent:770;mso-position-horizontal-relative:margin;mso-position-vertical-relative:bottom-margin-area;mso-left-percent:770;mso-width-relative:margin;mso-height-relative:margin" coordorigin="10653,14697" coordsize="864,864">
             <v:oval id="_x0000_s1087" style="position:absolute;left:10860;top:14898;width:297;height:303;flip:x" fillcolor="#fe8637" strokecolor="#fe8637" strokeweight="3pt">
               <v:fill rotate="t"/>
@@ -408,7 +416,7 @@
         <w:rPr>
           <w:szCs w:val="52"/>
         </w:rPr>
-        <w:pict>
+        <w:pict w14:anchorId="7C79E50D">
           <v:group id="_x0000_s1083" style="position:absolute;left:0;text-align:left;margin-left:514.8pt;margin-top:10in;width:43.2pt;height:43.2pt;z-index:251648000;mso-left-percent:770;mso-position-horizontal-relative:margin;mso-position-vertical-relative:bottom-margin-area;mso-left-percent:770;mso-width-relative:margin;mso-height-relative:margin" coordorigin="10653,14697" coordsize="864,864">
             <v:oval id="_x0000_s1084" style="position:absolute;left:10860;top:14898;width:297;height:303;flip:x" fillcolor="#fe8637" strokecolor="#fe8637" strokeweight="3pt">
               <v:fill rotate="t"/>
@@ -424,7 +432,7 @@
         <w:rPr>
           <w:szCs w:val="52"/>
         </w:rPr>
-        <w:pict>
+        <w:pict w14:anchorId="6B551815">
           <v:group id="_x0000_s1080" style="position:absolute;left:0;text-align:left;margin-left:514.8pt;margin-top:10in;width:43.2pt;height:43.2pt;z-index:251649024;mso-left-percent:770;mso-position-horizontal-relative:margin;mso-position-vertical-relative:bottom-margin-area;mso-left-percent:770;mso-width-relative:margin;mso-height-relative:margin" coordorigin="10653,14697" coordsize="864,864">
             <v:oval id="_x0000_s1081" style="position:absolute;left:10860;top:14898;width:297;height:303;flip:x" fillcolor="#fe8637" strokecolor="#fe8637" strokeweight="3pt">
               <v:fill rotate="t"/>
@@ -440,7 +448,7 @@
         <w:rPr>
           <w:szCs w:val="52"/>
         </w:rPr>
-        <w:pict>
+        <w:pict w14:anchorId="3A89E147">
           <v:group id="_x0000_s1077" style="position:absolute;left:0;text-align:left;margin-left:514.8pt;margin-top:10in;width:43.2pt;height:43.2pt;z-index:251650048;mso-left-percent:770;mso-position-horizontal-relative:margin;mso-position-vertical-relative:bottom-margin-area;mso-left-percent:770;mso-width-relative:margin;mso-height-relative:margin" coordorigin="10653,14697" coordsize="864,864">
             <v:oval id="_x0000_s1078" style="position:absolute;left:10860;top:14898;width:297;height:303;flip:x" fillcolor="#fe8637" strokecolor="#fe8637" strokeweight="3pt">
               <v:fill rotate="t"/>
@@ -456,7 +464,7 @@
         <w:rPr>
           <w:szCs w:val="52"/>
         </w:rPr>
-        <w:pict>
+        <w:pict w14:anchorId="5694402D">
           <v:group id="_x0000_s1074" style="position:absolute;left:0;text-align:left;margin-left:514.8pt;margin-top:10in;width:43.2pt;height:43.2pt;z-index:251651072;mso-left-percent:770;mso-position-horizontal-relative:margin;mso-position-vertical-relative:bottom-margin-area;mso-left-percent:770;mso-width-relative:margin;mso-height-relative:margin" coordorigin="10653,14697" coordsize="864,864">
             <v:oval id="_x0000_s1075" style="position:absolute;left:10860;top:14898;width:297;height:303;flip:x" fillcolor="#fe8637" strokecolor="#fe8637" strokeweight="3pt">
               <v:fill rotate="t"/>
@@ -472,7 +480,7 @@
         <w:rPr>
           <w:szCs w:val="52"/>
         </w:rPr>
-        <w:pict>
+        <w:pict w14:anchorId="106EE0F5">
           <v:group id="_x0000_s1071" style="position:absolute;left:0;text-align:left;margin-left:514.8pt;margin-top:10in;width:43.2pt;height:43.2pt;z-index:251652096;mso-left-percent:770;mso-position-horizontal-relative:margin;mso-position-vertical-relative:bottom-margin-area;mso-left-percent:770;mso-width-relative:margin;mso-height-relative:margin" coordorigin="10653,14697" coordsize="864,864">
             <v:oval id="_x0000_s1072" style="position:absolute;left:10860;top:14898;width:297;height:303;flip:x" fillcolor="#fe8637" strokecolor="#fe8637" strokeweight="3pt">
               <v:fill rotate="t"/>
@@ -488,7 +496,7 @@
         <w:rPr>
           <w:szCs w:val="52"/>
         </w:rPr>
-        <w:pict>
+        <w:pict w14:anchorId="08B8CBFB">
           <v:group id="_x0000_s1068" style="position:absolute;left:0;text-align:left;margin-left:514.8pt;margin-top:10in;width:43.2pt;height:43.2pt;z-index:251653120;mso-left-percent:770;mso-position-horizontal-relative:margin;mso-position-vertical-relative:bottom-margin-area;mso-left-percent:770;mso-width-relative:margin;mso-height-relative:margin" coordorigin="10653,14697" coordsize="864,864">
             <v:oval id="_x0000_s1069" style="position:absolute;left:10860;top:14898;width:297;height:303;flip:x" fillcolor="#fe8637" strokecolor="#fe8637" strokeweight="3pt">
               <v:fill rotate="t"/>
@@ -504,7 +512,7 @@
         <w:rPr>
           <w:szCs w:val="52"/>
         </w:rPr>
-        <w:pict>
+        <w:pict w14:anchorId="34761FC5">
           <v:group id="_x0000_s1065" style="position:absolute;left:0;text-align:left;margin-left:514.8pt;margin-top:10in;width:43.2pt;height:43.2pt;z-index:251654144;mso-left-percent:770;mso-position-horizontal-relative:margin;mso-position-vertical-relative:bottom-margin-area;mso-left-percent:770;mso-width-relative:margin;mso-height-relative:margin" coordorigin="10653,14697" coordsize="864,864">
             <v:oval id="_x0000_s1066" style="position:absolute;left:10860;top:14898;width:297;height:303;flip:x" fillcolor="#fe8637" strokecolor="#fe8637" strokeweight="3pt">
               <v:fill rotate="t"/>
@@ -520,7 +528,7 @@
         <w:rPr>
           <w:szCs w:val="52"/>
         </w:rPr>
-        <w:pict>
+        <w:pict w14:anchorId="32AD9C43">
           <v:group id="_x0000_s1062" style="position:absolute;left:0;text-align:left;margin-left:514.8pt;margin-top:10in;width:43.2pt;height:43.2pt;z-index:251655168;mso-left-percent:770;mso-position-horizontal-relative:margin;mso-position-vertical-relative:bottom-margin-area;mso-left-percent:770;mso-width-relative:margin;mso-height-relative:margin" coordorigin="10653,14697" coordsize="864,864">
             <v:oval id="_x0000_s1063" style="position:absolute;left:10860;top:14898;width:297;height:303;flip:x" fillcolor="#fe8637" strokecolor="#fe8637" strokeweight="3pt">
               <v:fill rotate="t"/>
@@ -536,7 +544,7 @@
         <w:rPr>
           <w:szCs w:val="52"/>
         </w:rPr>
-        <w:pict>
+        <w:pict w14:anchorId="49508C0F">
           <v:group id="_x0000_s1059" style="position:absolute;left:0;text-align:left;margin-left:514.8pt;margin-top:10in;width:43.2pt;height:43.2pt;z-index:251656192;mso-left-percent:770;mso-position-horizontal-relative:margin;mso-position-vertical-relative:bottom-margin-area;mso-left-percent:770;mso-width-relative:margin;mso-height-relative:margin" coordorigin="10653,14697" coordsize="864,864">
             <v:oval id="_x0000_s1060" style="position:absolute;left:10860;top:14898;width:297;height:303;flip:x" fillcolor="#fe8637" strokecolor="#fe8637" strokeweight="3pt">
               <v:fill rotate="t"/>
@@ -552,7 +560,7 @@
         <w:rPr>
           <w:szCs w:val="52"/>
         </w:rPr>
-        <w:pict>
+        <w:pict w14:anchorId="3219ED7F">
           <v:group id="_x0000_s1056" style="position:absolute;left:0;text-align:left;margin-left:514.8pt;margin-top:10in;width:43.2pt;height:43.2pt;z-index:251657216;mso-left-percent:770;mso-position-horizontal-relative:margin;mso-position-vertical-relative:bottom-margin-area;mso-left-percent:770;mso-width-relative:margin;mso-height-relative:margin" coordorigin="10653,14697" coordsize="864,864">
             <v:oval id="_x0000_s1057" style="position:absolute;left:10860;top:14898;width:297;height:303;flip:x" fillcolor="#fe8637" strokecolor="#fe8637" strokeweight="3pt">
               <v:fill rotate="t"/>
@@ -568,7 +576,7 @@
         <w:rPr>
           <w:szCs w:val="52"/>
         </w:rPr>
-        <w:pict>
+        <w:pict w14:anchorId="27B8F702">
           <v:group id="_x0000_s1053" style="position:absolute;left:0;text-align:left;margin-left:514.8pt;margin-top:10in;width:43.2pt;height:43.2pt;z-index:251658240;mso-left-percent:770;mso-position-horizontal-relative:margin;mso-position-vertical-relative:bottom-margin-area;mso-left-percent:770;mso-width-relative:margin;mso-height-relative:margin" coordorigin="10653,14697" coordsize="864,864">
             <v:oval id="_x0000_s1054" style="position:absolute;left:10860;top:14898;width:297;height:303;flip:x" fillcolor="#fe8637" strokecolor="#fe8637" strokeweight="3pt">
               <v:fill rotate="t"/>
@@ -584,7 +592,7 @@
         <w:rPr>
           <w:szCs w:val="52"/>
         </w:rPr>
-        <w:pict>
+        <w:pict w14:anchorId="7DE8C158">
           <v:group id="_x0000_s1050" style="position:absolute;left:0;text-align:left;margin-left:514.8pt;margin-top:10in;width:43.2pt;height:43.2pt;z-index:251659264;mso-left-percent:770;mso-position-horizontal-relative:margin;mso-position-vertical-relative:bottom-margin-area;mso-left-percent:770;mso-width-relative:margin;mso-height-relative:margin" coordorigin="10653,14697" coordsize="864,864">
             <v:oval id="_x0000_s1051" style="position:absolute;left:10860;top:14898;width:297;height:303;flip:x" fillcolor="#fe8637" strokecolor="#fe8637" strokeweight="3pt">
               <v:fill rotate="t"/>
@@ -600,7 +608,7 @@
         <w:rPr>
           <w:szCs w:val="52"/>
         </w:rPr>
-        <w:pict>
+        <w:pict w14:anchorId="654E40F5">
           <v:group id="_x0000_s1047" style="position:absolute;left:0;text-align:left;margin-left:514.8pt;margin-top:10in;width:43.2pt;height:43.2pt;z-index:251660288;mso-left-percent:770;mso-position-horizontal-relative:margin;mso-position-vertical-relative:bottom-margin-area;mso-left-percent:770;mso-width-relative:margin;mso-height-relative:margin" coordorigin="10653,14697" coordsize="864,864">
             <v:oval id="_x0000_s1048" style="position:absolute;left:10860;top:14898;width:297;height:303;flip:x" fillcolor="#fe8637" strokecolor="#fe8637" strokeweight="3pt">
               <v:fill rotate="t"/>
@@ -616,7 +624,7 @@
         <w:rPr>
           <w:szCs w:val="52"/>
         </w:rPr>
-        <w:pict>
+        <w:pict w14:anchorId="061ED7BD">
           <v:group id="_x0000_s1044" style="position:absolute;left:0;text-align:left;margin-left:514.8pt;margin-top:10in;width:43.2pt;height:43.2pt;z-index:251661312;mso-left-percent:770;mso-position-horizontal-relative:margin;mso-position-vertical-relative:bottom-margin-area;mso-left-percent:770;mso-width-relative:margin;mso-height-relative:margin" coordorigin="10653,14697" coordsize="864,864">
             <v:oval id="_x0000_s1045" style="position:absolute;left:10860;top:14898;width:297;height:303;flip:x" fillcolor="#fe8637" strokecolor="#fe8637" strokeweight="3pt">
               <v:fill rotate="t"/>
@@ -632,7 +640,7 @@
         <w:rPr>
           <w:szCs w:val="52"/>
         </w:rPr>
-        <w:pict>
+        <w:pict w14:anchorId="6847343E">
           <v:group id="_x0000_s1041" style="position:absolute;left:0;text-align:left;margin-left:514.8pt;margin-top:10in;width:43.2pt;height:43.2pt;z-index:251662336;mso-left-percent:770;mso-position-horizontal-relative:margin;mso-position-vertical-relative:bottom-margin-area;mso-left-percent:770;mso-width-relative:margin;mso-height-relative:margin" coordorigin="10653,14697" coordsize="864,864">
             <v:oval id="_x0000_s1042" style="position:absolute;left:10860;top:14898;width:297;height:303;flip:x" fillcolor="#fe8637" strokecolor="#fe8637" strokeweight="3pt">
               <v:fill rotate="t"/>
@@ -648,7 +656,7 @@
         <w:rPr>
           <w:szCs w:val="52"/>
         </w:rPr>
-        <w:pict>
+        <w:pict w14:anchorId="0EAC0C69">
           <v:group id="_x0000_s1038" style="position:absolute;left:0;text-align:left;margin-left:514.8pt;margin-top:10in;width:43.2pt;height:43.2pt;z-index:251663360;mso-left-percent:770;mso-position-horizontal-relative:margin;mso-position-vertical-relative:bottom-margin-area;mso-left-percent:770;mso-width-relative:margin;mso-height-relative:margin" coordorigin="10653,14697" coordsize="864,864">
             <v:oval id="_x0000_s1039" style="position:absolute;left:10860;top:14898;width:297;height:303;flip:x" fillcolor="#fe8637" strokecolor="#fe8637" strokeweight="3pt">
               <v:fill rotate="t"/>
@@ -664,7 +672,7 @@
         <w:rPr>
           <w:szCs w:val="52"/>
         </w:rPr>
-        <w:pict>
+        <w:pict w14:anchorId="7964E278">
           <v:group id="_x0000_s1035" style="position:absolute;left:0;text-align:left;margin-left:514.8pt;margin-top:10in;width:43.2pt;height:43.2pt;z-index:251664384;mso-left-percent:770;mso-position-horizontal-relative:margin;mso-position-vertical-relative:bottom-margin-area;mso-left-percent:770;mso-width-relative:margin;mso-height-relative:margin" coordorigin="10653,14697" coordsize="864,864">
             <v:oval id="_x0000_s1036" style="position:absolute;left:10860;top:14898;width:297;height:303;flip:x" fillcolor="#fe8637" strokecolor="#fe8637" strokeweight="3pt">
               <v:fill rotate="t"/>
@@ -680,7 +688,7 @@
         <w:rPr>
           <w:szCs w:val="52"/>
         </w:rPr>
-        <w:pict>
+        <w:pict w14:anchorId="2E511CFE">
           <v:group id="_x0000_s1032" style="position:absolute;left:0;text-align:left;margin-left:514.8pt;margin-top:10in;width:43.2pt;height:43.2pt;z-index:251665408;mso-left-percent:770;mso-position-horizontal-relative:margin;mso-position-vertical-relative:bottom-margin-area;mso-left-percent:770;mso-width-relative:margin;mso-height-relative:margin" coordorigin="10653,14697" coordsize="864,864">
             <v:oval id="_x0000_s1033" style="position:absolute;left:10860;top:14898;width:297;height:303;flip:x" fillcolor="#fe8637" strokecolor="#fe8637" strokeweight="3pt">
               <v:fill rotate="t"/>
@@ -696,7 +704,7 @@
         <w:rPr>
           <w:szCs w:val="52"/>
         </w:rPr>
-        <w:pict>
+        <w:pict w14:anchorId="78D1F870">
           <v:group id="_x0000_s1029" style="position:absolute;left:0;text-align:left;margin-left:514.8pt;margin-top:10in;width:43.2pt;height:43.2pt;z-index:251666432;mso-left-percent:770;mso-position-horizontal-relative:margin;mso-position-vertical-relative:bottom-margin-area;mso-left-percent:770;mso-width-relative:margin;mso-height-relative:margin" coordorigin="10653,14697" coordsize="864,864">
             <v:oval id="_x0000_s1030" style="position:absolute;left:10860;top:14898;width:297;height:303;flip:x" fillcolor="#fe8637" strokecolor="#fe8637" strokeweight="3pt">
               <v:fill rotate="t"/>
@@ -712,7 +720,7 @@
         <w:rPr>
           <w:szCs w:val="52"/>
         </w:rPr>
-        <w:pict>
+        <w:pict w14:anchorId="2A34DB6C">
           <v:group id="_x0000_s1026" style="position:absolute;left:0;text-align:left;margin-left:514.8pt;margin-top:10in;width:43.2pt;height:43.2pt;z-index:251667456;mso-left-percent:770;mso-position-horizontal-relative:margin;mso-position-vertical-relative:bottom-margin-area;mso-left-percent:770;mso-width-relative:margin;mso-height-relative:margin" coordorigin="10653,14697" coordsize="864,864">
             <v:oval id="_x0000_s1027" style="position:absolute;left:10860;top:14898;width:297;height:303;flip:x" fillcolor="#fe8637" strokecolor="#fe8637" strokeweight="3pt">
               <v:fill rotate="t"/>
@@ -733,6 +741,7 @@
         <w:dataBinding w:prefixMappings="xmlns:ns0='http://purl.org/dc/elements/1.1/' xmlns:ns1='http://schemas.openxmlformats.org/package/2006/metadata/core-properties' " w:xpath="/ns1:coreProperties[1]/ns0:subject[1]" w:storeItemID="{6C3C8BC8-F283-45AE-878A-BAB7291924A1}"/>
         <w:text/>
       </w:sdtPr>
+      <w:sdtEndPr/>
       <w:sdtContent>
         <w:p>
           <w:pPr>
@@ -754,7 +763,7 @@
       <w:r>
         <w:t xml:space="preserve"> se feront directement en modifiant le projet </w:t>
       </w:r>
-      <w:hyperlink r:id="rId13" w:history="1">
+      <w:hyperlink r:id="rId14" w:history="1">
         <w:r>
           <w:rPr>
             <w:rStyle w:val="Lienhypertexte"/>
@@ -768,7 +777,7 @@
       <w:r>
         <w:t xml:space="preserve">(projet hébergé au 6 mai 2014 sur </w:t>
       </w:r>
-      <w:hyperlink r:id="rId14" w:history="1">
+      <w:hyperlink r:id="rId15" w:history="1">
         <w:proofErr w:type="spellStart"/>
         <w:r>
           <w:rPr>
@@ -798,6 +807,7 @@
           <w:docPartUnique/>
         </w:docPartObj>
       </w:sdtPr>
+      <w:sdtEndPr/>
       <w:sdtContent>
         <w:p>
           <w:pPr>
@@ -817,9 +827,9 @@
               <w:rFonts w:asciiTheme="minorHAnsi" w:hAnsiTheme="minorHAnsi"/>
               <w:noProof/>
               <w:color w:val="auto"/>
-              <w:sz w:val="22"/>
-              <w:szCs w:val="22"/>
-              <w:lang w:eastAsia="fr-FR"/>
+              <w:sz w:val="24"/>
+              <w:szCs w:val="24"/>
+              <w:lang w:val="en-GB" w:eastAsia="ja-JP"/>
             </w:rPr>
           </w:pPr>
           <w:r>
@@ -831,63 +841,53 @@
           <w:r>
             <w:fldChar w:fldCharType="separate"/>
           </w:r>
-          <w:hyperlink w:anchor="_Toc388348449" w:history="1">
-            <w:r>
-              <w:rPr>
-                <w:rStyle w:val="Lienhypertexte"/>
-                <w:noProof/>
-              </w:rPr>
-              <w:t>Authentification via les API</w:t>
-            </w:r>
-            <w:r>
-              <w:rPr>
-                <w:noProof/>
-                <w:webHidden/>
-              </w:rPr>
-              <w:tab/>
-            </w:r>
-            <w:r>
-              <w:rPr>
-                <w:noProof/>
-                <w:webHidden/>
-              </w:rPr>
-              <w:fldChar w:fldCharType="begin"/>
-            </w:r>
-            <w:r>
-              <w:rPr>
-                <w:noProof/>
-                <w:webHidden/>
-              </w:rPr>
-              <w:instrText xml:space="preserve"> PAGEREF _Toc388348449 \h </w:instrText>
-            </w:r>
-            <w:r>
-              <w:rPr>
-                <w:noProof/>
-                <w:webHidden/>
-              </w:rPr>
-            </w:r>
-            <w:r>
-              <w:rPr>
-                <w:noProof/>
-                <w:webHidden/>
-              </w:rPr>
-              <w:fldChar w:fldCharType="separate"/>
-            </w:r>
-            <w:r>
-              <w:rPr>
-                <w:noProof/>
-                <w:webHidden/>
-              </w:rPr>
-              <w:t>2</w:t>
-            </w:r>
-            <w:r>
-              <w:rPr>
-                <w:noProof/>
-                <w:webHidden/>
-              </w:rPr>
-              <w:fldChar w:fldCharType="end"/>
-            </w:r>
-          </w:hyperlink>
+          <w:r>
+            <w:rPr>
+              <w:noProof/>
+            </w:rPr>
+            <w:t>Authentification via les API</w:t>
+          </w:r>
+          <w:r>
+            <w:rPr>
+              <w:noProof/>
+            </w:rPr>
+            <w:tab/>
+          </w:r>
+          <w:r>
+            <w:rPr>
+              <w:noProof/>
+            </w:rPr>
+            <w:fldChar w:fldCharType="begin"/>
+          </w:r>
+          <w:r>
+            <w:rPr>
+              <w:noProof/>
+            </w:rPr>
+            <w:instrText xml:space="preserve"> PAGEREF _Toc262388539 \h </w:instrText>
+          </w:r>
+          <w:r>
+            <w:rPr>
+              <w:noProof/>
+            </w:rPr>
+          </w:r>
+          <w:r>
+            <w:rPr>
+              <w:noProof/>
+            </w:rPr>
+            <w:fldChar w:fldCharType="separate"/>
+          </w:r>
+          <w:r>
+            <w:rPr>
+              <w:noProof/>
+            </w:rPr>
+            <w:t>2</w:t>
+          </w:r>
+          <w:r>
+            <w:rPr>
+              <w:noProof/>
+            </w:rPr>
+            <w:fldChar w:fldCharType="end"/>
+          </w:r>
         </w:p>
         <w:p>
           <w:pPr>
@@ -899,68 +899,58 @@
               <w:rFonts w:asciiTheme="minorHAnsi" w:hAnsiTheme="minorHAnsi"/>
               <w:noProof/>
               <w:color w:val="auto"/>
-              <w:sz w:val="22"/>
-              <w:szCs w:val="22"/>
-              <w:lang w:eastAsia="fr-FR"/>
+              <w:sz w:val="24"/>
+              <w:szCs w:val="24"/>
+              <w:lang w:val="en-GB" w:eastAsia="ja-JP"/>
             </w:rPr>
           </w:pPr>
-          <w:hyperlink w:anchor="_Toc388348450" w:history="1">
-            <w:r>
-              <w:rPr>
-                <w:rStyle w:val="Lienhypertexte"/>
-                <w:noProof/>
-              </w:rPr>
-              <w:t>Gestions des droits User de l’API</w:t>
-            </w:r>
-            <w:r>
-              <w:rPr>
-                <w:noProof/>
-                <w:webHidden/>
-              </w:rPr>
-              <w:tab/>
-            </w:r>
-            <w:r>
-              <w:rPr>
-                <w:noProof/>
-                <w:webHidden/>
-              </w:rPr>
-              <w:fldChar w:fldCharType="begin"/>
-            </w:r>
-            <w:r>
-              <w:rPr>
-                <w:noProof/>
-                <w:webHidden/>
-              </w:rPr>
-              <w:instrText xml:space="preserve"> PAGEREF _Toc388348450 \h </w:instrText>
-            </w:r>
-            <w:r>
-              <w:rPr>
-                <w:noProof/>
-                <w:webHidden/>
-              </w:rPr>
-            </w:r>
-            <w:r>
-              <w:rPr>
-                <w:noProof/>
-                <w:webHidden/>
-              </w:rPr>
-              <w:fldChar w:fldCharType="separate"/>
-            </w:r>
-            <w:r>
-              <w:rPr>
-                <w:noProof/>
-                <w:webHidden/>
-              </w:rPr>
-              <w:t>3</w:t>
-            </w:r>
-            <w:r>
-              <w:rPr>
-                <w:noProof/>
-                <w:webHidden/>
-              </w:rPr>
-              <w:fldChar w:fldCharType="end"/>
-            </w:r>
-          </w:hyperlink>
+          <w:r>
+            <w:rPr>
+              <w:noProof/>
+            </w:rPr>
+            <w:t>Gestions des droits User de l’API</w:t>
+          </w:r>
+          <w:r>
+            <w:rPr>
+              <w:noProof/>
+            </w:rPr>
+            <w:tab/>
+          </w:r>
+          <w:r>
+            <w:rPr>
+              <w:noProof/>
+            </w:rPr>
+            <w:fldChar w:fldCharType="begin"/>
+          </w:r>
+          <w:r>
+            <w:rPr>
+              <w:noProof/>
+            </w:rPr>
+            <w:instrText xml:space="preserve"> PAGEREF _Toc262388540 \h </w:instrText>
+          </w:r>
+          <w:r>
+            <w:rPr>
+              <w:noProof/>
+            </w:rPr>
+          </w:r>
+          <w:r>
+            <w:rPr>
+              <w:noProof/>
+            </w:rPr>
+            <w:fldChar w:fldCharType="separate"/>
+          </w:r>
+          <w:r>
+            <w:rPr>
+              <w:noProof/>
+            </w:rPr>
+            <w:t>3</w:t>
+          </w:r>
+          <w:r>
+            <w:rPr>
+              <w:noProof/>
+            </w:rPr>
+            <w:fldChar w:fldCharType="end"/>
+          </w:r>
         </w:p>
         <w:p>
           <w:pPr>
@@ -972,68 +962,58 @@
               <w:rFonts w:asciiTheme="minorHAnsi" w:hAnsiTheme="minorHAnsi"/>
               <w:noProof/>
               <w:color w:val="auto"/>
-              <w:sz w:val="22"/>
-              <w:szCs w:val="22"/>
-              <w:lang w:eastAsia="fr-FR"/>
+              <w:sz w:val="24"/>
+              <w:szCs w:val="24"/>
+              <w:lang w:val="en-GB" w:eastAsia="ja-JP"/>
             </w:rPr>
           </w:pPr>
-          <w:hyperlink w:anchor="_Toc388348451" w:history="1">
-            <w:r>
-              <w:rPr>
-                <w:rStyle w:val="Lienhypertexte"/>
-                <w:noProof/>
-              </w:rPr>
-              <w:t>Historique des requêtes</w:t>
-            </w:r>
-            <w:r>
-              <w:rPr>
-                <w:noProof/>
-                <w:webHidden/>
-              </w:rPr>
-              <w:tab/>
-            </w:r>
-            <w:r>
-              <w:rPr>
-                <w:noProof/>
-                <w:webHidden/>
-              </w:rPr>
-              <w:fldChar w:fldCharType="begin"/>
-            </w:r>
-            <w:r>
-              <w:rPr>
-                <w:noProof/>
-                <w:webHidden/>
-              </w:rPr>
-              <w:instrText xml:space="preserve"> PAGEREF _Toc388348451 \h </w:instrText>
-            </w:r>
-            <w:r>
-              <w:rPr>
-                <w:noProof/>
-                <w:webHidden/>
-              </w:rPr>
-            </w:r>
-            <w:r>
-              <w:rPr>
-                <w:noProof/>
-                <w:webHidden/>
-              </w:rPr>
-              <w:fldChar w:fldCharType="separate"/>
-            </w:r>
-            <w:r>
-              <w:rPr>
-                <w:noProof/>
-                <w:webHidden/>
-              </w:rPr>
-              <w:t>3</w:t>
-            </w:r>
-            <w:r>
-              <w:rPr>
-                <w:noProof/>
-                <w:webHidden/>
-              </w:rPr>
-              <w:fldChar w:fldCharType="end"/>
-            </w:r>
-          </w:hyperlink>
+          <w:r>
+            <w:rPr>
+              <w:noProof/>
+            </w:rPr>
+            <w:t>Historique des requêtes Consultation</w:t>
+          </w:r>
+          <w:r>
+            <w:rPr>
+              <w:noProof/>
+            </w:rPr>
+            <w:tab/>
+          </w:r>
+          <w:r>
+            <w:rPr>
+              <w:noProof/>
+            </w:rPr>
+            <w:fldChar w:fldCharType="begin"/>
+          </w:r>
+          <w:r>
+            <w:rPr>
+              <w:noProof/>
+            </w:rPr>
+            <w:instrText xml:space="preserve"> PAGEREF _Toc262388541 \h </w:instrText>
+          </w:r>
+          <w:r>
+            <w:rPr>
+              <w:noProof/>
+            </w:rPr>
+          </w:r>
+          <w:r>
+            <w:rPr>
+              <w:noProof/>
+            </w:rPr>
+            <w:fldChar w:fldCharType="separate"/>
+          </w:r>
+          <w:r>
+            <w:rPr>
+              <w:noProof/>
+            </w:rPr>
+            <w:t>4</w:t>
+          </w:r>
+          <w:r>
+            <w:rPr>
+              <w:noProof/>
+            </w:rPr>
+            <w:fldChar w:fldCharType="end"/>
+          </w:r>
         </w:p>
         <w:p>
           <w:pPr>
@@ -1045,82 +1025,196 @@
               <w:rFonts w:asciiTheme="minorHAnsi" w:hAnsiTheme="minorHAnsi"/>
               <w:noProof/>
               <w:color w:val="auto"/>
-              <w:sz w:val="22"/>
-              <w:szCs w:val="22"/>
-              <w:lang w:eastAsia="fr-FR"/>
+              <w:sz w:val="24"/>
+              <w:szCs w:val="24"/>
+              <w:lang w:val="en-GB" w:eastAsia="ja-JP"/>
             </w:rPr>
           </w:pPr>
-          <w:hyperlink w:anchor="_Toc388348452" w:history="1">
-            <w:r>
-              <w:rPr>
-                <w:rStyle w:val="Lienhypertexte"/>
-                <w:noProof/>
-              </w:rPr>
-              <w:t xml:space="preserve">Correspondance Tag </w:t>
-            </w:r>
-            <w:r>
-              <w:rPr>
-                <w:rStyle w:val="Lienhypertexte"/>
-                <w:noProof/>
-              </w:rPr>
-              <w:sym w:font="Wingdings" w:char="F0E8"/>
-            </w:r>
-            <w:r>
-              <w:rPr>
-                <w:rStyle w:val="Lienhypertexte"/>
-                <w:noProof/>
-              </w:rPr>
-              <w:t xml:space="preserve"> Elément</w:t>
-            </w:r>
-            <w:r>
-              <w:rPr>
-                <w:noProof/>
-                <w:webHidden/>
-              </w:rPr>
-              <w:tab/>
-            </w:r>
-            <w:r>
-              <w:rPr>
-                <w:noProof/>
-                <w:webHidden/>
-              </w:rPr>
-              <w:fldChar w:fldCharType="begin"/>
-            </w:r>
-            <w:r>
-              <w:rPr>
-                <w:noProof/>
-                <w:webHidden/>
-              </w:rPr>
-              <w:instrText xml:space="preserve"> PAGEREF _Toc388348452 \h </w:instrText>
-            </w:r>
-            <w:r>
-              <w:rPr>
-                <w:noProof/>
-                <w:webHidden/>
-              </w:rPr>
-            </w:r>
-            <w:r>
-              <w:rPr>
-                <w:noProof/>
-                <w:webHidden/>
-              </w:rPr>
-              <w:fldChar w:fldCharType="separate"/>
-            </w:r>
-            <w:r>
-              <w:rPr>
-                <w:noProof/>
-                <w:webHidden/>
-              </w:rPr>
-              <w:t>4</w:t>
-            </w:r>
-            <w:r>
-              <w:rPr>
-                <w:noProof/>
-                <w:webHidden/>
-              </w:rPr>
-              <w:fldChar w:fldCharType="end"/>
-            </w:r>
-          </w:hyperlink>
+          <w:r>
+            <w:rPr>
+              <w:noProof/>
+            </w:rPr>
+            <w:t>Historique des requêtes Contribution</w:t>
+          </w:r>
+          <w:r>
+            <w:rPr>
+              <w:noProof/>
+            </w:rPr>
+            <w:tab/>
+          </w:r>
+          <w:r>
+            <w:rPr>
+              <w:noProof/>
+            </w:rPr>
+            <w:fldChar w:fldCharType="begin"/>
+          </w:r>
+          <w:r>
+            <w:rPr>
+              <w:noProof/>
+            </w:rPr>
+            <w:instrText xml:space="preserve"> PAGEREF _Toc262388542 \h </w:instrText>
+          </w:r>
+          <w:r>
+            <w:rPr>
+              <w:noProof/>
+            </w:rPr>
+          </w:r>
+          <w:r>
+            <w:rPr>
+              <w:noProof/>
+            </w:rPr>
+            <w:fldChar w:fldCharType="separate"/>
+          </w:r>
+          <w:r>
+            <w:rPr>
+              <w:noProof/>
+            </w:rPr>
+            <w:t>4</w:t>
+          </w:r>
+          <w:r>
+            <w:rPr>
+              <w:noProof/>
+            </w:rPr>
+            <w:fldChar w:fldCharType="end"/>
+          </w:r>
+        </w:p>
+        <w:p>
+          <w:pPr>
+            <w:pStyle w:val="TM1"/>
+            <w:tabs>
+              <w:tab w:val="right" w:leader="dot" w:pos="8211"/>
+            </w:tabs>
+            <w:rPr>
+              <w:rFonts w:asciiTheme="minorHAnsi" w:hAnsiTheme="minorHAnsi"/>
+              <w:noProof/>
+              <w:color w:val="auto"/>
+              <w:sz w:val="24"/>
+              <w:szCs w:val="24"/>
+              <w:lang w:val="en-GB" w:eastAsia="ja-JP"/>
+            </w:rPr>
+          </w:pPr>
+          <w:r>
+            <w:rPr>
+              <w:noProof/>
+            </w:rPr>
+            <w:t>Recommandations</w:t>
+          </w:r>
+          <w:r>
+            <w:rPr>
+              <w:noProof/>
+            </w:rPr>
+            <w:tab/>
+          </w:r>
+          <w:r>
+            <w:rPr>
+              <w:noProof/>
+            </w:rPr>
+            <w:fldChar w:fldCharType="begin"/>
+          </w:r>
+          <w:r>
+            <w:rPr>
+              <w:noProof/>
+            </w:rPr>
+            <w:instrText xml:space="preserve"> PAGEREF _Toc262388543 \h </w:instrText>
+          </w:r>
+          <w:r>
+            <w:rPr>
+              <w:noProof/>
+            </w:rPr>
+          </w:r>
+          <w:r>
+            <w:rPr>
+              <w:noProof/>
+            </w:rPr>
+            <w:fldChar w:fldCharType="separate"/>
+          </w:r>
+          <w:r>
+            <w:rPr>
+              <w:noProof/>
+            </w:rPr>
+            <w:t>4</w:t>
+          </w:r>
+          <w:r>
+            <w:rPr>
+              <w:noProof/>
+            </w:rPr>
+            <w:fldChar w:fldCharType="end"/>
+          </w:r>
+        </w:p>
+        <w:p>
+          <w:pPr>
+            <w:pStyle w:val="TM1"/>
+            <w:tabs>
+              <w:tab w:val="right" w:leader="dot" w:pos="8211"/>
+            </w:tabs>
+            <w:rPr>
+              <w:rFonts w:asciiTheme="minorHAnsi" w:hAnsiTheme="minorHAnsi"/>
+              <w:noProof/>
+              <w:color w:val="auto"/>
+              <w:sz w:val="24"/>
+              <w:szCs w:val="24"/>
+              <w:lang w:val="en-GB" w:eastAsia="ja-JP"/>
+            </w:rPr>
+          </w:pPr>
+          <w:r>
+            <w:rPr>
+              <w:noProof/>
+            </w:rPr>
+            <w:t xml:space="preserve">Correspondance Tag </w:t>
+          </w:r>
+          <w:r>
+            <w:rPr>
+              <w:noProof/>
+            </w:rPr>
+            <w:sym w:font="Wingdings" w:char="F0E8"/>
+          </w:r>
+          <w:r>
+            <w:rPr>
+              <w:noProof/>
+            </w:rPr>
+            <w:t xml:space="preserve"> Elément</w:t>
+          </w:r>
+          <w:r>
+            <w:rPr>
+              <w:noProof/>
+            </w:rPr>
+            <w:tab/>
+          </w:r>
+          <w:r>
+            <w:rPr>
+              <w:noProof/>
+            </w:rPr>
+            <w:fldChar w:fldCharType="begin"/>
+          </w:r>
+          <w:r>
+            <w:rPr>
+              <w:noProof/>
+            </w:rPr>
+            <w:instrText xml:space="preserve"> PAGEREF _Toc262388544 \h </w:instrText>
+          </w:r>
+          <w:r>
+            <w:rPr>
+              <w:noProof/>
+            </w:rPr>
+          </w:r>
+          <w:r>
+            <w:rPr>
+              <w:noProof/>
+            </w:rPr>
+            <w:fldChar w:fldCharType="separate"/>
+          </w:r>
+          <w:r>
+            <w:rPr>
+              <w:noProof/>
+            </w:rPr>
+            <w:t>4</w:t>
+          </w:r>
+          <w:r>
+            <w:rPr>
+              <w:noProof/>
+            </w:rPr>
+            <w:fldChar w:fldCharType="end"/>
+          </w:r>
         </w:p>
         <w:p>
           <w:pPr>
@@ -1132,82 +1226,70 @@
               <w:rFonts w:asciiTheme="minorHAnsi" w:hAnsiTheme="minorHAnsi"/>
               <w:noProof/>
               <w:color w:val="auto"/>
-              <w:sz w:val="22"/>
-              <w:szCs w:val="22"/>
-              <w:lang w:eastAsia="fr-FR"/>
+              <w:sz w:val="24"/>
+              <w:szCs w:val="24"/>
+              <w:lang w:val="en-GB" w:eastAsia="ja-JP"/>
             </w:rPr>
           </w:pPr>
-          <w:hyperlink w:anchor="_Toc388348453" w:history="1">
-            <w:r>
-              <w:rPr>
-                <w:rStyle w:val="Lienhypertexte"/>
-                <w:noProof/>
-              </w:rPr>
-              <w:t xml:space="preserve">Correspondance Tag (non GPS) </w:t>
-            </w:r>
-            <w:r>
-              <w:rPr>
-                <w:rStyle w:val="Lienhypertexte"/>
-                <w:noProof/>
-              </w:rPr>
-              <w:sym w:font="Wingdings" w:char="F0E8"/>
-            </w:r>
-            <w:r>
-              <w:rPr>
-                <w:rStyle w:val="Lienhypertexte"/>
-                <w:noProof/>
-              </w:rPr>
-              <w:t xml:space="preserve"> Eléments</w:t>
-            </w:r>
-            <w:r>
-              <w:rPr>
-                <w:noProof/>
-                <w:webHidden/>
-              </w:rPr>
-              <w:tab/>
-            </w:r>
-            <w:r>
-              <w:rPr>
-                <w:noProof/>
-                <w:webHidden/>
-              </w:rPr>
-              <w:fldChar w:fldCharType="begin"/>
-            </w:r>
-            <w:r>
-              <w:rPr>
-                <w:noProof/>
-                <w:webHidden/>
-              </w:rPr>
-              <w:instrText xml:space="preserve"> PAGEREF _Toc388348453 \h </w:instrText>
-            </w:r>
-            <w:r>
-              <w:rPr>
-                <w:noProof/>
-                <w:webHidden/>
-              </w:rPr>
-            </w:r>
-            <w:r>
-              <w:rPr>
-                <w:noProof/>
-                <w:webHidden/>
-              </w:rPr>
-              <w:fldChar w:fldCharType="separate"/>
-            </w:r>
-            <w:r>
-              <w:rPr>
-                <w:noProof/>
-                <w:webHidden/>
-              </w:rPr>
-              <w:t>5</w:t>
-            </w:r>
-            <w:r>
-              <w:rPr>
-                <w:noProof/>
-                <w:webHidden/>
-              </w:rPr>
-              <w:fldChar w:fldCharType="end"/>
-            </w:r>
-          </w:hyperlink>
+          <w:r>
+            <w:rPr>
+              <w:noProof/>
+            </w:rPr>
+            <w:t xml:space="preserve">Correspondance Tag (non GPS) </w:t>
+          </w:r>
+          <w:r>
+            <w:rPr>
+              <w:noProof/>
+            </w:rPr>
+            <w:sym w:font="Wingdings" w:char="F0E8"/>
+          </w:r>
+          <w:r>
+            <w:rPr>
+              <w:noProof/>
+            </w:rPr>
+            <w:t xml:space="preserve"> Eléments</w:t>
+          </w:r>
+          <w:r>
+            <w:rPr>
+              <w:noProof/>
+            </w:rPr>
+            <w:tab/>
+          </w:r>
+          <w:r>
+            <w:rPr>
+              <w:noProof/>
+            </w:rPr>
+            <w:fldChar w:fldCharType="begin"/>
+          </w:r>
+          <w:r>
+            <w:rPr>
+              <w:noProof/>
+            </w:rPr>
+            <w:instrText xml:space="preserve"> PAGEREF _Toc262388545 \h </w:instrText>
+          </w:r>
+          <w:r>
+            <w:rPr>
+              <w:noProof/>
+            </w:rPr>
+          </w:r>
+          <w:r>
+            <w:rPr>
+              <w:noProof/>
+            </w:rPr>
+            <w:fldChar w:fldCharType="separate"/>
+          </w:r>
+          <w:r>
+            <w:rPr>
+              <w:noProof/>
+            </w:rPr>
+            <w:t>6</w:t>
+          </w:r>
+          <w:r>
+            <w:rPr>
+              <w:noProof/>
+            </w:rPr>
+            <w:fldChar w:fldCharType="end"/>
+          </w:r>
         </w:p>
         <w:p>
           <w:pPr>
@@ -1219,82 +1301,70 @@
               <w:rFonts w:asciiTheme="minorHAnsi" w:hAnsiTheme="minorHAnsi"/>
               <w:noProof/>
               <w:color w:val="auto"/>
-              <w:sz w:val="22"/>
-              <w:szCs w:val="22"/>
-              <w:lang w:eastAsia="fr-FR"/>
+              <w:sz w:val="24"/>
+              <w:szCs w:val="24"/>
+              <w:lang w:val="en-GB" w:eastAsia="ja-JP"/>
             </w:rPr>
           </w:pPr>
-          <w:hyperlink w:anchor="_Toc388348454" w:history="1">
-            <w:r>
-              <w:rPr>
-                <w:rStyle w:val="Lienhypertexte"/>
-                <w:noProof/>
-              </w:rPr>
-              <w:t xml:space="preserve">Correspondance GPS </w:t>
-            </w:r>
-            <w:r>
-              <w:rPr>
-                <w:rStyle w:val="Lienhypertexte"/>
-                <w:noProof/>
-              </w:rPr>
-              <w:sym w:font="Wingdings" w:char="F0E8"/>
-            </w:r>
-            <w:r>
-              <w:rPr>
-                <w:rStyle w:val="Lienhypertexte"/>
-                <w:noProof/>
-              </w:rPr>
-              <w:t xml:space="preserve"> Eléments</w:t>
-            </w:r>
-            <w:r>
-              <w:rPr>
-                <w:noProof/>
-                <w:webHidden/>
-              </w:rPr>
-              <w:tab/>
-            </w:r>
-            <w:r>
-              <w:rPr>
-                <w:noProof/>
-                <w:webHidden/>
-              </w:rPr>
-              <w:fldChar w:fldCharType="begin"/>
-            </w:r>
-            <w:r>
-              <w:rPr>
-                <w:noProof/>
-                <w:webHidden/>
-              </w:rPr>
-              <w:instrText xml:space="preserve"> PAGEREF _Toc388348454 \h </w:instrText>
-            </w:r>
-            <w:r>
-              <w:rPr>
-                <w:noProof/>
-                <w:webHidden/>
-              </w:rPr>
-            </w:r>
-            <w:r>
-              <w:rPr>
-                <w:noProof/>
-                <w:webHidden/>
-              </w:rPr>
-              <w:fldChar w:fldCharType="separate"/>
-            </w:r>
-            <w:r>
-              <w:rPr>
-                <w:noProof/>
-                <w:webHidden/>
-              </w:rPr>
-              <w:t>6</w:t>
-            </w:r>
-            <w:r>
-              <w:rPr>
-                <w:noProof/>
-                <w:webHidden/>
-              </w:rPr>
-              <w:fldChar w:fldCharType="end"/>
-            </w:r>
-          </w:hyperlink>
+          <w:r>
+            <w:rPr>
+              <w:noProof/>
+            </w:rPr>
+            <w:t xml:space="preserve">Correspondance GPS </w:t>
+          </w:r>
+          <w:r>
+            <w:rPr>
+              <w:noProof/>
+            </w:rPr>
+            <w:sym w:font="Wingdings" w:char="F0E8"/>
+          </w:r>
+          <w:r>
+            <w:rPr>
+              <w:noProof/>
+            </w:rPr>
+            <w:t xml:space="preserve"> Eléments</w:t>
+          </w:r>
+          <w:r>
+            <w:rPr>
+              <w:noProof/>
+            </w:rPr>
+            <w:tab/>
+          </w:r>
+          <w:r>
+            <w:rPr>
+              <w:noProof/>
+            </w:rPr>
+            <w:fldChar w:fldCharType="begin"/>
+          </w:r>
+          <w:r>
+            <w:rPr>
+              <w:noProof/>
+            </w:rPr>
+            <w:instrText xml:space="preserve"> PAGEREF _Toc262388546 \h </w:instrText>
+          </w:r>
+          <w:r>
+            <w:rPr>
+              <w:noProof/>
+            </w:rPr>
+          </w:r>
+          <w:r>
+            <w:rPr>
+              <w:noProof/>
+            </w:rPr>
+            <w:fldChar w:fldCharType="separate"/>
+          </w:r>
+          <w:r>
+            <w:rPr>
+              <w:noProof/>
+            </w:rPr>
+            <w:t>7</w:t>
+          </w:r>
+          <w:r>
+            <w:rPr>
+              <w:noProof/>
+            </w:rPr>
+            <w:fldChar w:fldCharType="end"/>
+          </w:r>
         </w:p>
         <w:p>
           <w:pPr>
@@ -1306,68 +1376,121 @@
               <w:rFonts w:asciiTheme="minorHAnsi" w:hAnsiTheme="minorHAnsi"/>
               <w:noProof/>
               <w:color w:val="auto"/>
-              <w:sz w:val="22"/>
-              <w:szCs w:val="22"/>
-              <w:lang w:eastAsia="fr-FR"/>
+              <w:sz w:val="24"/>
+              <w:szCs w:val="24"/>
+              <w:lang w:val="en-GB" w:eastAsia="ja-JP"/>
             </w:rPr>
           </w:pPr>
-          <w:hyperlink w:anchor="_Toc388348455" w:history="1">
-            <w:r>
-              <w:rPr>
-                <w:rStyle w:val="Lienhypertexte"/>
-                <w:noProof/>
-              </w:rPr>
-              <w:t>Extension de la gestion des media</w:t>
-            </w:r>
-            <w:r>
-              <w:rPr>
-                <w:noProof/>
-                <w:webHidden/>
-              </w:rPr>
-              <w:tab/>
-            </w:r>
-            <w:r>
-              <w:rPr>
-                <w:noProof/>
-                <w:webHidden/>
-              </w:rPr>
-              <w:fldChar w:fldCharType="begin"/>
-            </w:r>
-            <w:r>
-              <w:rPr>
-                <w:noProof/>
-                <w:webHidden/>
-              </w:rPr>
-              <w:instrText xml:space="preserve"> PAGEREF _Toc388348455 \h </w:instrText>
-            </w:r>
-            <w:r>
-              <w:rPr>
-                <w:noProof/>
-                <w:webHidden/>
-              </w:rPr>
-            </w:r>
-            <w:r>
-              <w:rPr>
-                <w:noProof/>
-                <w:webHidden/>
-              </w:rPr>
-              <w:fldChar w:fldCharType="separate"/>
-            </w:r>
-            <w:r>
-              <w:rPr>
-                <w:noProof/>
-                <w:webHidden/>
-              </w:rPr>
-              <w:t>7</w:t>
-            </w:r>
-            <w:r>
-              <w:rPr>
-                <w:noProof/>
-                <w:webHidden/>
-              </w:rPr>
-              <w:fldChar w:fldCharType="end"/>
-            </w:r>
-          </w:hyperlink>
+          <w:r>
+            <w:rPr>
+              <w:noProof/>
+            </w:rPr>
+            <w:t>Extension de la gestion des media</w:t>
+          </w:r>
+          <w:r>
+            <w:rPr>
+              <w:noProof/>
+            </w:rPr>
+            <w:tab/>
+          </w:r>
+          <w:r>
+            <w:rPr>
+              <w:noProof/>
+            </w:rPr>
+            <w:fldChar w:fldCharType="begin"/>
+          </w:r>
+          <w:r>
+            <w:rPr>
+              <w:noProof/>
+            </w:rPr>
+            <w:instrText xml:space="preserve"> PAGEREF _Toc262388547 \h </w:instrText>
+          </w:r>
+          <w:r>
+            <w:rPr>
+              <w:noProof/>
+            </w:rPr>
+          </w:r>
+          <w:r>
+            <w:rPr>
+              <w:noProof/>
+            </w:rPr>
+            <w:fldChar w:fldCharType="separate"/>
+          </w:r>
+          <w:r>
+            <w:rPr>
+              <w:noProof/>
+            </w:rPr>
+            <w:t>8</w:t>
+          </w:r>
+          <w:r>
+            <w:rPr>
+              <w:noProof/>
+            </w:rPr>
+            <w:fldChar w:fldCharType="end"/>
+          </w:r>
+        </w:p>
+        <w:p>
+          <w:pPr>
+            <w:pStyle w:val="TM1"/>
+            <w:tabs>
+              <w:tab w:val="right" w:leader="dot" w:pos="8211"/>
+            </w:tabs>
+            <w:rPr>
+              <w:rFonts w:asciiTheme="minorHAnsi" w:hAnsiTheme="minorHAnsi"/>
+              <w:noProof/>
+              <w:color w:val="auto"/>
+              <w:sz w:val="24"/>
+              <w:szCs w:val="24"/>
+              <w:lang w:val="en-GB" w:eastAsia="ja-JP"/>
+            </w:rPr>
+          </w:pPr>
+          <w:r>
+            <w:rPr>
+              <w:noProof/>
+            </w:rPr>
+            <w:t>INTEGRATION DU MULTILANGAGE</w:t>
+          </w:r>
+          <w:r>
+            <w:rPr>
+              <w:noProof/>
+            </w:rPr>
+            <w:tab/>
+          </w:r>
+          <w:r>
+            <w:rPr>
+              <w:noProof/>
+            </w:rPr>
+            <w:fldChar w:fldCharType="begin"/>
+          </w:r>
+          <w:r>
+            <w:rPr>
+              <w:noProof/>
+            </w:rPr>
+            <w:instrText xml:space="preserve"> PAGEREF _Toc262388548 \h </w:instrText>
+          </w:r>
+          <w:r>
+            <w:rPr>
+              <w:noProof/>
+            </w:rPr>
+          </w:r>
+          <w:r>
+            <w:rPr>
+              <w:noProof/>
+            </w:rPr>
+            <w:fldChar w:fldCharType="separate"/>
+          </w:r>
+          <w:r>
+            <w:rPr>
+              <w:noProof/>
+            </w:rPr>
+            <w:t>9</w:t>
+          </w:r>
+          <w:r>
+            <w:rPr>
+              <w:noProof/>
+            </w:rPr>
+            <w:fldChar w:fldCharType="end"/>
+          </w:r>
         </w:p>
         <w:p>
           <w:r>
@@ -1400,7 +1523,7 @@
       <w:pPr>
         <w:pStyle w:val="Titre1"/>
       </w:pPr>
-      <w:bookmarkStart w:id="0" w:name="_Toc388348449"/>
+      <w:bookmarkStart w:id="0" w:name="_Toc262388539"/>
       <w:r>
         <w:lastRenderedPageBreak/>
         <w:t>Authentification via les API</w:t>
@@ -1494,7 +1617,7 @@
           <w:lang w:eastAsia="fr-FR"/>
         </w:rPr>
         <w:drawing>
-          <wp:inline distT="0" distB="0" distL="0" distR="0">
+          <wp:inline distT="0" distB="0" distL="0" distR="0" wp14:anchorId="48D28617" wp14:editId="4F6F019D">
             <wp:extent cx="5210175" cy="5295900"/>
             <wp:effectExtent l="19050" t="0" r="9525" b="0"/>
             <wp:docPr id="7" name="Image 3" descr="D:\utilisateurs\bverney\Downloads\h73va4jd2.png"/>
@@ -1511,7 +1634,7 @@
                     </pic:cNvPicPr>
                   </pic:nvPicPr>
                   <pic:blipFill>
-                    <a:blip r:embed="rId15" cstate="print"/>
+                    <a:blip r:embed="rId16" cstate="print"/>
                     <a:srcRect/>
                     <a:stretch>
                       <a:fillRect/>
@@ -1548,7 +1671,7 @@
       <w:pPr>
         <w:pStyle w:val="Titre1"/>
       </w:pPr>
-      <w:bookmarkStart w:id="1" w:name="_Toc388348450"/>
+      <w:bookmarkStart w:id="1" w:name="_Toc262388540"/>
       <w:r>
         <w:t>Gestions des droits User de l’API</w:t>
       </w:r>
@@ -1640,15 +1763,15 @@
       <w:pPr>
         <w:pStyle w:val="Titre1"/>
       </w:pPr>
-      <w:bookmarkStart w:id="2" w:name="_Toc388348451"/>
+      <w:bookmarkStart w:id="2" w:name="_Toc262388541"/>
       <w:r>
         <w:lastRenderedPageBreak/>
         <w:t>Historique des requêtes</w:t>
       </w:r>
+      <w:r>
+        <w:t xml:space="preserve"> Consultation</w:t>
+      </w:r>
       <w:bookmarkEnd w:id="2"/>
-      <w:r>
-        <w:t xml:space="preserve"> Consultation</w:t>
-      </w:r>
     </w:p>
     <w:p>
       <w:r>
@@ -1773,9 +1896,9 @@
     </w:p>
     <w:tbl>
       <w:tblPr>
-        <w:tblStyle w:val="Grilledutableau"/>
+        <w:tblStyle w:val="Grille"/>
         <w:tblW w:w="0" w:type="auto"/>
-        <w:tblLook w:val="04A0"/>
+        <w:tblLook w:val="04A0" w:firstRow="1" w:lastRow="0" w:firstColumn="1" w:lastColumn="0" w:noHBand="0" w:noVBand="1"/>
       </w:tblPr>
       <w:tblGrid>
         <w:gridCol w:w="3730"/>
@@ -2004,9 +2127,11 @@
       <w:pPr>
         <w:pStyle w:val="Titre1"/>
       </w:pPr>
+      <w:bookmarkStart w:id="3" w:name="_Toc262388542"/>
       <w:r>
         <w:t>Historique des requêtes Contribution</w:t>
       </w:r>
+      <w:bookmarkEnd w:id="3"/>
     </w:p>
     <w:p>
       <w:r>
@@ -2047,9 +2172,11 @@
       <w:pPr>
         <w:pStyle w:val="Titre1"/>
       </w:pPr>
+      <w:bookmarkStart w:id="4" w:name="_Toc262388543"/>
       <w:r>
         <w:t>Recommandations</w:t>
       </w:r>
+      <w:bookmarkEnd w:id="4"/>
     </w:p>
     <w:p>
       <w:r>
@@ -2073,7 +2200,7 @@
       <w:pPr>
         <w:pStyle w:val="Titre1"/>
       </w:pPr>
-      <w:bookmarkStart w:id="3" w:name="_Toc388348452"/>
+      <w:bookmarkStart w:id="5" w:name="_Toc262388544"/>
       <w:r>
         <w:t>Correspondance</w:t>
       </w:r>
@@ -2089,7 +2216,7 @@
       <w:r>
         <w:t>Elément</w:t>
       </w:r>
-      <w:bookmarkEnd w:id="3"/>
+      <w:bookmarkEnd w:id="5"/>
     </w:p>
     <w:p>
       <w:r>
@@ -2126,7 +2253,7 @@
           <w:lang w:eastAsia="fr-FR"/>
         </w:rPr>
         <w:drawing>
-          <wp:inline distT="0" distB="0" distL="0" distR="0">
+          <wp:inline distT="0" distB="0" distL="0" distR="0" wp14:anchorId="709DB508" wp14:editId="6D36DB4E">
             <wp:extent cx="3771900" cy="2598256"/>
             <wp:effectExtent l="19050" t="0" r="0" b="0"/>
             <wp:docPr id="2" name="Image 2" descr="F:\Class.png"/>
@@ -2143,7 +2270,7 @@
                     </pic:cNvPicPr>
                   </pic:nvPicPr>
                   <pic:blipFill>
-                    <a:blip r:embed="rId16" cstate="print"/>
+                    <a:blip r:embed="rId17" cstate="print"/>
                     <a:srcRect/>
                     <a:stretch>
                       <a:fillRect/>
@@ -2238,7 +2365,7 @@
       <w:pPr>
         <w:pStyle w:val="Titre2"/>
       </w:pPr>
-      <w:bookmarkStart w:id="4" w:name="_Toc388348453"/>
+      <w:bookmarkStart w:id="6" w:name="_Toc262388545"/>
       <w:r>
         <w:lastRenderedPageBreak/>
         <w:t xml:space="preserve">Correspondance Tag (non GPS) </w:t>
@@ -2249,7 +2376,7 @@
       <w:r>
         <w:t xml:space="preserve"> Eléments</w:t>
       </w:r>
-      <w:bookmarkEnd w:id="4"/>
+      <w:bookmarkEnd w:id="6"/>
     </w:p>
     <w:p>
       <w:pPr>
@@ -2299,7 +2426,7 @@
           <w:lang w:eastAsia="fr-FR"/>
         </w:rPr>
         <w:drawing>
-          <wp:inline distT="0" distB="0" distL="0" distR="0">
+          <wp:inline distT="0" distB="0" distL="0" distR="0" wp14:anchorId="6C8832A6" wp14:editId="400BF920">
             <wp:extent cx="3401562" cy="2343150"/>
             <wp:effectExtent l="19050" t="0" r="8388" b="0"/>
             <wp:docPr id="3" name="Image 3" descr="F:\ClassTag.png"/>
@@ -2316,7 +2443,7 @@
                     </pic:cNvPicPr>
                   </pic:nvPicPr>
                   <pic:blipFill>
-                    <a:blip r:embed="rId17" cstate="print"/>
+                    <a:blip r:embed="rId18" cstate="print"/>
                     <a:srcRect/>
                     <a:stretch>
                       <a:fillRect/>
@@ -2354,7 +2481,7 @@
       <w:tblPr>
         <w:tblStyle w:val="Tramemoyenne1-Accent11"/>
         <w:tblW w:w="8603" w:type="dxa"/>
-        <w:tblLook w:val="04A0"/>
+        <w:tblLook w:val="04A0" w:firstRow="1" w:lastRow="0" w:firstColumn="1" w:lastColumn="0" w:noHBand="0" w:noVBand="1"/>
       </w:tblPr>
       <w:tblGrid>
         <w:gridCol w:w="2020"/>
@@ -2364,12 +2491,12 @@
       </w:tblGrid>
       <w:tr>
         <w:trPr>
-          <w:cnfStyle w:val="100000000000"/>
+          <w:cnfStyle w:val="100000000000" w:firstRow="1" w:lastRow="0" w:firstColumn="0" w:lastColumn="0" w:oddVBand="0" w:evenVBand="0" w:oddHBand="0" w:evenHBand="0" w:firstRowFirstColumn="0" w:firstRowLastColumn="0" w:lastRowFirstColumn="0" w:lastRowLastColumn="0"/>
           <w:trHeight w:val="262"/>
         </w:trPr>
         <w:tc>
           <w:tcPr>
-            <w:cnfStyle w:val="001000000000"/>
+            <w:cnfStyle w:val="001000000000" w:firstRow="0" w:lastRow="0" w:firstColumn="1" w:lastColumn="0" w:oddVBand="0" w:evenVBand="0" w:oddHBand="0" w:evenHBand="0" w:firstRowFirstColumn="0" w:firstRowLastColumn="0" w:lastRowFirstColumn="0" w:lastRowLastColumn="0"/>
             <w:tcW w:w="2020" w:type="dxa"/>
           </w:tcPr>
           <w:p>
@@ -2384,7 +2511,7 @@
           </w:tcPr>
           <w:p>
             <w:pPr>
-              <w:cnfStyle w:val="100000000000"/>
+              <w:cnfStyle w:val="100000000000" w:firstRow="1" w:lastRow="0" w:firstColumn="0" w:lastColumn="0" w:oddVBand="0" w:evenVBand="0" w:oddHBand="0" w:evenHBand="0" w:firstRowFirstColumn="0" w:firstRowLastColumn="0" w:lastRowFirstColumn="0" w:lastRowLastColumn="0"/>
             </w:pPr>
             <w:r>
               <w:t>Attributs</w:t>
@@ -2397,7 +2524,7 @@
           </w:tcPr>
           <w:p>
             <w:pPr>
-              <w:cnfStyle w:val="100000000000"/>
+              <w:cnfStyle w:val="100000000000" w:firstRow="1" w:lastRow="0" w:firstColumn="0" w:lastColumn="0" w:oddVBand="0" w:evenVBand="0" w:oddHBand="0" w:evenHBand="0" w:firstRowFirstColumn="0" w:firstRowLastColumn="0" w:lastRowFirstColumn="0" w:lastRowLastColumn="0"/>
             </w:pPr>
             <w:r>
               <w:t>Type</w:t>
@@ -2410,7 +2537,7 @@
           </w:tcPr>
           <w:p>
             <w:pPr>
-              <w:cnfStyle w:val="100000000000"/>
+              <w:cnfStyle w:val="100000000000" w:firstRow="1" w:lastRow="0" w:firstColumn="0" w:lastColumn="0" w:oddVBand="0" w:evenVBand="0" w:oddHBand="0" w:evenHBand="0" w:firstRowFirstColumn="0" w:firstRowLastColumn="0" w:lastRowFirstColumn="0" w:lastRowLastColumn="0"/>
             </w:pPr>
             <w:r>
               <w:t>Description</w:t>
@@ -2420,12 +2547,12 @@
       </w:tr>
       <w:tr>
         <w:trPr>
-          <w:cnfStyle w:val="000000100000"/>
+          <w:cnfStyle w:val="000000100000" w:firstRow="0" w:lastRow="0" w:firstColumn="0" w:lastColumn="0" w:oddVBand="0" w:evenVBand="0" w:oddHBand="1" w:evenHBand="0" w:firstRowFirstColumn="0" w:firstRowLastColumn="0" w:lastRowFirstColumn="0" w:lastRowLastColumn="0"/>
           <w:trHeight w:val="247"/>
         </w:trPr>
         <w:tc>
           <w:tcPr>
-            <w:cnfStyle w:val="001000000000"/>
+            <w:cnfStyle w:val="001000000000" w:firstRow="0" w:lastRow="0" w:firstColumn="1" w:lastColumn="0" w:oddVBand="0" w:evenVBand="0" w:oddHBand="0" w:evenHBand="0" w:firstRowFirstColumn="0" w:firstRowLastColumn="0" w:lastRowFirstColumn="0" w:lastRowLastColumn="0"/>
             <w:tcW w:w="2020" w:type="dxa"/>
           </w:tcPr>
           <w:p>
@@ -2442,7 +2569,7 @@
           </w:tcPr>
           <w:p>
             <w:pPr>
-              <w:cnfStyle w:val="000000100000"/>
+              <w:cnfStyle w:val="000000100000" w:firstRow="0" w:lastRow="0" w:firstColumn="0" w:lastColumn="0" w:oddVBand="0" w:evenVBand="0" w:oddHBand="1" w:evenHBand="0" w:firstRowFirstColumn="0" w:firstRowLastColumn="0" w:lastRowFirstColumn="0" w:lastRowLastColumn="0"/>
             </w:pPr>
             <w:r>
               <w:t>ID</w:t>
@@ -2455,7 +2582,7 @@
           </w:tcPr>
           <w:p>
             <w:pPr>
-              <w:cnfStyle w:val="000000100000"/>
+              <w:cnfStyle w:val="000000100000" w:firstRow="0" w:lastRow="0" w:firstColumn="0" w:lastColumn="0" w:oddVBand="0" w:evenVBand="0" w:oddHBand="1" w:evenHBand="0" w:firstRowFirstColumn="0" w:firstRowLastColumn="0" w:lastRowFirstColumn="0" w:lastRowLastColumn="0"/>
             </w:pPr>
             <w:r>
               <w:t>Automatique</w:t>
@@ -2468,7 +2595,7 @@
           </w:tcPr>
           <w:p>
             <w:pPr>
-              <w:cnfStyle w:val="000000100000"/>
+              <w:cnfStyle w:val="000000100000" w:firstRow="0" w:lastRow="0" w:firstColumn="0" w:lastColumn="0" w:oddVBand="0" w:evenVBand="0" w:oddHBand="1" w:evenHBand="0" w:firstRowFirstColumn="0" w:firstRowLastColumn="0" w:lastRowFirstColumn="0" w:lastRowLastColumn="0"/>
             </w:pPr>
             <w:r>
               <w:t>Entier auto incrémenté</w:t>
@@ -2478,12 +2605,12 @@
       </w:tr>
       <w:tr>
         <w:trPr>
-          <w:cnfStyle w:val="000000010000"/>
+          <w:cnfStyle w:val="000000010000" w:firstRow="0" w:lastRow="0" w:firstColumn="0" w:lastColumn="0" w:oddVBand="0" w:evenVBand="0" w:oddHBand="0" w:evenHBand="1" w:firstRowFirstColumn="0" w:firstRowLastColumn="0" w:lastRowFirstColumn="0" w:lastRowLastColumn="0"/>
           <w:trHeight w:val="185"/>
         </w:trPr>
         <w:tc>
           <w:tcPr>
-            <w:cnfStyle w:val="001000000000"/>
+            <w:cnfStyle w:val="001000000000" w:firstRow="0" w:lastRow="0" w:firstColumn="1" w:lastColumn="0" w:oddVBand="0" w:evenVBand="0" w:oddHBand="0" w:evenHBand="0" w:firstRowFirstColumn="0" w:firstRowLastColumn="0" w:lastRowFirstColumn="0" w:lastRowLastColumn="0"/>
             <w:tcW w:w="2020" w:type="dxa"/>
           </w:tcPr>
           <w:p>
@@ -2500,7 +2627,7 @@
           </w:tcPr>
           <w:p>
             <w:pPr>
-              <w:cnfStyle w:val="000000010000"/>
+              <w:cnfStyle w:val="000000010000" w:firstRow="0" w:lastRow="0" w:firstColumn="0" w:lastColumn="0" w:oddVBand="0" w:evenVBand="0" w:oddHBand="0" w:evenHBand="1" w:firstRowFirstColumn="0" w:firstRowLastColumn="0" w:lastRowFirstColumn="0" w:lastRowLastColumn="0"/>
             </w:pPr>
             <w:proofErr w:type="spellStart"/>
             <w:r>
@@ -2515,7 +2642,7 @@
           </w:tcPr>
           <w:p>
             <w:pPr>
-              <w:cnfStyle w:val="000000010000"/>
+              <w:cnfStyle w:val="000000010000" w:firstRow="0" w:lastRow="0" w:firstColumn="0" w:lastColumn="0" w:oddVBand="0" w:evenVBand="0" w:oddHBand="0" w:evenHBand="1" w:firstRowFirstColumn="0" w:firstRowLastColumn="0" w:lastRowFirstColumn="0" w:lastRowLastColumn="0"/>
             </w:pPr>
             <w:r>
               <w:t>Enumération</w:t>
@@ -2528,7 +2655,7 @@
           </w:tcPr>
           <w:p>
             <w:pPr>
-              <w:cnfStyle w:val="000000010000"/>
+              <w:cnfStyle w:val="000000010000" w:firstRow="0" w:lastRow="0" w:firstColumn="0" w:lastColumn="0" w:oddVBand="0" w:evenVBand="0" w:oddHBand="0" w:evenHBand="1" w:firstRowFirstColumn="0" w:firstRowLastColumn="0" w:lastRowFirstColumn="0" w:lastRowLastColumn="0"/>
             </w:pPr>
             <w:r>
               <w:t xml:space="preserve">2 valeurs possible : </w:t>
@@ -2554,12 +2681,12 @@
       </w:tr>
       <w:tr>
         <w:trPr>
-          <w:cnfStyle w:val="000000100000"/>
+          <w:cnfStyle w:val="000000100000" w:firstRow="0" w:lastRow="0" w:firstColumn="0" w:lastColumn="0" w:oddVBand="0" w:evenVBand="0" w:oddHBand="1" w:evenHBand="0" w:firstRowFirstColumn="0" w:firstRowLastColumn="0" w:lastRowFirstColumn="0" w:lastRowLastColumn="0"/>
           <w:trHeight w:val="247"/>
         </w:trPr>
         <w:tc>
           <w:tcPr>
-            <w:cnfStyle w:val="001000000000"/>
+            <w:cnfStyle w:val="001000000000" w:firstRow="0" w:lastRow="0" w:firstColumn="1" w:lastColumn="0" w:oddVBand="0" w:evenVBand="0" w:oddHBand="0" w:evenHBand="0" w:firstRowFirstColumn="0" w:firstRowLastColumn="0" w:lastRowFirstColumn="0" w:lastRowLastColumn="0"/>
             <w:tcW w:w="2020" w:type="dxa"/>
           </w:tcPr>
           <w:p>
@@ -2576,7 +2703,7 @@
           </w:tcPr>
           <w:p>
             <w:pPr>
-              <w:cnfStyle w:val="000000100000"/>
+              <w:cnfStyle w:val="000000100000" w:firstRow="0" w:lastRow="0" w:firstColumn="0" w:lastColumn="0" w:oddVBand="0" w:evenVBand="0" w:oddHBand="1" w:evenHBand="0" w:firstRowFirstColumn="0" w:firstRowLastColumn="0" w:lastRowFirstColumn="0" w:lastRowLastColumn="0"/>
             </w:pPr>
             <w:proofErr w:type="spellStart"/>
             <w:r>
@@ -2591,7 +2718,7 @@
           </w:tcPr>
           <w:p>
             <w:pPr>
-              <w:cnfStyle w:val="000000100000"/>
+              <w:cnfStyle w:val="000000100000" w:firstRow="0" w:lastRow="0" w:firstColumn="0" w:lastColumn="0" w:oddVBand="0" w:evenVBand="0" w:oddHBand="1" w:evenHBand="0" w:firstRowFirstColumn="0" w:firstRowLastColumn="0" w:lastRowFirstColumn="0" w:lastRowLastColumn="0"/>
             </w:pPr>
             <w:r>
               <w:t>Entier (FK)</w:t>
@@ -2604,7 +2731,7 @@
           </w:tcPr>
           <w:p>
             <w:pPr>
-              <w:cnfStyle w:val="000000100000"/>
+              <w:cnfStyle w:val="000000100000" w:firstRow="0" w:lastRow="0" w:firstColumn="0" w:lastColumn="0" w:oddVBand="0" w:evenVBand="0" w:oddHBand="1" w:evenHBand="0" w:firstRowFirstColumn="0" w:firstRowLastColumn="0" w:lastRowFirstColumn="0" w:lastRowLastColumn="0"/>
             </w:pPr>
             <w:r>
               <w:t xml:space="preserve">Si </w:t>
@@ -2635,12 +2762,12 @@
       </w:tr>
       <w:tr>
         <w:trPr>
-          <w:cnfStyle w:val="000000010000"/>
+          <w:cnfStyle w:val="000000010000" w:firstRow="0" w:lastRow="0" w:firstColumn="0" w:lastColumn="0" w:oddVBand="0" w:evenVBand="0" w:oddHBand="0" w:evenHBand="1" w:firstRowFirstColumn="0" w:firstRowLastColumn="0" w:lastRowFirstColumn="0" w:lastRowLastColumn="0"/>
           <w:trHeight w:val="247"/>
         </w:trPr>
         <w:tc>
           <w:tcPr>
-            <w:cnfStyle w:val="001000000000"/>
+            <w:cnfStyle w:val="001000000000" w:firstRow="0" w:lastRow="0" w:firstColumn="1" w:lastColumn="0" w:oddVBand="0" w:evenVBand="0" w:oddHBand="0" w:evenHBand="0" w:firstRowFirstColumn="0" w:firstRowLastColumn="0" w:lastRowFirstColumn="0" w:lastRowLastColumn="0"/>
             <w:tcW w:w="2020" w:type="dxa"/>
           </w:tcPr>
           <w:p>
@@ -2657,7 +2784,7 @@
           </w:tcPr>
           <w:p>
             <w:pPr>
-              <w:cnfStyle w:val="000000010000"/>
+              <w:cnfStyle w:val="000000010000" w:firstRow="0" w:lastRow="0" w:firstColumn="0" w:lastColumn="0" w:oddVBand="0" w:evenVBand="0" w:oddHBand="0" w:evenHBand="1" w:firstRowFirstColumn="0" w:firstRowLastColumn="0" w:lastRowFirstColumn="0" w:lastRowLastColumn="0"/>
             </w:pPr>
             <w:proofErr w:type="spellStart"/>
             <w:r>
@@ -2672,7 +2799,7 @@
           </w:tcPr>
           <w:p>
             <w:pPr>
-              <w:cnfStyle w:val="000000010000"/>
+              <w:cnfStyle w:val="000000010000" w:firstRow="0" w:lastRow="0" w:firstColumn="0" w:lastColumn="0" w:oddVBand="0" w:evenVBand="0" w:oddHBand="0" w:evenHBand="1" w:firstRowFirstColumn="0" w:firstRowLastColumn="0" w:lastRowFirstColumn="0" w:lastRowLastColumn="0"/>
             </w:pPr>
             <w:r>
               <w:t>Entier (FK)</w:t>
@@ -2685,7 +2812,7 @@
           </w:tcPr>
           <w:p>
             <w:pPr>
-              <w:cnfStyle w:val="000000010000"/>
+              <w:cnfStyle w:val="000000010000" w:firstRow="0" w:lastRow="0" w:firstColumn="0" w:lastColumn="0" w:oddVBand="0" w:evenVBand="0" w:oddHBand="0" w:evenHBand="1" w:firstRowFirstColumn="0" w:firstRowLastColumn="0" w:lastRowFirstColumn="0" w:lastRowLastColumn="0"/>
             </w:pPr>
             <w:r>
               <w:t xml:space="preserve">Si </w:t>
@@ -2716,12 +2843,12 @@
       </w:tr>
       <w:tr>
         <w:trPr>
-          <w:cnfStyle w:val="000000100000"/>
+          <w:cnfStyle w:val="000000100000" w:firstRow="0" w:lastRow="0" w:firstColumn="0" w:lastColumn="0" w:oddVBand="0" w:evenVBand="0" w:oddHBand="1" w:evenHBand="0" w:firstRowFirstColumn="0" w:firstRowLastColumn="0" w:lastRowFirstColumn="0" w:lastRowLastColumn="0"/>
           <w:trHeight w:val="262"/>
         </w:trPr>
         <w:tc>
           <w:tcPr>
-            <w:cnfStyle w:val="001000000000"/>
+            <w:cnfStyle w:val="001000000000" w:firstRow="0" w:lastRow="0" w:firstColumn="1" w:lastColumn="0" w:oddVBand="0" w:evenVBand="0" w:oddHBand="0" w:evenHBand="0" w:firstRowFirstColumn="0" w:firstRowLastColumn="0" w:lastRowFirstColumn="0" w:lastRowLastColumn="0"/>
             <w:tcW w:w="2020" w:type="dxa"/>
           </w:tcPr>
           <w:p>
@@ -2738,7 +2865,7 @@
           </w:tcPr>
           <w:p>
             <w:pPr>
-              <w:cnfStyle w:val="000000100000"/>
+              <w:cnfStyle w:val="000000100000" w:firstRow="0" w:lastRow="0" w:firstColumn="0" w:lastColumn="0" w:oddVBand="0" w:evenVBand="0" w:oddHBand="1" w:evenHBand="0" w:firstRowFirstColumn="0" w:firstRowLastColumn="0" w:lastRowFirstColumn="0" w:lastRowLastColumn="0"/>
             </w:pPr>
             <w:proofErr w:type="spellStart"/>
             <w:r>
@@ -2753,7 +2880,7 @@
           </w:tcPr>
           <w:p>
             <w:pPr>
-              <w:cnfStyle w:val="000000100000"/>
+              <w:cnfStyle w:val="000000100000" w:firstRow="0" w:lastRow="0" w:firstColumn="0" w:lastColumn="0" w:oddVBand="0" w:evenVBand="0" w:oddHBand="1" w:evenHBand="0" w:firstRowFirstColumn="0" w:firstRowLastColumn="0" w:lastRowFirstColumn="0" w:lastRowLastColumn="0"/>
             </w:pPr>
             <w:r>
               <w:t>Enumération</w:t>
@@ -2766,7 +2893,7 @@
           </w:tcPr>
           <w:p>
             <w:pPr>
-              <w:cnfStyle w:val="000000100000"/>
+              <w:cnfStyle w:val="000000100000" w:firstRow="0" w:lastRow="0" w:firstColumn="0" w:lastColumn="0" w:oddVBand="0" w:evenVBand="0" w:oddHBand="1" w:evenHBand="0" w:firstRowFirstColumn="0" w:firstRowLastColumn="0" w:lastRowFirstColumn="0" w:lastRowLastColumn="0"/>
             </w:pPr>
             <w:r>
               <w:t>3 valeurs possibles : NFC/</w:t>
@@ -2789,12 +2916,12 @@
       </w:tr>
       <w:tr>
         <w:trPr>
-          <w:cnfStyle w:val="000000010000"/>
+          <w:cnfStyle w:val="000000010000" w:firstRow="0" w:lastRow="0" w:firstColumn="0" w:lastColumn="0" w:oddVBand="0" w:evenVBand="0" w:oddHBand="0" w:evenHBand="1" w:firstRowFirstColumn="0" w:firstRowLastColumn="0" w:lastRowFirstColumn="0" w:lastRowLastColumn="0"/>
           <w:trHeight w:val="262"/>
         </w:trPr>
         <w:tc>
           <w:tcPr>
-            <w:cnfStyle w:val="001000000000"/>
+            <w:cnfStyle w:val="001000000000" w:firstRow="0" w:lastRow="0" w:firstColumn="1" w:lastColumn="0" w:oddVBand="0" w:evenVBand="0" w:oddHBand="0" w:evenHBand="0" w:firstRowFirstColumn="0" w:firstRowLastColumn="0" w:lastRowFirstColumn="0" w:lastRowLastColumn="0"/>
             <w:tcW w:w="2020" w:type="dxa"/>
           </w:tcPr>
           <w:p>
@@ -2811,7 +2938,7 @@
           </w:tcPr>
           <w:p>
             <w:pPr>
-              <w:cnfStyle w:val="000000010000"/>
+              <w:cnfStyle w:val="000000010000" w:firstRow="0" w:lastRow="0" w:firstColumn="0" w:lastColumn="0" w:oddVBand="0" w:evenVBand="0" w:oddHBand="0" w:evenHBand="1" w:firstRowFirstColumn="0" w:firstRowLastColumn="0" w:lastRowFirstColumn="0" w:lastRowLastColumn="0"/>
             </w:pPr>
             <w:proofErr w:type="spellStart"/>
             <w:r>
@@ -2826,7 +2953,7 @@
           </w:tcPr>
           <w:p>
             <w:pPr>
-              <w:cnfStyle w:val="000000010000"/>
+              <w:cnfStyle w:val="000000010000" w:firstRow="0" w:lastRow="0" w:firstColumn="0" w:lastColumn="0" w:oddVBand="0" w:evenVBand="0" w:oddHBand="0" w:evenHBand="1" w:firstRowFirstColumn="0" w:firstRowLastColumn="0" w:lastRowFirstColumn="0" w:lastRowLastColumn="0"/>
             </w:pPr>
             <w:r>
               <w:t>String</w:t>
@@ -2839,7 +2966,7 @@
           </w:tcPr>
           <w:p>
             <w:pPr>
-              <w:cnfStyle w:val="000000010000"/>
+              <w:cnfStyle w:val="000000010000" w:firstRow="0" w:lastRow="0" w:firstColumn="0" w:lastColumn="0" w:oddVBand="0" w:evenVBand="0" w:oddHBand="0" w:evenHBand="1" w:firstRowFirstColumn="0" w:firstRowLastColumn="0" w:lastRowFirstColumn="0" w:lastRowLastColumn="0"/>
             </w:pPr>
             <w:r>
               <w:t>Valeur du Tag (Id de la puce NFC par exemple)</w:t>
@@ -2960,15 +3087,7 @@
       </w:r>
       <w:proofErr w:type="spellEnd"/>
       <w:r>
-        <w:t xml:space="preserve">. (Avec un </w:t>
-      </w:r>
-      <w:proofErr w:type="gramStart"/>
-      <w:r>
-        <w:t>champs</w:t>
-      </w:r>
-      <w:proofErr w:type="gramEnd"/>
-      <w:r>
-        <w:t xml:space="preserve"> de recherche)</w:t>
+        <w:t>. (Avec un champs de recherche)</w:t>
       </w:r>
     </w:p>
     <w:p>
@@ -3100,7 +3219,7 @@
       <w:pPr>
         <w:pStyle w:val="Titre2"/>
       </w:pPr>
-      <w:bookmarkStart w:id="5" w:name="_Toc388348454"/>
+      <w:bookmarkStart w:id="7" w:name="_Toc262388546"/>
       <w:r>
         <w:t xml:space="preserve">Correspondance GPS </w:t>
       </w:r>
@@ -3110,7 +3229,7 @@
       <w:r>
         <w:t xml:space="preserve"> Eléments</w:t>
       </w:r>
-      <w:bookmarkEnd w:id="5"/>
+      <w:bookmarkEnd w:id="7"/>
     </w:p>
     <w:p>
       <w:pPr>
@@ -3132,7 +3251,7 @@
       <w:r>
         <w:t>Pour stocker les coordonnées GPS, il faudra se baser sur l’extension GIS de MySQL (</w:t>
       </w:r>
-      <w:hyperlink r:id="rId18" w:history="1">
+      <w:hyperlink r:id="rId19" w:history="1">
         <w:r>
           <w:rPr>
             <w:rStyle w:val="Lienhypertexte"/>
@@ -3146,7 +3265,7 @@
       <w:r>
         <w:t>Pour doctrine, une extension existe (</w:t>
       </w:r>
-      <w:hyperlink r:id="rId19" w:history="1">
+      <w:hyperlink r:id="rId20" w:history="1">
         <w:r>
           <w:rPr>
             <w:rStyle w:val="Lienhypertexte"/>
@@ -3176,7 +3295,7 @@
           <w:lang w:eastAsia="fr-FR"/>
         </w:rPr>
         <w:drawing>
-          <wp:inline distT="0" distB="0" distL="0" distR="0">
+          <wp:inline distT="0" distB="0" distL="0" distR="0" wp14:anchorId="26610CFB" wp14:editId="743BB02E">
             <wp:extent cx="3263287" cy="2247900"/>
             <wp:effectExtent l="19050" t="0" r="0" b="0"/>
             <wp:docPr id="1" name="Image 2" descr="F:\ClassGPS.png"/>
@@ -3193,7 +3312,7 @@
                     </pic:cNvPicPr>
                   </pic:nvPicPr>
                   <pic:blipFill>
-                    <a:blip r:embed="rId20" cstate="print"/>
+                    <a:blip r:embed="rId21" cstate="print"/>
                     <a:srcRect/>
                     <a:stretch>
                       <a:fillRect/>
@@ -3242,89 +3361,6 @@
       <w:r>
         <w:t xml:space="preserve">) stockera une coordonnée au format </w:t>
       </w:r>
-      <w:hyperlink r:id="rId21" w:history="1">
-        <w:proofErr w:type="spellStart"/>
-        <w:r>
-          <w:rPr>
-            <w:rStyle w:val="Lienhypertexte"/>
-          </w:rPr>
-          <w:t>Polygon</w:t>
-        </w:r>
-        <w:proofErr w:type="spellEnd"/>
-      </w:hyperlink>
-      <w:r>
-        <w:t xml:space="preserve">. Le </w:t>
-      </w:r>
-      <w:proofErr w:type="spellStart"/>
-      <w:r>
-        <w:t>Polygon</w:t>
-      </w:r>
-      <w:proofErr w:type="spellEnd"/>
-      <w:r>
-        <w:t xml:space="preserve"> correspondra à une partie de carte liée à un élément. Exemple : Une scène décrit l’histoire de l’</w:t>
-      </w:r>
-      <w:proofErr w:type="spellStart"/>
-      <w:r>
-        <w:t>Inovallée</w:t>
-      </w:r>
-      <w:proofErr w:type="spellEnd"/>
-      <w:r>
-        <w:t xml:space="preserve">. On stockera dans la table de correspondance un </w:t>
-      </w:r>
-      <w:proofErr w:type="spellStart"/>
-      <w:r>
-        <w:t>polygon</w:t>
-      </w:r>
-      <w:proofErr w:type="spellEnd"/>
-      <w:r>
-        <w:t xml:space="preserve"> correspondant au contour de l’</w:t>
-      </w:r>
-      <w:proofErr w:type="spellStart"/>
-      <w:r>
-        <w:t>Inovallée</w:t>
-      </w:r>
-      <w:proofErr w:type="spellEnd"/>
-      <w:r>
-        <w:t xml:space="preserve"> dans la base de </w:t>
-      </w:r>
-      <w:r>
-        <w:t>données</w:t>
-      </w:r>
-      <w:r>
-        <w:t>, et on le liera à la scène décrivant l’histoire de l’</w:t>
-      </w:r>
-      <w:proofErr w:type="spellStart"/>
-      <w:r>
-        <w:t>Inovallée</w:t>
-      </w:r>
-      <w:proofErr w:type="spellEnd"/>
-      <w:r>
-        <w:t xml:space="preserve">. Lorsque l’utilisateur </w:t>
-      </w:r>
-      <w:r>
-        <w:t xml:space="preserve">entrera dans le </w:t>
-      </w:r>
-      <w:proofErr w:type="spellStart"/>
-      <w:r>
-        <w:t>polygon</w:t>
-      </w:r>
-      <w:proofErr w:type="spellEnd"/>
-      <w:r>
-        <w:t xml:space="preserve"> représentant l’</w:t>
-      </w:r>
-      <w:proofErr w:type="spellStart"/>
-      <w:r>
-        <w:t>Inovallée</w:t>
-      </w:r>
-      <w:proofErr w:type="spellEnd"/>
-      <w:r>
-        <w:t>, l’application lui proposera de consulter la scène associée.</w:t>
-      </w:r>
-    </w:p>
-    <w:p>
-      <w:r>
-        <w:t xml:space="preserve">Note : On pourra remplacer l’utilisation des </w:t>
-      </w:r>
       <w:hyperlink r:id="rId22" w:history="1">
         <w:proofErr w:type="spellStart"/>
         <w:r>
@@ -3336,9 +3372,92 @@
         <w:proofErr w:type="spellEnd"/>
       </w:hyperlink>
       <w:r>
+        <w:t xml:space="preserve">. Le </w:t>
+      </w:r>
+      <w:proofErr w:type="spellStart"/>
+      <w:r>
+        <w:t>Polygon</w:t>
+      </w:r>
+      <w:proofErr w:type="spellEnd"/>
+      <w:r>
+        <w:t xml:space="preserve"> correspondra à une partie de carte liée à un élément. Exemple : Une scène décrit l’histoire de l’</w:t>
+      </w:r>
+      <w:proofErr w:type="spellStart"/>
+      <w:r>
+        <w:t>Inovallée</w:t>
+      </w:r>
+      <w:proofErr w:type="spellEnd"/>
+      <w:r>
+        <w:t xml:space="preserve">. On stockera dans la table de correspondance un </w:t>
+      </w:r>
+      <w:proofErr w:type="spellStart"/>
+      <w:r>
+        <w:t>polygon</w:t>
+      </w:r>
+      <w:proofErr w:type="spellEnd"/>
+      <w:r>
+        <w:t xml:space="preserve"> correspondant au contour de l’</w:t>
+      </w:r>
+      <w:proofErr w:type="spellStart"/>
+      <w:r>
+        <w:t>Inovallée</w:t>
+      </w:r>
+      <w:proofErr w:type="spellEnd"/>
+      <w:r>
+        <w:t xml:space="preserve"> dans la base de </w:t>
+      </w:r>
+      <w:r>
+        <w:t>données</w:t>
+      </w:r>
+      <w:r>
+        <w:t>, et on le liera à la scène décrivant l’histoire de l’</w:t>
+      </w:r>
+      <w:proofErr w:type="spellStart"/>
+      <w:r>
+        <w:t>Inovallée</w:t>
+      </w:r>
+      <w:proofErr w:type="spellEnd"/>
+      <w:r>
+        <w:t xml:space="preserve">. Lorsque l’utilisateur </w:t>
+      </w:r>
+      <w:r>
+        <w:t xml:space="preserve">entrera dans le </w:t>
+      </w:r>
+      <w:proofErr w:type="spellStart"/>
+      <w:r>
+        <w:t>polygon</w:t>
+      </w:r>
+      <w:proofErr w:type="spellEnd"/>
+      <w:r>
+        <w:t xml:space="preserve"> représentant l’</w:t>
+      </w:r>
+      <w:proofErr w:type="spellStart"/>
+      <w:r>
+        <w:t>Inovallée</w:t>
+      </w:r>
+      <w:proofErr w:type="spellEnd"/>
+      <w:r>
+        <w:t>, l’application lui proposera de consulter la scène associée.</w:t>
+      </w:r>
+    </w:p>
+    <w:p>
+      <w:r>
+        <w:t xml:space="preserve">Note : On pourra remplacer l’utilisation des </w:t>
+      </w:r>
+      <w:hyperlink r:id="rId23" w:history="1">
+        <w:proofErr w:type="spellStart"/>
+        <w:r>
+          <w:rPr>
+            <w:rStyle w:val="Lienhypertexte"/>
+          </w:rPr>
+          <w:t>Polygon</w:t>
+        </w:r>
+        <w:proofErr w:type="spellEnd"/>
+      </w:hyperlink>
+      <w:r>
         <w:t xml:space="preserve"> par des </w:t>
       </w:r>
-      <w:hyperlink r:id="rId23" w:history="1">
+      <w:hyperlink r:id="rId24" w:history="1">
         <w:proofErr w:type="spellStart"/>
         <w:r>
           <w:rPr>
@@ -3385,7 +3504,7 @@
       <w:pPr>
         <w:pStyle w:val="Titre1"/>
       </w:pPr>
-      <w:bookmarkStart w:id="6" w:name="_Toc388348455"/>
+      <w:bookmarkStart w:id="8" w:name="_Toc262388547"/>
       <w:r>
         <w:lastRenderedPageBreak/>
         <w:t xml:space="preserve">Extension de la gestion des </w:t>
@@ -3393,7 +3512,7 @@
       <w:r>
         <w:t>media</w:t>
       </w:r>
-      <w:bookmarkEnd w:id="6"/>
+      <w:bookmarkEnd w:id="8"/>
     </w:p>
     <w:p>
       <w:pPr>
@@ -3410,7 +3529,7 @@
       <w:r>
         <w:t xml:space="preserve">Actuellement les médias sont gérés de la manière suivante (cf. </w:t>
       </w:r>
-      <w:hyperlink r:id="rId24" w:history="1">
+      <w:hyperlink r:id="rId25" w:history="1">
         <w:r>
           <w:rPr>
             <w:rStyle w:val="Lienhypertexte"/>
@@ -3432,7 +3551,7 @@
           <w:lang w:eastAsia="fr-FR"/>
         </w:rPr>
         <w:drawing>
-          <wp:inline distT="0" distB="0" distL="0" distR="0">
+          <wp:inline distT="0" distB="0" distL="0" distR="0" wp14:anchorId="30E2BAFD" wp14:editId="052C5381">
             <wp:extent cx="5220335" cy="4139692"/>
             <wp:effectExtent l="0" t="0" r="0" b="0"/>
             <wp:docPr id="4" name="Image 2" descr="modele_ameliore"/>
@@ -3449,7 +3568,7 @@
                     </pic:cNvPicPr>
                   </pic:nvPicPr>
                   <pic:blipFill>
-                    <a:blip r:embed="rId25" cstate="print"/>
+                    <a:blip r:embed="rId26" cstate="print"/>
                     <a:srcRect/>
                     <a:stretch>
                       <a:fillRect/>
@@ -3492,15 +3611,7 @@
         </w:numPr>
       </w:pPr>
       <w:r>
-        <w:t xml:space="preserve">Images (type </w:t>
-      </w:r>
-      <w:proofErr w:type="gramStart"/>
-      <w:r>
-        <w:t>a</w:t>
-      </w:r>
-      <w:proofErr w:type="gramEnd"/>
-      <w:r>
-        <w:t xml:space="preserve"> définir, mais au moins </w:t>
+        <w:t xml:space="preserve">Images (type a définir, mais au moins </w:t>
       </w:r>
       <w:proofErr w:type="spellStart"/>
       <w:r>
@@ -3557,7 +3668,7 @@
           <w:lang w:eastAsia="fr-FR"/>
         </w:rPr>
         <w:drawing>
-          <wp:anchor distT="0" distB="0" distL="114300" distR="114300" simplePos="0" relativeHeight="251678720" behindDoc="0" locked="0" layoutInCell="1" allowOverlap="1">
+          <wp:anchor distT="0" distB="0" distL="114300" distR="114300" simplePos="0" relativeHeight="251678720" behindDoc="0" locked="0" layoutInCell="1" allowOverlap="1" wp14:anchorId="108C3C4E" wp14:editId="6EF237E7">
             <wp:simplePos x="0" y="0"/>
             <wp:positionH relativeFrom="margin">
               <wp:posOffset>-579755</wp:posOffset>
@@ -3582,7 +3693,7 @@
                     </pic:cNvPicPr>
                   </pic:nvPicPr>
                   <pic:blipFill>
-                    <a:blip r:embed="rId26" cstate="print"/>
+                    <a:blip r:embed="rId27" cstate="print"/>
                     <a:srcRect/>
                     <a:stretch>
                       <a:fillRect/>
@@ -3706,8 +3817,13 @@
       <w:pPr>
         <w:pStyle w:val="Titre1"/>
       </w:pPr>
-      <w:r>
-        <w:t>INTEGRATION DU MULTILANGAGE</w:t>
+      <w:bookmarkStart w:id="9" w:name="_Toc262388548"/>
+      <w:r>
+        <w:t>Int</w:t>
+      </w:r>
+      <w:bookmarkEnd w:id="9"/>
+      <w:r>
+        <w:t>ernationalisation</w:t>
       </w:r>
     </w:p>
     <w:p>
@@ -3727,27 +3843,23 @@
       <w:r>
         <w:t xml:space="preserve">Pour pouvoir intégrer le changement de langue à l’application, il est </w:t>
       </w:r>
-      <w:proofErr w:type="spellStart"/>
-      <w:r>
-        <w:t>necessaire</w:t>
-      </w:r>
-      <w:proofErr w:type="spellEnd"/>
+      <w:r>
+        <w:t>nécessaire</w:t>
+      </w:r>
+      <w:bookmarkStart w:id="10" w:name="_GoBack"/>
+      <w:bookmarkEnd w:id="10"/>
       <w:r>
         <w:t xml:space="preserve"> de modifier les classes pour </w:t>
       </w:r>
-      <w:proofErr w:type="gramStart"/>
-      <w:r>
-        <w:t>qu’elle prennent</w:t>
-      </w:r>
-      <w:proofErr w:type="gramEnd"/>
+      <w:r>
+        <w:t>qu’elles prennent</w:t>
+      </w:r>
       <w:r>
         <w:t xml:space="preserve"> en paramètre la langue </w:t>
       </w:r>
-      <w:proofErr w:type="spellStart"/>
-      <w:r>
-        <w:t>selectionnée</w:t>
-      </w:r>
-      <w:proofErr w:type="spellEnd"/>
+      <w:r>
+        <w:t>sélectionnée</w:t>
+      </w:r>
       <w:r>
         <w:t>.</w:t>
       </w:r>
@@ -3796,7 +3908,7 @@
           <w:lang w:eastAsia="fr-FR"/>
         </w:rPr>
         <w:drawing>
-          <wp:inline distT="0" distB="0" distL="0" distR="0">
+          <wp:inline distT="0" distB="0" distL="0" distR="0" wp14:anchorId="5D578244" wp14:editId="012D5388">
             <wp:extent cx="1790950" cy="1181265"/>
             <wp:effectExtent l="19050" t="0" r="0" b="0"/>
             <wp:docPr id="6" name="Image 5" descr="Element.png"/>
@@ -3811,7 +3923,7 @@
                     <pic:cNvPicPr/>
                   </pic:nvPicPr>
                   <pic:blipFill>
-                    <a:blip r:embed="rId27" cstate="print"/>
+                    <a:blip r:embed="rId28" cstate="print"/>
                     <a:stretch>
                       <a:fillRect/>
                     </a:stretch>
@@ -3844,7 +3956,7 @@
           <w:lang w:eastAsia="fr-FR"/>
         </w:rPr>
         <w:drawing>
-          <wp:inline distT="0" distB="0" distL="0" distR="0">
+          <wp:inline distT="0" distB="0" distL="0" distR="0" wp14:anchorId="42EA404E" wp14:editId="2FB1B725">
             <wp:extent cx="4021175" cy="1133933"/>
             <wp:effectExtent l="19050" t="0" r="0" b="0"/>
             <wp:docPr id="9" name="Image 7" descr="Element_Trad.png"/>
@@ -3859,7 +3971,7 @@
                     <pic:cNvPicPr/>
                   </pic:nvPicPr>
                   <pic:blipFill>
-                    <a:blip r:embed="rId28" cstate="print"/>
+                    <a:blip r:embed="rId29" cstate="print"/>
                     <a:stretch>
                       <a:fillRect/>
                     </a:stretch>
@@ -3898,7 +4010,7 @@
         </w:rPr>
         <w:lastRenderedPageBreak/>
         <w:drawing>
-          <wp:inline distT="0" distB="0" distL="0" distR="0">
+          <wp:inline distT="0" distB="0" distL="0" distR="0" wp14:anchorId="4FCBDE55" wp14:editId="5B1D3F30">
             <wp:extent cx="5220335" cy="5546090"/>
             <wp:effectExtent l="19050" t="0" r="0" b="0"/>
             <wp:docPr id="15" name="Image 14" descr="Modelisation_Collection.png"/>
@@ -3913,7 +4025,7 @@
                     <pic:cNvPicPr/>
                   </pic:nvPicPr>
                   <pic:blipFill>
-                    <a:blip r:embed="rId29" cstate="print"/>
+                    <a:blip r:embed="rId30" cstate="print"/>
                     <a:stretch>
                       <a:fillRect/>
                     </a:stretch>
@@ -3974,7 +4086,7 @@
         </w:rPr>
         <w:lastRenderedPageBreak/>
         <w:drawing>
-          <wp:anchor distT="0" distB="0" distL="114300" distR="114300" simplePos="0" relativeHeight="251679744" behindDoc="0" locked="0" layoutInCell="1" allowOverlap="1">
+          <wp:anchor distT="0" distB="0" distL="114300" distR="114300" simplePos="0" relativeHeight="251679744" behindDoc="0" locked="0" layoutInCell="1" allowOverlap="1" wp14:anchorId="0C0E0C40" wp14:editId="11F8B7BD">
             <wp:simplePos x="0" y="0"/>
             <wp:positionH relativeFrom="column">
               <wp:posOffset>-724</wp:posOffset>
@@ -4005,7 +4117,7 @@
                     <pic:cNvPicPr/>
                   </pic:nvPicPr>
                   <pic:blipFill>
-                    <a:blip r:embed="rId30" cstate="print"/>
+                    <a:blip r:embed="rId31" cstate="print"/>
                     <a:stretch>
                       <a:fillRect/>
                     </a:stretch>
@@ -4049,12 +4161,12 @@
       </w:pPr>
     </w:p>
     <w:sectPr>
-      <w:headerReference w:type="even" r:id="rId31"/>
-      <w:headerReference w:type="default" r:id="rId32"/>
-      <w:footerReference w:type="even" r:id="rId33"/>
-      <w:footerReference w:type="default" r:id="rId34"/>
-      <w:headerReference w:type="first" r:id="rId35"/>
-      <w:footerReference w:type="first" r:id="rId36"/>
+      <w:headerReference w:type="even" r:id="rId32"/>
+      <w:headerReference w:type="default" r:id="rId33"/>
+      <w:footerReference w:type="even" r:id="rId34"/>
+      <w:footerReference w:type="default" r:id="rId35"/>
+      <w:headerReference w:type="first" r:id="rId36"/>
+      <w:footerReference w:type="first" r:id="rId37"/>
       <w:pgSz w:w="11907" w:h="16839"/>
       <w:pgMar w:top="1418" w:right="1843" w:bottom="1418" w:left="1843" w:header="709" w:footer="709" w:gutter="0"/>
       <w:pgNumType w:start="0"/>
@@ -4067,7 +4179,7 @@
 </file>
 
 <file path=word/endnotes.xml><?xml version="1.0" encoding="utf-8"?>
-<w:endnotes xmlns:ve="http://schemas.openxmlformats.org/markup-compatibility/2006" xmlns:o="urn:schemas-microsoft-com:office:office" xmlns:r="http://schemas.openxmlformats.org/officeDocument/2006/relationships" xmlns:m="http://schemas.openxmlformats.org/officeDocument/2006/math" xmlns:v="urn:schemas-microsoft-com:vml" xmlns:wp="http://schemas.openxmlformats.org/drawingml/2006/wordprocessingDrawing" xmlns:w10="urn:schemas-microsoft-com:office:word" xmlns:w="http://schemas.openxmlformats.org/wordprocessingml/2006/main" xmlns:wne="http://schemas.microsoft.com/office/word/2006/wordml">
+<w:endnotes xmlns:wpc="http://schemas.microsoft.com/office/word/2010/wordprocessingCanvas" xmlns:mo="http://schemas.microsoft.com/office/mac/office/2008/main" xmlns:mc="http://schemas.openxmlformats.org/markup-compatibility/2006" xmlns:mv="urn:schemas-microsoft-com:mac:vml" xmlns:o="urn:schemas-microsoft-com:office:office" xmlns:r="http://schemas.openxmlformats.org/officeDocument/2006/relationships" xmlns:m="http://schemas.openxmlformats.org/officeDocument/2006/math" xmlns:v="urn:schemas-microsoft-com:vml" xmlns:wp14="http://schemas.microsoft.com/office/word/2010/wordprocessingDrawing" xmlns:wp="http://schemas.openxmlformats.org/drawingml/2006/wordprocessingDrawing" xmlns:w10="urn:schemas-microsoft-com:office:word" xmlns:w="http://schemas.openxmlformats.org/wordprocessingml/2006/main" xmlns:w14="http://schemas.microsoft.com/office/word/2010/wordml" xmlns:wpg="http://schemas.microsoft.com/office/word/2010/wordprocessingGroup" xmlns:wpi="http://schemas.microsoft.com/office/word/2010/wordprocessingInk" xmlns:wne="http://schemas.microsoft.com/office/word/2006/wordml" xmlns:wps="http://schemas.microsoft.com/office/word/2010/wordprocessingShape" mc:Ignorable="w14 wp14 mv">
   <w:endnote w:type="separator" w:id="-1">
     <w:p>
       <w:pPr>
@@ -4092,7 +4204,7 @@
 </file>
 
 <file path=word/footer1.xml><?xml version="1.0" encoding="utf-8"?>
-<w:ftr xmlns:ve="http://schemas.openxmlformats.org/markup-compatibility/2006" xmlns:o="urn:schemas-microsoft-com:office:office" xmlns:r="http://schemas.openxmlformats.org/officeDocument/2006/relationships" xmlns:m="http://schemas.openxmlformats.org/officeDocument/2006/math" xmlns:v="urn:schemas-microsoft-com:vml" xmlns:wp="http://schemas.openxmlformats.org/drawingml/2006/wordprocessingDrawing" xmlns:w10="urn:schemas-microsoft-com:office:word" xmlns:w="http://schemas.openxmlformats.org/wordprocessingml/2006/main" xmlns:wne="http://schemas.microsoft.com/office/word/2006/wordml">
+<w:ftr xmlns:wpc="http://schemas.microsoft.com/office/word/2010/wordprocessingCanvas" xmlns:mo="http://schemas.microsoft.com/office/mac/office/2008/main" xmlns:mc="http://schemas.openxmlformats.org/markup-compatibility/2006" xmlns:mv="urn:schemas-microsoft-com:mac:vml" xmlns:o="urn:schemas-microsoft-com:office:office" xmlns:r="http://schemas.openxmlformats.org/officeDocument/2006/relationships" xmlns:m="http://schemas.openxmlformats.org/officeDocument/2006/math" xmlns:v="urn:schemas-microsoft-com:vml" xmlns:wp14="http://schemas.microsoft.com/office/word/2010/wordprocessingDrawing" xmlns:wp="http://schemas.openxmlformats.org/drawingml/2006/wordprocessingDrawing" xmlns:w10="urn:schemas-microsoft-com:office:word" xmlns:w="http://schemas.openxmlformats.org/wordprocessingml/2006/main" xmlns:w14="http://schemas.microsoft.com/office/word/2010/wordml" xmlns:wpg="http://schemas.microsoft.com/office/word/2010/wordprocessingGroup" xmlns:wpi="http://schemas.microsoft.com/office/word/2010/wordprocessingInk" xmlns:wne="http://schemas.microsoft.com/office/word/2006/wordml" xmlns:wps="http://schemas.microsoft.com/office/word/2010/wordprocessingShape" mc:Ignorable="w14 wp14 mv">
   <w:p>
     <w:pPr>
       <w:pStyle w:val="Pieddepage"/>
@@ -4102,7 +4214,7 @@
 </file>
 
 <file path=word/footer2.xml><?xml version="1.0" encoding="utf-8"?>
-<w:ftr xmlns:ve="http://schemas.openxmlformats.org/markup-compatibility/2006" xmlns:o="urn:schemas-microsoft-com:office:office" xmlns:r="http://schemas.openxmlformats.org/officeDocument/2006/relationships" xmlns:m="http://schemas.openxmlformats.org/officeDocument/2006/math" xmlns:v="urn:schemas-microsoft-com:vml" xmlns:wp="http://schemas.openxmlformats.org/drawingml/2006/wordprocessingDrawing" xmlns:w10="urn:schemas-microsoft-com:office:word" xmlns:w="http://schemas.openxmlformats.org/wordprocessingml/2006/main" xmlns:wne="http://schemas.microsoft.com/office/word/2006/wordml">
+<w:ftr xmlns:wpc="http://schemas.microsoft.com/office/word/2010/wordprocessingCanvas" xmlns:mo="http://schemas.microsoft.com/office/mac/office/2008/main" xmlns:mc="http://schemas.openxmlformats.org/markup-compatibility/2006" xmlns:mv="urn:schemas-microsoft-com:mac:vml" xmlns:o="urn:schemas-microsoft-com:office:office" xmlns:r="http://schemas.openxmlformats.org/officeDocument/2006/relationships" xmlns:m="http://schemas.openxmlformats.org/officeDocument/2006/math" xmlns:v="urn:schemas-microsoft-com:vml" xmlns:wp14="http://schemas.microsoft.com/office/word/2010/wordprocessingDrawing" xmlns:wp="http://schemas.openxmlformats.org/drawingml/2006/wordprocessingDrawing" xmlns:w10="urn:schemas-microsoft-com:office:word" xmlns:w="http://schemas.openxmlformats.org/wordprocessingml/2006/main" xmlns:w14="http://schemas.microsoft.com/office/word/2010/wordml" xmlns:wpg="http://schemas.microsoft.com/office/word/2010/wordprocessingGroup" xmlns:wpi="http://schemas.microsoft.com/office/word/2010/wordprocessingInk" xmlns:wne="http://schemas.microsoft.com/office/word/2006/wordml" xmlns:wps="http://schemas.microsoft.com/office/word/2010/wordprocessingShape" mc:Ignorable="w14 wp14 mv">
   <w:p>
     <w:pPr>
       <w:pStyle w:val="Pieddepage"/>
@@ -4110,14 +4222,27 @@
     <w:r>
       <w:ptab w:relativeTo="margin" w:alignment="right" w:leader="none"/>
     </w:r>
-    <w:fldSimple w:instr=" PAGE ">
-      <w:r>
-        <w:rPr>
-          <w:noProof/>
-        </w:rPr>
-        <w:t>4</w:t>
-      </w:r>
-    </w:fldSimple>
+    <w:r>
+      <w:fldChar w:fldCharType="begin"/>
+    </w:r>
+    <w:r>
+      <w:instrText xml:space="preserve"> PAGE </w:instrText>
+    </w:r>
+    <w:r>
+      <w:fldChar w:fldCharType="separate"/>
+    </w:r>
+    <w:r>
+      <w:rPr>
+        <w:noProof/>
+      </w:rPr>
+      <w:t>10</w:t>
+    </w:r>
+    <w:r>
+      <w:rPr>
+        <w:noProof/>
+      </w:rPr>
+      <w:fldChar w:fldCharType="end"/>
+    </w:r>
     <w:r>
       <w:t xml:space="preserve"> </w:t>
     </w:r>
@@ -4130,8 +4255,8 @@
       <w:rPr>
         <w:lang w:val="en-US"/>
       </w:rPr>
-      <w:pict>
-        <v:oval id="_x0000_s2057" style="width:7.2pt;height:7.2pt;flip:x;mso-position-horizontal-relative:char;mso-position-vertical-relative:line" filled="f" fillcolor="#ff7d26" strokecolor="#fe8637 [3204]" strokeweight="3pt">
+      <w:pict w14:anchorId="643DB9B5">
+        <v:oval id="_x0000_s2057" style="width:7.2pt;height:7.2pt;flip:x;mso-left-percent:-10001;mso-top-percent:-10001;mso-position-horizontal:absolute;mso-position-horizontal-relative:char;mso-position-vertical:absolute;mso-position-vertical-relative:line;mso-left-percent:-10001;mso-top-percent:-10001" filled="f" fillcolor="#ff7d26" strokecolor="#fe8637 [3204]" strokeweight="3pt">
           <v:fill rotate="t"/>
           <v:stroke linestyle="thinThin"/>
           <v:shadow color="#1f2f3f" opacity=".5" offset=",3pt" offset2=",2pt"/>
@@ -4145,7 +4270,7 @@
 </file>
 
 <file path=word/footer3.xml><?xml version="1.0" encoding="utf-8"?>
-<w:ftr xmlns:ve="http://schemas.openxmlformats.org/markup-compatibility/2006" xmlns:o="urn:schemas-microsoft-com:office:office" xmlns:r="http://schemas.openxmlformats.org/officeDocument/2006/relationships" xmlns:m="http://schemas.openxmlformats.org/officeDocument/2006/math" xmlns:v="urn:schemas-microsoft-com:vml" xmlns:wp="http://schemas.openxmlformats.org/drawingml/2006/wordprocessingDrawing" xmlns:w10="urn:schemas-microsoft-com:office:word" xmlns:w="http://schemas.openxmlformats.org/wordprocessingml/2006/main" xmlns:wne="http://schemas.microsoft.com/office/word/2006/wordml">
+<w:ftr xmlns:wpc="http://schemas.microsoft.com/office/word/2010/wordprocessingCanvas" xmlns:mo="http://schemas.microsoft.com/office/mac/office/2008/main" xmlns:mc="http://schemas.openxmlformats.org/markup-compatibility/2006" xmlns:mv="urn:schemas-microsoft-com:mac:vml" xmlns:o="urn:schemas-microsoft-com:office:office" xmlns:r="http://schemas.openxmlformats.org/officeDocument/2006/relationships" xmlns:m="http://schemas.openxmlformats.org/officeDocument/2006/math" xmlns:v="urn:schemas-microsoft-com:vml" xmlns:wp14="http://schemas.microsoft.com/office/word/2010/wordprocessingDrawing" xmlns:wp="http://schemas.openxmlformats.org/drawingml/2006/wordprocessingDrawing" xmlns:w10="urn:schemas-microsoft-com:office:word" xmlns:w="http://schemas.openxmlformats.org/wordprocessingml/2006/main" xmlns:w14="http://schemas.microsoft.com/office/word/2010/wordml" xmlns:wpg="http://schemas.microsoft.com/office/word/2010/wordprocessingGroup" xmlns:wpi="http://schemas.microsoft.com/office/word/2010/wordprocessingInk" xmlns:wne="http://schemas.microsoft.com/office/word/2006/wordml" xmlns:wps="http://schemas.microsoft.com/office/word/2010/wordprocessingShape" mc:Ignorable="w14 wp14 mv">
   <w:p>
     <w:pPr>
       <w:pStyle w:val="Pieddepage"/>
@@ -4155,7 +4280,7 @@
 </file>
 
 <file path=word/footnotes.xml><?xml version="1.0" encoding="utf-8"?>
-<w:footnotes xmlns:ve="http://schemas.openxmlformats.org/markup-compatibility/2006" xmlns:o="urn:schemas-microsoft-com:office:office" xmlns:r="http://schemas.openxmlformats.org/officeDocument/2006/relationships" xmlns:m="http://schemas.openxmlformats.org/officeDocument/2006/math" xmlns:v="urn:schemas-microsoft-com:vml" xmlns:wp="http://schemas.openxmlformats.org/drawingml/2006/wordprocessingDrawing" xmlns:w10="urn:schemas-microsoft-com:office:word" xmlns:w="http://schemas.openxmlformats.org/wordprocessingml/2006/main" xmlns:wne="http://schemas.microsoft.com/office/word/2006/wordml">
+<w:footnotes xmlns:wpc="http://schemas.microsoft.com/office/word/2010/wordprocessingCanvas" xmlns:mo="http://schemas.microsoft.com/office/mac/office/2008/main" xmlns:mc="http://schemas.openxmlformats.org/markup-compatibility/2006" xmlns:mv="urn:schemas-microsoft-com:mac:vml" xmlns:o="urn:schemas-microsoft-com:office:office" xmlns:r="http://schemas.openxmlformats.org/officeDocument/2006/relationships" xmlns:m="http://schemas.openxmlformats.org/officeDocument/2006/math" xmlns:v="urn:schemas-microsoft-com:vml" xmlns:wp14="http://schemas.microsoft.com/office/word/2010/wordprocessingDrawing" xmlns:wp="http://schemas.openxmlformats.org/drawingml/2006/wordprocessingDrawing" xmlns:w10="urn:schemas-microsoft-com:office:word" xmlns:w="http://schemas.openxmlformats.org/wordprocessingml/2006/main" xmlns:w14="http://schemas.microsoft.com/office/word/2010/wordml" xmlns:wpg="http://schemas.microsoft.com/office/word/2010/wordprocessingGroup" xmlns:wpi="http://schemas.microsoft.com/office/word/2010/wordprocessingInk" xmlns:wne="http://schemas.microsoft.com/office/word/2006/wordml" xmlns:wps="http://schemas.microsoft.com/office/word/2010/wordprocessingShape" mc:Ignorable="w14 wp14 mv">
   <w:footnote w:type="separator" w:id="-1">
     <w:p>
       <w:pPr>
@@ -4180,7 +4305,7 @@
 </file>
 
 <file path=word/header1.xml><?xml version="1.0" encoding="utf-8"?>
-<w:hdr xmlns:ve="http://schemas.openxmlformats.org/markup-compatibility/2006" xmlns:o="urn:schemas-microsoft-com:office:office" xmlns:r="http://schemas.openxmlformats.org/officeDocument/2006/relationships" xmlns:m="http://schemas.openxmlformats.org/officeDocument/2006/math" xmlns:v="urn:schemas-microsoft-com:vml" xmlns:wp="http://schemas.openxmlformats.org/drawingml/2006/wordprocessingDrawing" xmlns:w10="urn:schemas-microsoft-com:office:word" xmlns:w="http://schemas.openxmlformats.org/wordprocessingml/2006/main" xmlns:wne="http://schemas.microsoft.com/office/word/2006/wordml">
+<w:hdr xmlns:wpc="http://schemas.microsoft.com/office/word/2010/wordprocessingCanvas" xmlns:mo="http://schemas.microsoft.com/office/mac/office/2008/main" xmlns:mc="http://schemas.openxmlformats.org/markup-compatibility/2006" xmlns:mv="urn:schemas-microsoft-com:mac:vml" xmlns:o="urn:schemas-microsoft-com:office:office" xmlns:r="http://schemas.openxmlformats.org/officeDocument/2006/relationships" xmlns:m="http://schemas.openxmlformats.org/officeDocument/2006/math" xmlns:v="urn:schemas-microsoft-com:vml" xmlns:wp14="http://schemas.microsoft.com/office/word/2010/wordprocessingDrawing" xmlns:wp="http://schemas.openxmlformats.org/drawingml/2006/wordprocessingDrawing" xmlns:w10="urn:schemas-microsoft-com:office:word" xmlns:w="http://schemas.openxmlformats.org/wordprocessingml/2006/main" xmlns:w14="http://schemas.microsoft.com/office/word/2010/wordml" xmlns:wpg="http://schemas.microsoft.com/office/word/2010/wordprocessingGroup" xmlns:wpi="http://schemas.microsoft.com/office/word/2010/wordprocessingInk" xmlns:wne="http://schemas.microsoft.com/office/word/2006/wordml" xmlns:wps="http://schemas.microsoft.com/office/word/2010/wordprocessingShape" mc:Ignorable="w14 wp14 mv">
   <w:p>
     <w:pPr>
       <w:pStyle w:val="En-tte"/>
@@ -4190,7 +4315,7 @@
 </file>
 
 <file path=word/header2.xml><?xml version="1.0" encoding="utf-8"?>
-<w:hdr xmlns:ve="http://schemas.openxmlformats.org/markup-compatibility/2006" xmlns:o="urn:schemas-microsoft-com:office:office" xmlns:r="http://schemas.openxmlformats.org/officeDocument/2006/relationships" xmlns:m="http://schemas.openxmlformats.org/officeDocument/2006/math" xmlns:v="urn:schemas-microsoft-com:vml" xmlns:wp="http://schemas.openxmlformats.org/drawingml/2006/wordprocessingDrawing" xmlns:w10="urn:schemas-microsoft-com:office:word" xmlns:w="http://schemas.openxmlformats.org/wordprocessingml/2006/main" xmlns:wne="http://schemas.microsoft.com/office/word/2006/wordml">
+<w:hdr xmlns:wpc="http://schemas.microsoft.com/office/word/2010/wordprocessingCanvas" xmlns:mo="http://schemas.microsoft.com/office/mac/office/2008/main" xmlns:mc="http://schemas.openxmlformats.org/markup-compatibility/2006" xmlns:mv="urn:schemas-microsoft-com:mac:vml" xmlns:o="urn:schemas-microsoft-com:office:office" xmlns:r="http://schemas.openxmlformats.org/officeDocument/2006/relationships" xmlns:m="http://schemas.openxmlformats.org/officeDocument/2006/math" xmlns:v="urn:schemas-microsoft-com:vml" xmlns:wp14="http://schemas.microsoft.com/office/word/2010/wordprocessingDrawing" xmlns:wp="http://schemas.openxmlformats.org/drawingml/2006/wordprocessingDrawing" xmlns:w10="urn:schemas-microsoft-com:office:word" xmlns:w="http://schemas.openxmlformats.org/wordprocessingml/2006/main" xmlns:w14="http://schemas.microsoft.com/office/word/2010/wordml" xmlns:wpg="http://schemas.microsoft.com/office/word/2010/wordprocessingGroup" xmlns:wpi="http://schemas.microsoft.com/office/word/2010/wordprocessingInk" xmlns:wne="http://schemas.microsoft.com/office/word/2006/wordml" xmlns:wps="http://schemas.microsoft.com/office/word/2010/wordprocessingShape" mc:Ignorable="w14 wp14 mv">
   <w:p>
     <w:pPr>
       <w:pStyle w:val="En-tte"/>
@@ -4209,6 +4334,7 @@
           <w:calendar w:val="gregorian"/>
         </w:date>
       </w:sdtPr>
+      <w:sdtEndPr/>
       <w:sdtContent>
         <w:r>
           <w:t>06/05/2014</w:t>
@@ -4220,12 +4346,12 @@
         <w:noProof/>
         <w:lang w:bidi="he-IL"/>
       </w:rPr>
-      <w:pict>
-        <v:shapetype id="_x0000_t32" coordsize="21600,21600" o:spt="32" o:oned="t" path="m,l21600,21600e" filled="f">
+      <w:pict w14:anchorId="56561C7C">
+        <v:shapetype id="_x0000_t32" coordsize="21600,21600" o:spt="32" o:oned="t" path="m0,0l21600,21600e" filled="f">
           <v:path arrowok="t" fillok="f" o:connecttype="none"/>
           <o:lock v:ext="edit" shapetype="t"/>
         </v:shapetype>
-        <v:shape id="_x0000_s2056" type="#_x0000_t32" style="position:absolute;left:0;text-align:left;margin-left:629pt;margin-top:3.8pt;width:0;height:806.8pt;z-index:251660288;mso-height-percent:1020;mso-left-percent:970;mso-top-percent:-10;mso-position-horizontal-relative:page;mso-position-vertical-relative:page;mso-height-percent:1020;mso-left-percent:970;mso-top-percent:-10;mso-width-relative:right-margin-area" o:connectortype="straight" strokecolor="#fe8637 [3204]" strokeweight="1pt">
+        <v:shape id="_x0000_s2056" type="#_x0000_t32" style="position:absolute;left:0;text-align:left;margin-left:629pt;margin-top:3.8pt;width:0;height:855.6pt;z-index:251660288;mso-height-percent:1020;mso-left-percent:970;mso-top-percent:-10;mso-position-horizontal-relative:page;mso-position-vertical-relative:page;mso-height-percent:1020;mso-left-percent:970;mso-top-percent:-10;mso-width-relative:right-margin-area" o:connectortype="straight" strokecolor="#fe8637 [3204]" strokeweight="1pt">
           <w10:wrap anchorx="page" anchory="page"/>
         </v:shape>
       </w:pict>
@@ -4235,7 +4361,7 @@
 </file>
 
 <file path=word/header3.xml><?xml version="1.0" encoding="utf-8"?>
-<w:hdr xmlns:ve="http://schemas.openxmlformats.org/markup-compatibility/2006" xmlns:o="urn:schemas-microsoft-com:office:office" xmlns:r="http://schemas.openxmlformats.org/officeDocument/2006/relationships" xmlns:m="http://schemas.openxmlformats.org/officeDocument/2006/math" xmlns:v="urn:schemas-microsoft-com:vml" xmlns:wp="http://schemas.openxmlformats.org/drawingml/2006/wordprocessingDrawing" xmlns:w10="urn:schemas-microsoft-com:office:word" xmlns:w="http://schemas.openxmlformats.org/wordprocessingml/2006/main" xmlns:wne="http://schemas.microsoft.com/office/word/2006/wordml">
+<w:hdr xmlns:wpc="http://schemas.microsoft.com/office/word/2010/wordprocessingCanvas" xmlns:mo="http://schemas.microsoft.com/office/mac/office/2008/main" xmlns:mc="http://schemas.openxmlformats.org/markup-compatibility/2006" xmlns:mv="urn:schemas-microsoft-com:mac:vml" xmlns:o="urn:schemas-microsoft-com:office:office" xmlns:r="http://schemas.openxmlformats.org/officeDocument/2006/relationships" xmlns:m="http://schemas.openxmlformats.org/officeDocument/2006/math" xmlns:v="urn:schemas-microsoft-com:vml" xmlns:wp14="http://schemas.microsoft.com/office/word/2010/wordprocessingDrawing" xmlns:wp="http://schemas.openxmlformats.org/drawingml/2006/wordprocessingDrawing" xmlns:w10="urn:schemas-microsoft-com:office:word" xmlns:w="http://schemas.openxmlformats.org/wordprocessingml/2006/main" xmlns:w14="http://schemas.microsoft.com/office/word/2010/wordml" xmlns:wpg="http://schemas.microsoft.com/office/word/2010/wordprocessingGroup" xmlns:wpi="http://schemas.microsoft.com/office/word/2010/wordprocessingInk" xmlns:wne="http://schemas.microsoft.com/office/word/2006/wordml" xmlns:wps="http://schemas.microsoft.com/office/word/2010/wordprocessingShape" mc:Ignorable="w14 wp14 mv">
   <w:p>
     <w:pPr>
       <w:pStyle w:val="En-tte"/>
@@ -4245,7 +4371,7 @@
 </file>
 
 <file path=word/numbering.xml><?xml version="1.0" encoding="utf-8"?>
-<w:numbering xmlns:ve="http://schemas.openxmlformats.org/markup-compatibility/2006" xmlns:o="urn:schemas-microsoft-com:office:office" xmlns:r="http://schemas.openxmlformats.org/officeDocument/2006/relationships" xmlns:m="http://schemas.openxmlformats.org/officeDocument/2006/math" xmlns:v="urn:schemas-microsoft-com:vml" xmlns:wp="http://schemas.openxmlformats.org/drawingml/2006/wordprocessingDrawing" xmlns:w10="urn:schemas-microsoft-com:office:word" xmlns:w="http://schemas.openxmlformats.org/wordprocessingml/2006/main" xmlns:wne="http://schemas.microsoft.com/office/word/2006/wordml">
+<w:numbering xmlns:wpc="http://schemas.microsoft.com/office/word/2010/wordprocessingCanvas" xmlns:mo="http://schemas.microsoft.com/office/mac/office/2008/main" xmlns:mc="http://schemas.openxmlformats.org/markup-compatibility/2006" xmlns:mv="urn:schemas-microsoft-com:mac:vml" xmlns:o="urn:schemas-microsoft-com:office:office" xmlns:r="http://schemas.openxmlformats.org/officeDocument/2006/relationships" xmlns:m="http://schemas.openxmlformats.org/officeDocument/2006/math" xmlns:v="urn:schemas-microsoft-com:vml" xmlns:wp14="http://schemas.microsoft.com/office/word/2010/wordprocessingDrawing" xmlns:wp="http://schemas.openxmlformats.org/drawingml/2006/wordprocessingDrawing" xmlns:w10="urn:schemas-microsoft-com:office:word" xmlns:w="http://schemas.openxmlformats.org/wordprocessingml/2006/main" xmlns:w14="http://schemas.microsoft.com/office/word/2010/wordml" xmlns:wpg="http://schemas.microsoft.com/office/word/2010/wordprocessingGroup" xmlns:wpi="http://schemas.microsoft.com/office/word/2010/wordprocessingInk" xmlns:wne="http://schemas.microsoft.com/office/word/2006/wordml" xmlns:wps="http://schemas.microsoft.com/office/word/2010/wordprocessingShape" mc:Ignorable="w14 wp14 mv">
   <w:abstractNum w:abstractNumId="0">
     <w:nsid w:val="0C3F09ED"/>
     <w:multiLevelType w:val="multilevel"/>
@@ -5208,7 +5334,7 @@
 </file>
 
 <file path=word/styles.xml><?xml version="1.0" encoding="utf-8"?>
-<w:styles xmlns:r="http://schemas.openxmlformats.org/officeDocument/2006/relationships" xmlns:w="http://schemas.openxmlformats.org/wordprocessingml/2006/main">
+<w:styles xmlns:mc="http://schemas.openxmlformats.org/markup-compatibility/2006" xmlns:r="http://schemas.openxmlformats.org/officeDocument/2006/relationships" xmlns:w="http://schemas.openxmlformats.org/wordprocessingml/2006/main" xmlns:w14="http://schemas.microsoft.com/office/word/2010/wordml" mc:Ignorable="w14">
   <w:docDefaults>
     <w:rPrDefault>
       <w:rPr>
@@ -5224,7 +5350,7 @@
       </w:pPr>
     </w:pPrDefault>
   </w:docDefaults>
-  <w:latentStyles w:defLockedState="0" w:defUIPriority="99" w:defSemiHidden="1" w:defUnhideWhenUsed="0" w:defQFormat="1" w:count="267">
+  <w:latentStyles w:defLockedState="0" w:defUIPriority="99" w:defSemiHidden="1" w:defUnhideWhenUsed="0" w:defQFormat="1" w:count="276">
     <w:lsdException w:name="Normal" w:semiHidden="0" w:uiPriority="0"/>
     <w:lsdException w:name="heading 1" w:semiHidden="0" w:uiPriority="2"/>
     <w:lsdException w:name="heading 2" w:semiHidden="0" w:uiPriority="2"/>
@@ -5577,7 +5703,6 @@
     <w:uiPriority w:val="99"/>
     <w:semiHidden/>
     <w:unhideWhenUsed/>
-    <w:qFormat/>
     <w:tblPr>
       <w:tblInd w:w="0" w:type="dxa"/>
       <w:tblCellMar>
@@ -5935,7 +6060,7 @@
       <w:szCs w:val="18"/>
     </w:rPr>
   </w:style>
-  <w:style w:type="character" w:styleId="Emphaseintense">
+  <w:style w:type="character" w:styleId="Forteaccentuation">
     <w:name w:val="Intense Emphasis"/>
     <w:basedOn w:val="Policepardfaut"/>
     <w:uiPriority w:val="21"/>
@@ -6066,7 +6191,7 @@
       <w:bCs/>
     </w:rPr>
   </w:style>
-  <w:style w:type="character" w:styleId="Emphaseple">
+  <w:style w:type="character" w:styleId="Accentuationdiscrte">
     <w:name w:val="Subtle Emphasis"/>
     <w:basedOn w:val="Policepardfaut"/>
     <w:uiPriority w:val="19"/>
@@ -6092,7 +6217,7 @@
       <w:color w:val="3667C3" w:themeColor="accent2" w:themeShade="BF"/>
     </w:rPr>
   </w:style>
-  <w:style w:type="table" w:styleId="Grilledutableau">
+  <w:style w:type="table" w:styleId="Grille">
     <w:name w:val="Table Grid"/>
     <w:basedOn w:val="TableauNormal"/>
     <w:uiPriority w:val="1"/>
@@ -6444,6 +6569,192 @@
       <w:szCs w:val="24"/>
       <w:lang w:eastAsia="fr-FR"/>
     </w:rPr>
+  </w:style>
+</w:styles>
+</file>
+
+<file path=word/stylesWithEffects.xml><?xml version="1.0" encoding="utf-8"?>
+<w:styles xmlns:wpc="http://schemas.microsoft.com/office/word/2010/wordprocessingCanvas" xmlns:mo="http://schemas.microsoft.com/office/mac/office/2008/main" xmlns:mc="http://schemas.openxmlformats.org/markup-compatibility/2006" xmlns:mv="urn:schemas-microsoft-com:mac:vml" xmlns:o="urn:schemas-microsoft-com:office:office" xmlns:r="http://schemas.openxmlformats.org/officeDocument/2006/relationships" xmlns:m="http://schemas.openxmlformats.org/officeDocument/2006/math" xmlns:v="urn:schemas-microsoft-com:vml" xmlns:wp14="http://schemas.microsoft.com/office/word/2010/wordprocessingDrawing" xmlns:wp="http://schemas.openxmlformats.org/drawingml/2006/wordprocessingDrawing" xmlns:w10="urn:schemas-microsoft-com:office:word" xmlns:w="http://schemas.openxmlformats.org/wordprocessingml/2006/main" xmlns:w14="http://schemas.microsoft.com/office/word/2010/wordml" xmlns:wpg="http://schemas.microsoft.com/office/word/2010/wordprocessingGroup" xmlns:wpi="http://schemas.microsoft.com/office/word/2010/wordprocessingInk" xmlns:wne="http://schemas.microsoft.com/office/word/2006/wordml" xmlns:wps="http://schemas.microsoft.com/office/word/2010/wordprocessingShape" mc:Ignorable="w14 wp14 mv">
+  <w:docDefaults>
+    <w:rPrDefault>
+      <w:rPr>
+        <w:rFonts w:asciiTheme="minorHAnsi" w:eastAsiaTheme="minorEastAsia" w:hAnsiTheme="minorHAnsi" w:cstheme="minorBidi"/>
+        <w:sz w:val="24"/>
+        <w:szCs w:val="24"/>
+        <w:lang w:val="en-GB" w:eastAsia="ja-JP" w:bidi="ar-SA"/>
+      </w:rPr>
+    </w:rPrDefault>
+    <w:pPrDefault/>
+  </w:docDefaults>
+  <w:latentStyles w:defLockedState="0" w:defUIPriority="99" w:defSemiHidden="1" w:defUnhideWhenUsed="1" w:defQFormat="0" w:count="276">
+    <w:lsdException w:name="Normal" w:semiHidden="0" w:uiPriority="0" w:unhideWhenUsed="0" w:qFormat="1"/>
+    <w:lsdException w:name="heading 1" w:semiHidden="0" w:uiPriority="9" w:unhideWhenUsed="0" w:qFormat="1"/>
+    <w:lsdException w:name="heading 2" w:uiPriority="9" w:qFormat="1"/>
+    <w:lsdException w:name="heading 3" w:uiPriority="9" w:qFormat="1"/>
+    <w:lsdException w:name="heading 4" w:uiPriority="9" w:qFormat="1"/>
+    <w:lsdException w:name="heading 5" w:uiPriority="9" w:qFormat="1"/>
+    <w:lsdException w:name="heading 6" w:uiPriority="9" w:qFormat="1"/>
+    <w:lsdException w:name="heading 7" w:uiPriority="9" w:qFormat="1"/>
+    <w:lsdException w:name="heading 8" w:uiPriority="9" w:qFormat="1"/>
+    <w:lsdException w:name="heading 9" w:uiPriority="9" w:qFormat="1"/>
+    <w:lsdException w:name="toc 1" w:uiPriority="39"/>
+    <w:lsdException w:name="toc 2" w:uiPriority="39"/>
+    <w:lsdException w:name="toc 3" w:uiPriority="39"/>
+    <w:lsdException w:name="toc 4" w:uiPriority="39"/>
+    <w:lsdException w:name="toc 5" w:uiPriority="39"/>
+    <w:lsdException w:name="toc 6" w:uiPriority="39"/>
+    <w:lsdException w:name="toc 7" w:uiPriority="39"/>
+    <w:lsdException w:name="toc 8" w:uiPriority="39"/>
+    <w:lsdException w:name="toc 9" w:uiPriority="39"/>
+    <w:lsdException w:name="caption" w:uiPriority="35" w:qFormat="1"/>
+    <w:lsdException w:name="Title" w:semiHidden="0" w:uiPriority="10" w:unhideWhenUsed="0" w:qFormat="1"/>
+    <w:lsdException w:name="Default Paragraph Font" w:uiPriority="1"/>
+    <w:lsdException w:name="Subtitle" w:semiHidden="0" w:uiPriority="11" w:unhideWhenUsed="0" w:qFormat="1"/>
+    <w:lsdException w:name="Strong" w:semiHidden="0" w:uiPriority="22" w:unhideWhenUsed="0" w:qFormat="1"/>
+    <w:lsdException w:name="Emphasis" w:semiHidden="0" w:uiPriority="20" w:unhideWhenUsed="0" w:qFormat="1"/>
+    <w:lsdException w:name="Table Grid" w:semiHidden="0" w:uiPriority="59" w:unhideWhenUsed="0"/>
+    <w:lsdException w:name="Placeholder Text" w:unhideWhenUsed="0"/>
+    <w:lsdException w:name="No Spacing" w:semiHidden="0" w:uiPriority="1" w:unhideWhenUsed="0" w:qFormat="1"/>
+    <w:lsdException w:name="Light Shading" w:semiHidden="0" w:uiPriority="60" w:unhideWhenUsed="0"/>
+    <w:lsdException w:name="Light List" w:semiHidden="0" w:uiPriority="61" w:unhideWhenUsed="0"/>
+    <w:lsdException w:name="Light Grid" w:semiHidden="0" w:uiPriority="62" w:unhideWhenUsed="0"/>
+    <w:lsdException w:name="Medium Shading 1" w:semiHidden="0" w:uiPriority="63" w:unhideWhenUsed="0"/>
+    <w:lsdException w:name="Medium Shading 2" w:semiHidden="0" w:uiPriority="64" w:unhideWhenUsed="0"/>
+    <w:lsdException w:name="Medium List 1" w:semiHidden="0" w:uiPriority="65" w:unhideWhenUsed="0"/>
+    <w:lsdException w:name="Medium List 2" w:semiHidden="0" w:uiPriority="66" w:unhideWhenUsed="0"/>
+    <w:lsdException w:name="Medium Grid 1" w:semiHidden="0" w:uiPriority="67" w:unhideWhenUsed="0"/>
+    <w:lsdException w:name="Medium Grid 2" w:semiHidden="0" w:uiPriority="68" w:unhideWhenUsed="0"/>
+    <w:lsdException w:name="Medium Grid 3" w:semiHidden="0" w:uiPriority="69" w:unhideWhenUsed="0"/>
+    <w:lsdException w:name="Dark List" w:semiHidden="0" w:uiPriority="70" w:unhideWhenUsed="0"/>
+    <w:lsdException w:name="Colorful Shading" w:semiHidden="0" w:uiPriority="71" w:unhideWhenUsed="0"/>
+    <w:lsdException w:name="Colorful List" w:semiHidden="0" w:uiPriority="72" w:unhideWhenUsed="0"/>
+    <w:lsdException w:name="Colorful Grid" w:semiHidden="0" w:uiPriority="73" w:unhideWhenUsed="0"/>
+    <w:lsdException w:name="Light Shading Accent 1" w:semiHidden="0" w:uiPriority="60" w:unhideWhenUsed="0"/>
+    <w:lsdException w:name="Light List Accent 1" w:semiHidden="0" w:uiPriority="61" w:unhideWhenUsed="0"/>
+    <w:lsdException w:name="Light Grid Accent 1" w:semiHidden="0" w:uiPriority="62" w:unhideWhenUsed="0"/>
+    <w:lsdException w:name="Medium Shading 1 Accent 1" w:semiHidden="0" w:uiPriority="63" w:unhideWhenUsed="0"/>
+    <w:lsdException w:name="Medium Shading 2 Accent 1" w:semiHidden="0" w:uiPriority="64" w:unhideWhenUsed="0"/>
+    <w:lsdException w:name="Medium List 1 Accent 1" w:semiHidden="0" w:uiPriority="65" w:unhideWhenUsed="0"/>
+    <w:lsdException w:name="Revision" w:unhideWhenUsed="0"/>
+    <w:lsdException w:name="List Paragraph" w:semiHidden="0" w:uiPriority="34" w:unhideWhenUsed="0" w:qFormat="1"/>
+    <w:lsdException w:name="Quote" w:semiHidden="0" w:uiPriority="29" w:unhideWhenUsed="0" w:qFormat="1"/>
+    <w:lsdException w:name="Intense Quote" w:semiHidden="0" w:uiPriority="30" w:unhideWhenUsed="0" w:qFormat="1"/>
+    <w:lsdException w:name="Medium List 2 Accent 1" w:semiHidden="0" w:uiPriority="66" w:unhideWhenUsed="0"/>
+    <w:lsdException w:name="Medium Grid 1 Accent 1" w:semiHidden="0" w:uiPriority="67" w:unhideWhenUsed="0"/>
+    <w:lsdException w:name="Medium Grid 2 Accent 1" w:semiHidden="0" w:uiPriority="68" w:unhideWhenUsed="0"/>
+    <w:lsdException w:name="Medium Grid 3 Accent 1" w:semiHidden="0" w:uiPriority="69" w:unhideWhenUsed="0"/>
+    <w:lsdException w:name="Dark List Accent 1" w:semiHidden="0" w:uiPriority="70" w:unhideWhenUsed="0"/>
+    <w:lsdException w:name="Colorful Shading Accent 1" w:semiHidden="0" w:uiPriority="71" w:unhideWhenUsed="0"/>
+    <w:lsdException w:name="Colorful List Accent 1" w:semiHidden="0" w:uiPriority="72" w:unhideWhenUsed="0"/>
+    <w:lsdException w:name="Colorful Grid Accent 1" w:semiHidden="0" w:uiPriority="73" w:unhideWhenUsed="0"/>
+    <w:lsdException w:name="Light Shading Accent 2" w:semiHidden="0" w:uiPriority="60" w:unhideWhenUsed="0"/>
+    <w:lsdException w:name="Light List Accent 2" w:semiHidden="0" w:uiPriority="61" w:unhideWhenUsed="0"/>
+    <w:lsdException w:name="Light Grid Accent 2" w:semiHidden="0" w:uiPriority="62" w:unhideWhenUsed="0"/>
+    <w:lsdException w:name="Medium Shading 1 Accent 2" w:semiHidden="0" w:uiPriority="63" w:unhideWhenUsed="0"/>
+    <w:lsdException w:name="Medium Shading 2 Accent 2" w:semiHidden="0" w:uiPriority="64" w:unhideWhenUsed="0"/>
+    <w:lsdException w:name="Medium List 1 Accent 2" w:semiHidden="0" w:uiPriority="65" w:unhideWhenUsed="0"/>
+    <w:lsdException w:name="Medium List 2 Accent 2" w:semiHidden="0" w:uiPriority="66" w:unhideWhenUsed="0"/>
+    <w:lsdException w:name="Medium Grid 1 Accent 2" w:semiHidden="0" w:uiPriority="67" w:unhideWhenUsed="0"/>
+    <w:lsdException w:name="Medium Grid 2 Accent 2" w:semiHidden="0" w:uiPriority="68" w:unhideWhenUsed="0"/>
+    <w:lsdException w:name="Medium Grid 3 Accent 2" w:semiHidden="0" w:uiPriority="69" w:unhideWhenUsed="0"/>
+    <w:lsdException w:name="Dark List Accent 2" w:semiHidden="0" w:uiPriority="70" w:unhideWhenUsed="0"/>
+    <w:lsdException w:name="Colorful Shading Accent 2" w:semiHidden="0" w:uiPriority="71" w:unhideWhenUsed="0"/>
+    <w:lsdException w:name="Colorful List Accent 2" w:semiHidden="0" w:uiPriority="72" w:unhideWhenUsed="0"/>
+    <w:lsdException w:name="Colorful Grid Accent 2" w:semiHidden="0" w:uiPriority="73" w:unhideWhenUsed="0"/>
+    <w:lsdException w:name="Light Shading Accent 3" w:semiHidden="0" w:uiPriority="60" w:unhideWhenUsed="0"/>
+    <w:lsdException w:name="Light List Accent 3" w:semiHidden="0" w:uiPriority="61" w:unhideWhenUsed="0"/>
+    <w:lsdException w:name="Light Grid Accent 3" w:semiHidden="0" w:uiPriority="62" w:unhideWhenUsed="0"/>
+    <w:lsdException w:name="Medium Shading 1 Accent 3" w:semiHidden="0" w:uiPriority="63" w:unhideWhenUsed="0"/>
+    <w:lsdException w:name="Medium Shading 2 Accent 3" w:semiHidden="0" w:uiPriority="64" w:unhideWhenUsed="0"/>
+    <w:lsdException w:name="Medium List 1 Accent 3" w:semiHidden="0" w:uiPriority="65" w:unhideWhenUsed="0"/>
+    <w:lsdException w:name="Medium List 2 Accent 3" w:semiHidden="0" w:uiPriority="66" w:unhideWhenUsed="0"/>
+    <w:lsdException w:name="Medium Grid 1 Accent 3" w:semiHidden="0" w:uiPriority="67" w:unhideWhenUsed="0"/>
+    <w:lsdException w:name="Medium Grid 2 Accent 3" w:semiHidden="0" w:uiPriority="68" w:unhideWhenUsed="0"/>
+    <w:lsdException w:name="Medium Grid 3 Accent 3" w:semiHidden="0" w:uiPriority="69" w:unhideWhenUsed="0"/>
+    <w:lsdException w:name="Dark List Accent 3" w:semiHidden="0" w:uiPriority="70" w:unhideWhenUsed="0"/>
+    <w:lsdException w:name="Colorful Shading Accent 3" w:semiHidden="0" w:uiPriority="71" w:unhideWhenUsed="0"/>
+    <w:lsdException w:name="Colorful List Accent 3" w:semiHidden="0" w:uiPriority="72" w:unhideWhenUsed="0"/>
+    <w:lsdException w:name="Colorful Grid Accent 3" w:semiHidden="0" w:uiPriority="73" w:unhideWhenUsed="0"/>
+    <w:lsdException w:name="Light Shading Accent 4" w:semiHidden="0" w:uiPriority="60" w:unhideWhenUsed="0"/>
+    <w:lsdException w:name="Light List Accent 4" w:semiHidden="0" w:uiPriority="61" w:unhideWhenUsed="0"/>
+    <w:lsdException w:name="Light Grid Accent 4" w:semiHidden="0" w:uiPriority="62" w:unhideWhenUsed="0"/>
+    <w:lsdException w:name="Medium Shading 1 Accent 4" w:semiHidden="0" w:uiPriority="63" w:unhideWhenUsed="0"/>
+    <w:lsdException w:name="Medium Shading 2 Accent 4" w:semiHidden="0" w:uiPriority="64" w:unhideWhenUsed="0"/>
+    <w:lsdException w:name="Medium List 1 Accent 4" w:semiHidden="0" w:uiPriority="65" w:unhideWhenUsed="0"/>
+    <w:lsdException w:name="Medium List 2 Accent 4" w:semiHidden="0" w:uiPriority="66" w:unhideWhenUsed="0"/>
+    <w:lsdException w:name="Medium Grid 1 Accent 4" w:semiHidden="0" w:uiPriority="67" w:unhideWhenUsed="0"/>
+    <w:lsdException w:name="Medium Grid 2 Accent 4" w:semiHidden="0" w:uiPriority="68" w:unhideWhenUsed="0"/>
+    <w:lsdException w:name="Medium Grid 3 Accent 4" w:semiHidden="0" w:uiPriority="69" w:unhideWhenUsed="0"/>
+    <w:lsdException w:name="Dark List Accent 4" w:semiHidden="0" w:uiPriority="70" w:unhideWhenUsed="0"/>
+    <w:lsdException w:name="Colorful Shading Accent 4" w:semiHidden="0" w:uiPriority="71" w:unhideWhenUsed="0"/>
+    <w:lsdException w:name="Colorful List Accent 4" w:semiHidden="0" w:uiPriority="72" w:unhideWhenUsed="0"/>
+    <w:lsdException w:name="Colorful Grid Accent 4" w:semiHidden="0" w:uiPriority="73" w:unhideWhenUsed="0"/>
+    <w:lsdException w:name="Light Shading Accent 5" w:semiHidden="0" w:uiPriority="60" w:unhideWhenUsed="0"/>
+    <w:lsdException w:name="Light List Accent 5" w:semiHidden="0" w:uiPriority="61" w:unhideWhenUsed="0"/>
+    <w:lsdException w:name="Light Grid Accent 5" w:semiHidden="0" w:uiPriority="62" w:unhideWhenUsed="0"/>
+    <w:lsdException w:name="Medium Shading 1 Accent 5" w:semiHidden="0" w:uiPriority="63" w:unhideWhenUsed="0"/>
+    <w:lsdException w:name="Medium Shading 2 Accent 5" w:semiHidden="0" w:uiPriority="64" w:unhideWhenUsed="0"/>
+    <w:lsdException w:name="Medium List 1 Accent 5" w:semiHidden="0" w:uiPriority="65" w:unhideWhenUsed="0"/>
+    <w:lsdException w:name="Medium List 2 Accent 5" w:semiHidden="0" w:uiPriority="66" w:unhideWhenUsed="0"/>
+    <w:lsdException w:name="Medium Grid 1 Accent 5" w:semiHidden="0" w:uiPriority="67" w:unhideWhenUsed="0"/>
+    <w:lsdException w:name="Medium Grid 2 Accent 5" w:semiHidden="0" w:uiPriority="68" w:unhideWhenUsed="0"/>
+    <w:lsdException w:name="Medium Grid 3 Accent 5" w:semiHidden="0" w:uiPriority="69" w:unhideWhenUsed="0"/>
+    <w:lsdException w:name="Dark List Accent 5" w:semiHidden="0" w:uiPriority="70" w:unhideWhenUsed="0"/>
+    <w:lsdException w:name="Colorful Shading Accent 5" w:semiHidden="0" w:uiPriority="71" w:unhideWhenUsed="0"/>
+    <w:lsdException w:name="Colorful List Accent 5" w:semiHidden="0" w:uiPriority="72" w:unhideWhenUsed="0"/>
+    <w:lsdException w:name="Colorful Grid Accent 5" w:semiHidden="0" w:uiPriority="73" w:unhideWhenUsed="0"/>
+    <w:lsdException w:name="Light Shading Accent 6" w:semiHidden="0" w:uiPriority="60" w:unhideWhenUsed="0"/>
+    <w:lsdException w:name="Light List Accent 6" w:semiHidden="0" w:uiPriority="61" w:unhideWhenUsed="0"/>
+    <w:lsdException w:name="Light Grid Accent 6" w:semiHidden="0" w:uiPriority="62" w:unhideWhenUsed="0"/>
+    <w:lsdException w:name="Medium Shading 1 Accent 6" w:semiHidden="0" w:uiPriority="63" w:unhideWhenUsed="0"/>
+    <w:lsdException w:name="Medium Shading 2 Accent 6" w:semiHidden="0" w:uiPriority="64" w:unhideWhenUsed="0"/>
+    <w:lsdException w:name="Medium List 1 Accent 6" w:semiHidden="0" w:uiPriority="65" w:unhideWhenUsed="0"/>
+    <w:lsdException w:name="Medium List 2 Accent 6" w:semiHidden="0" w:uiPriority="66" w:unhideWhenUsed="0"/>
+    <w:lsdException w:name="Medium Grid 1 Accent 6" w:semiHidden="0" w:uiPriority="67" w:unhideWhenUsed="0"/>
+    <w:lsdException w:name="Medium Grid 2 Accent 6" w:semiHidden="0" w:uiPriority="68" w:unhideWhenUsed="0"/>
+    <w:lsdException w:name="Medium Grid 3 Accent 6" w:semiHidden="0" w:uiPriority="69" w:unhideWhenUsed="0"/>
+    <w:lsdException w:name="Dark List Accent 6" w:semiHidden="0" w:uiPriority="70" w:unhideWhenUsed="0"/>
+    <w:lsdException w:name="Colorful Shading Accent 6" w:semiHidden="0" w:uiPriority="71" w:unhideWhenUsed="0"/>
+    <w:lsdException w:name="Colorful List Accent 6" w:semiHidden="0" w:uiPriority="72" w:unhideWhenUsed="0"/>
+    <w:lsdException w:name="Colorful Grid Accent 6" w:semiHidden="0" w:uiPriority="73" w:unhideWhenUsed="0"/>
+    <w:lsdException w:name="Subtle Emphasis" w:semiHidden="0" w:uiPriority="19" w:unhideWhenUsed="0" w:qFormat="1"/>
+    <w:lsdException w:name="Intense Emphasis" w:semiHidden="0" w:uiPriority="21" w:unhideWhenUsed="0" w:qFormat="1"/>
+    <w:lsdException w:name="Subtle Reference" w:semiHidden="0" w:uiPriority="31" w:unhideWhenUsed="0" w:qFormat="1"/>
+    <w:lsdException w:name="Intense Reference" w:semiHidden="0" w:uiPriority="32" w:unhideWhenUsed="0" w:qFormat="1"/>
+    <w:lsdException w:name="Book Title" w:semiHidden="0" w:uiPriority="33" w:unhideWhenUsed="0" w:qFormat="1"/>
+    <w:lsdException w:name="Bibliography" w:uiPriority="37"/>
+    <w:lsdException w:name="TOC Heading" w:uiPriority="39" w:qFormat="1"/>
+  </w:latentStyles>
+  <w:style w:type="paragraph" w:default="1" w:styleId="Normal">
+    <w:name w:val="Normal"/>
+    <w:qFormat/>
+  </w:style>
+  <w:style w:type="character" w:default="1" w:styleId="Policepardfaut">
+    <w:name w:val="Default Paragraph Font"/>
+    <w:uiPriority w:val="1"/>
+    <w:semiHidden/>
+    <w:unhideWhenUsed/>
+  </w:style>
+  <w:style w:type="table" w:default="1" w:styleId="TableauNormal">
+    <w:name w:val="Normal Table"/>
+    <w:uiPriority w:val="99"/>
+    <w:semiHidden/>
+    <w:unhideWhenUsed/>
+    <w:tblPr>
+      <w:tblInd w:w="0" w:type="dxa"/>
+      <w:tblCellMar>
+        <w:top w:w="0" w:type="dxa"/>
+        <w:left w:w="108" w:type="dxa"/>
+        <w:bottom w:w="0" w:type="dxa"/>
+        <w:right w:w="108" w:type="dxa"/>
+      </w:tblCellMar>
+    </w:tblPr>
+  </w:style>
+  <w:style w:type="numbering" w:default="1" w:styleId="Aucuneliste">
+    <w:name w:val="No List"/>
+    <w:uiPriority w:val="99"/>
+    <w:semiHidden/>
+    <w:unhideWhenUsed/>
   </w:style>
 </w:styles>
 </file>
@@ -6827,7 +7138,7 @@
 </file>
 
 <file path=customXml/itemProps6.xml><?xml version="1.0" encoding="utf-8"?>
-<ds:datastoreItem xmlns:ds="http://schemas.openxmlformats.org/officeDocument/2006/customXml" ds:itemID="{4437F12B-331C-4600-91CC-7C14F1081A35}">
+<ds:datastoreItem xmlns:ds="http://schemas.openxmlformats.org/officeDocument/2006/customXml" ds:itemID="{743E993A-BD0E-944D-B709-E592715887F3}">
   <ds:schemaRefs>
     <ds:schemaRef ds:uri="http://schemas.openxmlformats.org/officeDocument/2006/bibliography"/>
   </ds:schemaRefs>

</xml_diff>